<commit_message>
docs(general_conventions): create release files for tags
</commit_message>
<xml_diff>
--- a/Doc/general_conventions.docx
+++ b/Doc/general_conventions.docx
@@ -1703,9 +1703,6 @@
       <w:pPr>
         <w:ind w:firstLine="567"/>
         <w:jc w:val="both"/>
-        <w:rPr>
-          <w:lang w:val="en-US"/>
-        </w:rPr>
       </w:pPr>
       <w:r>
         <w:t>В описание (</w:t>
@@ -1775,25 +1772,22 @@
       <w:pPr>
         <w:ind w:firstLine="567"/>
         <w:jc w:val="both"/>
-        <w:rPr>
-          <w:b/>
-        </w:rPr>
-      </w:pPr>
-      <w:r>
-        <w:rPr>
-          <w:b/>
-        </w:rPr>
+      </w:pPr>
+      <w:r>
         <w:lastRenderedPageBreak/>
-        <w:t>Примечания</w:t>
-      </w:r>
-    </w:p>
-    <w:p>
-      <w:pPr>
-        <w:ind w:firstLine="567"/>
-        <w:jc w:val="both"/>
-      </w:pPr>
-      <w:r>
-        <w:t xml:space="preserve">После создания тега из каждого модуля формируются отдельные </w:t>
+        <w:t xml:space="preserve">После создания тега из каждого модуля </w:t>
+      </w:r>
+      <w:r>
+        <w:t xml:space="preserve">необходимо </w:t>
+      </w:r>
+      <w:r>
+        <w:t>формир</w:t>
+      </w:r>
+      <w:r>
+        <w:t>овать</w:t>
+      </w:r>
+      <w:r>
+        <w:t xml:space="preserve"> отдельные </w:t>
       </w:r>
       <w:r>
         <w:rPr>
@@ -1987,6 +1981,38 @@
       </w:hyperlink>
       <w:r>
         <w:t>.</w:t>
+      </w:r>
+      <w:r>
+        <w:t xml:space="preserve"> </w:t>
+      </w:r>
+    </w:p>
+    <w:p>
+      <w:pPr>
+        <w:ind w:firstLine="567"/>
+        <w:jc w:val="both"/>
+      </w:pPr>
+      <w:r>
+        <w:t>Замечание</w:t>
+      </w:r>
+      <w:r>
+        <w:t xml:space="preserve">: </w:t>
+      </w:r>
+      <w:r>
+        <w:t xml:space="preserve">Для размещения в данном разделе пользователю </w:t>
+      </w:r>
+      <w:proofErr w:type="spellStart"/>
+      <w:r>
+        <w:rPr>
+          <w:lang w:val="en-US"/>
+        </w:rPr>
+        <w:t>sourceforge</w:t>
+      </w:r>
+      <w:proofErr w:type="spellEnd"/>
+      <w:r>
+        <w:t xml:space="preserve"> </w:t>
+      </w:r>
+      <w:r>
+        <w:t>требуются специальные права.</w:t>
       </w:r>
     </w:p>
     <w:p>
@@ -2160,7 +2186,7 @@
                     </a:ln>
                     <a:extLst>
                       <a:ext uri="{53640926-AAD7-44D8-BBD7-CCE9431645EC}">
-                        <a14:shadowObscured xmlns="" xmlns:wpc="http://schemas.microsoft.com/office/word/2010/wordprocessingCanvas" xmlns:mc="http://schemas.openxmlformats.org/markup-compatibility/2006" xmlns:o="urn:schemas-microsoft-com:office:office" xmlns:v="urn:schemas-microsoft-com:vml" xmlns:wp14="http://schemas.microsoft.com/office/word/2010/wordprocessingDrawing" xmlns:w10="urn:schemas-microsoft-com:office:word" xmlns:w="http://schemas.openxmlformats.org/wordprocessingml/2006/main" xmlns:w14="http://schemas.microsoft.com/office/word/2010/wordml" xmlns:wpg="http://schemas.microsoft.com/office/word/2010/wordprocessingGroup" xmlns:wpi="http://schemas.microsoft.com/office/word/2010/wordprocessingInk" xmlns:wps="http://schemas.microsoft.com/office/word/2010/wordprocessingShape" xmlns:a14="http://schemas.microsoft.com/office/drawing/2010/main"/>
+                        <a14:shadowObscured xmlns:a14="http://schemas.microsoft.com/office/drawing/2010/main" xmlns:wps="http://schemas.microsoft.com/office/word/2010/wordprocessingShape" xmlns:wpi="http://schemas.microsoft.com/office/word/2010/wordprocessingInk" xmlns:wpg="http://schemas.microsoft.com/office/word/2010/wordprocessingGroup" xmlns:w14="http://schemas.microsoft.com/office/word/2010/wordml" xmlns:w="http://schemas.openxmlformats.org/wordprocessingml/2006/main" xmlns:w10="urn:schemas-microsoft-com:office:word" xmlns:wp14="http://schemas.microsoft.com/office/word/2010/wordprocessingDrawing" xmlns:v="urn:schemas-microsoft-com:vml" xmlns:o="urn:schemas-microsoft-com:office:office" xmlns:mc="http://schemas.openxmlformats.org/markup-compatibility/2006" xmlns:wpc="http://schemas.microsoft.com/office/word/2010/wordprocessingCanvas" xmlns=""/>
                       </a:ext>
                     </a:extLst>
                   </pic:spPr>
@@ -2287,7 +2313,6 @@
           <w:noProof/>
           <w:lang w:val="en-US"/>
         </w:rPr>
-        <w:lastRenderedPageBreak/>
         <w:drawing>
           <wp:inline distT="0" distB="0" distL="0" distR="0">
             <wp:extent cx="4015409" cy="3054732"/>
@@ -2321,7 +2346,7 @@
                     </a:ln>
                     <a:extLst>
                       <a:ext uri="{53640926-AAD7-44D8-BBD7-CCE9431645EC}">
-                        <a14:shadowObscured xmlns="" xmlns:wpc="http://schemas.microsoft.com/office/word/2010/wordprocessingCanvas" xmlns:mc="http://schemas.openxmlformats.org/markup-compatibility/2006" xmlns:o="urn:schemas-microsoft-com:office:office" xmlns:v="urn:schemas-microsoft-com:vml" xmlns:wp14="http://schemas.microsoft.com/office/word/2010/wordprocessingDrawing" xmlns:w10="urn:schemas-microsoft-com:office:word" xmlns:w="http://schemas.openxmlformats.org/wordprocessingml/2006/main" xmlns:w14="http://schemas.microsoft.com/office/word/2010/wordml" xmlns:wpg="http://schemas.microsoft.com/office/word/2010/wordprocessingGroup" xmlns:wpi="http://schemas.microsoft.com/office/word/2010/wordprocessingInk" xmlns:wps="http://schemas.microsoft.com/office/word/2010/wordprocessingShape" xmlns:a14="http://schemas.microsoft.com/office/drawing/2010/main"/>
+                        <a14:shadowObscured xmlns:a14="http://schemas.microsoft.com/office/drawing/2010/main" xmlns:wps="http://schemas.microsoft.com/office/word/2010/wordprocessingShape" xmlns:wpi="http://schemas.microsoft.com/office/word/2010/wordprocessingInk" xmlns:wpg="http://schemas.microsoft.com/office/word/2010/wordprocessingGroup" xmlns:w14="http://schemas.microsoft.com/office/word/2010/wordml" xmlns:w="http://schemas.openxmlformats.org/wordprocessingml/2006/main" xmlns:w10="urn:schemas-microsoft-com:office:word" xmlns:wp14="http://schemas.microsoft.com/office/word/2010/wordprocessingDrawing" xmlns:v="urn:schemas-microsoft-com:vml" xmlns:o="urn:schemas-microsoft-com:office:office" xmlns:mc="http://schemas.openxmlformats.org/markup-compatibility/2006" xmlns:wpc="http://schemas.microsoft.com/office/word/2010/wordprocessingCanvas" xmlns=""/>
                       </a:ext>
                     </a:extLst>
                   </pic:spPr>
@@ -2397,7 +2422,7 @@
                     </a:ln>
                     <a:extLst>
                       <a:ext uri="{53640926-AAD7-44D8-BBD7-CCE9431645EC}">
-                        <a14:shadowObscured xmlns="" xmlns:wpc="http://schemas.microsoft.com/office/word/2010/wordprocessingCanvas" xmlns:mc="http://schemas.openxmlformats.org/markup-compatibility/2006" xmlns:o="urn:schemas-microsoft-com:office:office" xmlns:v="urn:schemas-microsoft-com:vml" xmlns:wp14="http://schemas.microsoft.com/office/word/2010/wordprocessingDrawing" xmlns:w10="urn:schemas-microsoft-com:office:word" xmlns:w="http://schemas.openxmlformats.org/wordprocessingml/2006/main" xmlns:w14="http://schemas.microsoft.com/office/word/2010/wordml" xmlns:wpg="http://schemas.microsoft.com/office/word/2010/wordprocessingGroup" xmlns:wpi="http://schemas.microsoft.com/office/word/2010/wordprocessingInk" xmlns:wps="http://schemas.microsoft.com/office/word/2010/wordprocessingShape" xmlns:a14="http://schemas.microsoft.com/office/drawing/2010/main"/>
+                        <a14:shadowObscured xmlns:a14="http://schemas.microsoft.com/office/drawing/2010/main" xmlns:wps="http://schemas.microsoft.com/office/word/2010/wordprocessingShape" xmlns:wpi="http://schemas.microsoft.com/office/word/2010/wordprocessingInk" xmlns:wpg="http://schemas.microsoft.com/office/word/2010/wordprocessingGroup" xmlns:w14="http://schemas.microsoft.com/office/word/2010/wordml" xmlns:w="http://schemas.openxmlformats.org/wordprocessingml/2006/main" xmlns:w10="urn:schemas-microsoft-com:office:word" xmlns:wp14="http://schemas.microsoft.com/office/word/2010/wordprocessingDrawing" xmlns:v="urn:schemas-microsoft-com:vml" xmlns:o="urn:schemas-microsoft-com:office:office" xmlns:mc="http://schemas.openxmlformats.org/markup-compatibility/2006" xmlns:wpc="http://schemas.microsoft.com/office/word/2010/wordprocessingCanvas" xmlns=""/>
                       </a:ext>
                     </a:extLst>
                   </pic:spPr>
@@ -2549,7 +2574,7 @@
                     </a:ln>
                     <a:extLst>
                       <a:ext uri="{53640926-AAD7-44D8-BBD7-CCE9431645EC}">
-                        <a14:shadowObscured xmlns="" xmlns:wpc="http://schemas.microsoft.com/office/word/2010/wordprocessingCanvas" xmlns:mc="http://schemas.openxmlformats.org/markup-compatibility/2006" xmlns:o="urn:schemas-microsoft-com:office:office" xmlns:v="urn:schemas-microsoft-com:vml" xmlns:wp14="http://schemas.microsoft.com/office/word/2010/wordprocessingDrawing" xmlns:w10="urn:schemas-microsoft-com:office:word" xmlns:w="http://schemas.openxmlformats.org/wordprocessingml/2006/main" xmlns:w14="http://schemas.microsoft.com/office/word/2010/wordml" xmlns:wpg="http://schemas.microsoft.com/office/word/2010/wordprocessingGroup" xmlns:wpi="http://schemas.microsoft.com/office/word/2010/wordprocessingInk" xmlns:wps="http://schemas.microsoft.com/office/word/2010/wordprocessingShape" xmlns:a14="http://schemas.microsoft.com/office/drawing/2010/main"/>
+                        <a14:shadowObscured xmlns:a14="http://schemas.microsoft.com/office/drawing/2010/main" xmlns:wps="http://schemas.microsoft.com/office/word/2010/wordprocessingShape" xmlns:wpi="http://schemas.microsoft.com/office/word/2010/wordprocessingInk" xmlns:wpg="http://schemas.microsoft.com/office/word/2010/wordprocessingGroup" xmlns:w14="http://schemas.microsoft.com/office/word/2010/wordml" xmlns:w="http://schemas.openxmlformats.org/wordprocessingml/2006/main" xmlns:w10="urn:schemas-microsoft-com:office:word" xmlns:wp14="http://schemas.microsoft.com/office/word/2010/wordprocessingDrawing" xmlns:v="urn:schemas-microsoft-com:vml" xmlns:o="urn:schemas-microsoft-com:office:office" xmlns:mc="http://schemas.openxmlformats.org/markup-compatibility/2006" xmlns:wpc="http://schemas.microsoft.com/office/word/2010/wordprocessingCanvas" xmlns=""/>
                       </a:ext>
                     </a:extLst>
                   </pic:spPr>
@@ -3143,7 +3168,7 @@
           <w:rPr>
             <w:noProof/>
           </w:rPr>
-          <w:t>1</w:t>
+          <w:t>3</w:t>
         </w:r>
         <w:r>
           <w:fldChar w:fldCharType="end"/>
@@ -5148,7 +5173,7 @@
 </file>
 
 <file path=customXml/itemProps1.xml><?xml version="1.0" encoding="utf-8"?>
-<ds:datastoreItem xmlns:ds="http://schemas.openxmlformats.org/officeDocument/2006/customXml" ds:itemID="{BEE5B47F-7FB6-491D-83F1-AF32521007B0}">
+<ds:datastoreItem xmlns:ds="http://schemas.openxmlformats.org/officeDocument/2006/customXml" ds:itemID="{6BCEA851-50D8-4C3F-B040-AC27832F4FBF}">
   <ds:schemaRefs>
     <ds:schemaRef ds:uri="http://schemas.openxmlformats.org/officeDocument/2006/bibliography"/>
   </ds:schemaRefs>

</xml_diff>

<commit_message>
docs(general_conventions): tag naming in case of changes in the installation of existing version
</commit_message>
<xml_diff>
--- a/Doc/general_conventions.docx
+++ b/Doc/general_conventions.docx
@@ -4,7 +4,7 @@
   <w:body>
     <w:p>
       <w:pPr>
-        <w:pStyle w:val="Title"/>
+        <w:pStyle w:val="a4"/>
       </w:pPr>
       <w:r>
         <w:rPr>
@@ -24,7 +24,7 @@
     </w:p>
     <w:p>
       <w:pPr>
-        <w:pStyle w:val="Heading1"/>
+        <w:pStyle w:val="1"/>
         <w:tabs>
           <w:tab w:val="left" w:pos="0"/>
         </w:tabs>
@@ -93,7 +93,7 @@
     </w:p>
     <w:p>
       <w:pPr>
-        <w:pStyle w:val="NormalWeb"/>
+        <w:pStyle w:val="af0"/>
         <w:tabs>
           <w:tab w:val="left" w:pos="0"/>
         </w:tabs>
@@ -180,7 +180,7 @@
     </w:p>
     <w:p>
       <w:pPr>
-        <w:pStyle w:val="NormalWeb"/>
+        <w:pStyle w:val="af0"/>
         <w:tabs>
           <w:tab w:val="left" w:pos="0"/>
         </w:tabs>
@@ -207,7 +207,7 @@
     </w:p>
     <w:p>
       <w:pPr>
-        <w:pStyle w:val="NormalWeb"/>
+        <w:pStyle w:val="af0"/>
         <w:tabs>
           <w:tab w:val="left" w:pos="0"/>
         </w:tabs>
@@ -290,7 +290,7 @@
     </w:p>
     <w:p>
       <w:pPr>
-        <w:pStyle w:val="NormalWeb"/>
+        <w:pStyle w:val="af0"/>
         <w:numPr>
           <w:ilvl w:val="0"/>
           <w:numId w:val="6"/>
@@ -320,7 +320,7 @@
     </w:p>
     <w:p>
       <w:pPr>
-        <w:pStyle w:val="NormalWeb"/>
+        <w:pStyle w:val="af0"/>
         <w:numPr>
           <w:ilvl w:val="0"/>
           <w:numId w:val="6"/>
@@ -350,7 +350,7 @@
     </w:p>
     <w:p>
       <w:pPr>
-        <w:pStyle w:val="NormalWeb"/>
+        <w:pStyle w:val="af0"/>
         <w:numPr>
           <w:ilvl w:val="0"/>
           <w:numId w:val="6"/>
@@ -380,7 +380,7 @@
     </w:p>
     <w:p>
       <w:pPr>
-        <w:pStyle w:val="NormalWeb"/>
+        <w:pStyle w:val="af0"/>
         <w:numPr>
           <w:ilvl w:val="0"/>
           <w:numId w:val="6"/>
@@ -410,7 +410,7 @@
     </w:p>
     <w:p>
       <w:pPr>
-        <w:pStyle w:val="NormalWeb"/>
+        <w:pStyle w:val="af0"/>
         <w:numPr>
           <w:ilvl w:val="0"/>
           <w:numId w:val="6"/>
@@ -442,7 +442,7 @@
     </w:p>
     <w:p>
       <w:pPr>
-        <w:pStyle w:val="NormalWeb"/>
+        <w:pStyle w:val="af0"/>
         <w:numPr>
           <w:ilvl w:val="0"/>
           <w:numId w:val="6"/>
@@ -472,7 +472,7 @@
     </w:p>
     <w:p>
       <w:pPr>
-        <w:pStyle w:val="NormalWeb"/>
+        <w:pStyle w:val="af0"/>
         <w:numPr>
           <w:ilvl w:val="0"/>
           <w:numId w:val="6"/>
@@ -1067,23 +1067,23 @@
     </w:p>
     <w:p>
       <w:pPr>
-        <w:pStyle w:val="Heading1"/>
-        <w:rPr>
-          <w:lang w:val="en-US"/>
-        </w:rPr>
-      </w:pPr>
-    </w:p>
-    <w:p>
-      <w:pPr>
-        <w:pStyle w:val="Heading1"/>
-        <w:rPr>
-          <w:lang w:val="en-US"/>
-        </w:rPr>
-      </w:pPr>
-    </w:p>
-    <w:p>
-      <w:pPr>
-        <w:pStyle w:val="Heading1"/>
+        <w:pStyle w:val="1"/>
+        <w:rPr>
+          <w:lang w:val="en-US"/>
+        </w:rPr>
+      </w:pPr>
+    </w:p>
+    <w:p>
+      <w:pPr>
+        <w:pStyle w:val="1"/>
+        <w:rPr>
+          <w:lang w:val="en-US"/>
+        </w:rPr>
+      </w:pPr>
+    </w:p>
+    <w:p>
+      <w:pPr>
+        <w:pStyle w:val="1"/>
       </w:pPr>
       <w:r>
         <w:t>Теги</w:t>
@@ -1161,7 +1161,7 @@
       </w:r>
       <w:r>
         <w:rPr>
-          <w:rStyle w:val="FootnoteReference"/>
+          <w:rStyle w:val="a8"/>
         </w:rPr>
         <w:footnoteReference w:id="1"/>
       </w:r>
@@ -1283,7 +1283,7 @@
     </w:p>
     <w:p>
       <w:pPr>
-        <w:pStyle w:val="ListParagraph"/>
+        <w:pStyle w:val="a3"/>
         <w:numPr>
           <w:ilvl w:val="0"/>
           <w:numId w:val="1"/>
@@ -1302,7 +1302,7 @@
     </w:p>
     <w:p>
       <w:pPr>
-        <w:pStyle w:val="ListParagraph"/>
+        <w:pStyle w:val="a3"/>
         <w:numPr>
           <w:ilvl w:val="0"/>
           <w:numId w:val="1"/>
@@ -1324,7 +1324,7 @@
     </w:p>
     <w:p>
       <w:pPr>
-        <w:pStyle w:val="ListParagraph"/>
+        <w:pStyle w:val="a3"/>
         <w:numPr>
           <w:ilvl w:val="0"/>
           <w:numId w:val="1"/>
@@ -1340,7 +1340,7 @@
     </w:p>
     <w:p>
       <w:pPr>
-        <w:pStyle w:val="ListParagraph"/>
+        <w:pStyle w:val="a3"/>
         <w:numPr>
           <w:ilvl w:val="0"/>
           <w:numId w:val="1"/>
@@ -1353,7 +1353,7 @@
     </w:p>
     <w:p>
       <w:pPr>
-        <w:pStyle w:val="ListParagraph"/>
+        <w:pStyle w:val="a3"/>
         <w:numPr>
           <w:ilvl w:val="0"/>
           <w:numId w:val="1"/>
@@ -1433,7 +1433,7 @@
     </w:p>
     <w:p>
       <w:pPr>
-        <w:pStyle w:val="Heading1"/>
+        <w:pStyle w:val="1"/>
       </w:pPr>
       <w:r>
         <w:t>Порядок</w:t>
@@ -1568,93 +1568,132 @@
         <w:jc w:val="both"/>
       </w:pPr>
       <w:r>
-        <w:t>Если изменению подвергались одновременно несколько модулей, то в теге их названия и номера указываются через запятую:</w:t>
+        <w:t xml:space="preserve">Если ранее был создан </w:t>
+      </w:r>
+      <w:r>
+        <w:t>тег</w:t>
+      </w:r>
+      <w:r>
+        <w:t xml:space="preserve"> для установки определенной версии модуля и затем пришлось внести изменения в процесс установки или документацию по установке, которые не оказывают влияния на результат успешной установки ( т.е. нет причин менять версию модуля), то в имя </w:t>
+      </w:r>
+      <w:r>
+        <w:t>тег</w:t>
+      </w:r>
+      <w:r>
+        <w:t xml:space="preserve">а </w:t>
+      </w:r>
+      <w:r>
+        <w:t xml:space="preserve">через тире </w:t>
+      </w:r>
+      <w:r>
+        <w:t>добавляется порядковый номер изменения процесса установки ( начиная с 1):</w:t>
       </w:r>
     </w:p>
     <w:p>
       <w:pPr>
         <w:ind w:firstLine="567"/>
         <w:jc w:val="both"/>
-      </w:pPr>
-      <w:r>
-        <w:rPr>
-          <w:lang w:val="en-US"/>
-        </w:rPr>
-        <w:t>Module1</w:t>
-      </w:r>
-      <w:r>
-        <w:rPr>
-          <w:lang w:val="en-US"/>
-        </w:rPr>
+        <w:rPr>
+          <w:lang w:val="en-US"/>
+        </w:rPr>
+      </w:pPr>
+      <w:proofErr w:type="gramStart"/>
+      <w:r>
+        <w:rPr>
+          <w:lang w:val="en-US"/>
+        </w:rPr>
+        <w:t>Module</w:t>
+      </w:r>
+      <w:r>
         <w:t>-</w:t>
       </w:r>
       <w:r>
         <w:rPr>
           <w:lang w:val="en-US"/>
         </w:rPr>
-        <w:t>X1.Y1.Z1</w:t>
-      </w:r>
-      <w:proofErr w:type="gramStart"/>
-      <w:r>
-        <w:rPr>
-          <w:lang w:val="en-US"/>
-        </w:rPr>
-        <w:t>,Module2</w:t>
+        <w:t>X</w:t>
+      </w:r>
+      <w:r>
+        <w:t>.</w:t>
+      </w:r>
+      <w:r>
+        <w:rPr>
+          <w:lang w:val="en-US"/>
+        </w:rPr>
+        <w:t>Y</w:t>
+      </w:r>
+      <w:r>
+        <w:t>.</w:t>
+      </w:r>
+      <w:r>
+        <w:rPr>
+          <w:lang w:val="en-US"/>
+        </w:rPr>
+        <w:t>Z</w:t>
+      </w:r>
+      <w:r>
+        <w:t>-</w:t>
+      </w:r>
+      <w:r>
+        <w:rPr>
+          <w:lang w:val="en-US"/>
+        </w:rPr>
+        <w:t>Q</w:t>
+      </w:r>
+      <w:r>
+        <w:t xml:space="preserve">, </w:t>
+      </w:r>
+      <w:r>
+        <w:t>где</w:t>
+      </w:r>
+      <w:r>
+        <w:t xml:space="preserve"> </w:t>
+      </w:r>
+      <w:r>
+        <w:rPr>
+          <w:lang w:val="en-US"/>
+        </w:rPr>
+        <w:t>Q</w:t>
+      </w:r>
+      <w:r>
+        <w:t xml:space="preserve"> – </w:t>
+      </w:r>
+      <w:r>
+        <w:t>порядковый номер изменения установки.</w:t>
       </w:r>
       <w:proofErr w:type="gramEnd"/>
       <w:r>
-        <w:rPr>
-          <w:lang w:val="en-US"/>
-        </w:rPr>
+        <w:t xml:space="preserve"> Пример: </w:t>
+      </w:r>
+      <w:r>
+        <w:rPr>
+          <w:lang w:val="en-US"/>
+        </w:rPr>
+        <w:t>Option</w:t>
+      </w:r>
+      <w:r>
         <w:t>-</w:t>
       </w:r>
       <w:r>
-        <w:rPr>
-          <w:lang w:val="en-US"/>
-        </w:rPr>
-        <w:t>X2.Y2.Z2,…</w:t>
-      </w:r>
-      <w:r>
-        <w:rPr>
-          <w:lang w:val="en-US"/>
-        </w:rPr>
-        <w:t xml:space="preserve"> </w:t>
-      </w:r>
-      <w:r>
-        <w:t xml:space="preserve">Пример: </w:t>
-      </w:r>
-      <w:proofErr w:type="spellStart"/>
-      <w:r>
-        <w:rPr>
-          <w:lang w:val="en-US"/>
-        </w:rPr>
-        <w:t>JepRia</w:t>
-      </w:r>
-      <w:proofErr w:type="spellEnd"/>
+        <w:t>3</w:t>
+      </w:r>
+      <w:r>
+        <w:t>.</w:t>
+      </w:r>
+      <w:r>
+        <w:t>3</w:t>
+      </w:r>
+      <w:r>
+        <w:t>.0</w:t>
+      </w:r>
       <w:r>
         <w:t>-</w:t>
       </w:r>
       <w:r>
-        <w:t>8.6.0</w:t>
-      </w:r>
-      <w:proofErr w:type="gramStart"/>
-      <w:r>
-        <w:t>,</w:t>
-      </w:r>
-      <w:proofErr w:type="spellStart"/>
-      <w:r>
-        <w:rPr>
-          <w:lang w:val="en-US"/>
-        </w:rPr>
-        <w:t>JepRiaToolkit</w:t>
-      </w:r>
-      <w:proofErr w:type="spellEnd"/>
-      <w:proofErr w:type="gramEnd"/>
-      <w:r>
-        <w:t>-</w:t>
-      </w:r>
-      <w:r>
-        <w:t>6.2.0</w:t>
+        <w:rPr>
+          <w:lang w:val="en-US"/>
+        </w:rPr>
+        <w:t>1</w:t>
       </w:r>
     </w:p>
     <w:p>
@@ -1663,40 +1702,7 @@
         <w:jc w:val="both"/>
       </w:pPr>
       <w:r>
-        <w:t xml:space="preserve">Примечание: </w:t>
-      </w:r>
-      <w:r>
-        <w:rPr>
-          <w:b/>
-        </w:rPr>
-        <w:t xml:space="preserve">имя тега в </w:t>
-      </w:r>
-      <w:proofErr w:type="spellStart"/>
-      <w:r>
-        <w:rPr>
-          <w:b/>
-          <w:lang w:val="en-US"/>
-        </w:rPr>
-        <w:t>git</w:t>
-      </w:r>
-      <w:proofErr w:type="spellEnd"/>
-      <w:r>
-        <w:rPr>
-          <w:b/>
-        </w:rPr>
-        <w:t xml:space="preserve"> не может содержать пробела</w:t>
-      </w:r>
-      <w:r>
-        <w:t xml:space="preserve">, поэтому название модуля отделяется от версии </w:t>
-      </w:r>
-      <w:r>
-        <w:t xml:space="preserve">знаком </w:t>
-      </w:r>
-      <w:r>
-        <w:t>дефиса</w:t>
-      </w:r>
-      <w:r>
-        <w:t>.</w:t>
+        <w:t>Если изменению подвергались одновременно несколько модулей, то в теге их названия и номера указываются через запятую:</w:t>
       </w:r>
     </w:p>
     <w:p>
@@ -1705,76 +1711,207 @@
         <w:jc w:val="both"/>
       </w:pPr>
       <w:r>
-        <w:t>В описание (</w:t>
-      </w:r>
-      <w:r>
-        <w:rPr>
-          <w:lang w:val="en-US"/>
-        </w:rPr>
-        <w:t>message</w:t>
-      </w:r>
-      <w:r>
-        <w:t xml:space="preserve">) </w:t>
-      </w:r>
-      <w:r>
-        <w:t xml:space="preserve">тега следует писать </w:t>
-      </w:r>
-      <w:r>
-        <w:rPr>
-          <w:lang w:val="en-US"/>
-        </w:rPr>
-        <w:t>release</w:t>
-      </w:r>
-      <w:r>
-        <w:t xml:space="preserve"> </w:t>
-      </w:r>
-      <w:r>
-        <w:rPr>
-          <w:lang w:val="en-US"/>
-        </w:rPr>
-        <w:t>notes</w:t>
-      </w:r>
-      <w:r>
-        <w:t xml:space="preserve"> </w:t>
-      </w:r>
-      <w:r>
-        <w:t xml:space="preserve">– так же, как это для тегов в </w:t>
-      </w:r>
-      <w:r>
-        <w:rPr>
-          <w:lang w:val="en-US"/>
-        </w:rPr>
-        <w:t>SVN</w:t>
-      </w:r>
+        <w:rPr>
+          <w:lang w:val="en-US"/>
+        </w:rPr>
+        <w:lastRenderedPageBreak/>
+        <w:t>Module1</w:t>
+      </w:r>
+      <w:r>
+        <w:rPr>
+          <w:lang w:val="en-US"/>
+        </w:rPr>
+        <w:t>-</w:t>
+      </w:r>
+      <w:r>
+        <w:rPr>
+          <w:lang w:val="en-US"/>
+        </w:rPr>
+        <w:t>X1.Y1.Z1</w:t>
+      </w:r>
+      <w:proofErr w:type="gramStart"/>
+      <w:r>
+        <w:rPr>
+          <w:lang w:val="en-US"/>
+        </w:rPr>
+        <w:t>,Module2</w:t>
+      </w:r>
+      <w:proofErr w:type="gramEnd"/>
+      <w:r>
+        <w:rPr>
+          <w:lang w:val="en-US"/>
+        </w:rPr>
+        <w:t>-</w:t>
+      </w:r>
+      <w:r>
+        <w:rPr>
+          <w:lang w:val="en-US"/>
+        </w:rPr>
+        <w:t>X2.Y2.Z2,…</w:t>
+      </w:r>
+      <w:r>
+        <w:rPr>
+          <w:lang w:val="en-US"/>
+        </w:rPr>
+        <w:t xml:space="preserve"> </w:t>
+      </w:r>
+      <w:r>
+        <w:t xml:space="preserve">Пример: </w:t>
+      </w:r>
+      <w:proofErr w:type="spellStart"/>
+      <w:r>
+        <w:rPr>
+          <w:lang w:val="en-US"/>
+        </w:rPr>
+        <w:t>JepRia</w:t>
+      </w:r>
+      <w:proofErr w:type="spellEnd"/>
+      <w:r>
+        <w:t>-</w:t>
+      </w:r>
+      <w:r>
+        <w:t>8.6.0</w:t>
+      </w:r>
+      <w:proofErr w:type="gramStart"/>
       <w:r>
         <w:t>,</w:t>
       </w:r>
-      <w:r>
-        <w:t xml:space="preserve"> но с использованием новых соглашений по </w:t>
-      </w:r>
-      <w:r>
-        <w:rPr>
-          <w:lang w:val="en-US"/>
-        </w:rPr>
-        <w:t>commit</w:t>
-      </w:r>
+      <w:proofErr w:type="spellStart"/>
+      <w:r>
+        <w:rPr>
+          <w:lang w:val="en-US"/>
+        </w:rPr>
+        <w:t>JepRiaToolkit</w:t>
+      </w:r>
+      <w:proofErr w:type="spellEnd"/>
+      <w:proofErr w:type="gramEnd"/>
       <w:r>
         <w:t>-</w:t>
       </w:r>
       <w:r>
-        <w:t>сообщениям.</w:t>
-      </w:r>
-      <w:r>
-        <w:t xml:space="preserve"> </w:t>
+        <w:t>6.2.0</w:t>
       </w:r>
     </w:p>
     <w:p>
       <w:pPr>
         <w:ind w:firstLine="567"/>
         <w:jc w:val="both"/>
-      </w:pPr>
-      <w:r>
-        <w:lastRenderedPageBreak/>
+        <w:rPr>
+          <w:lang w:val="en-US"/>
+        </w:rPr>
+      </w:pPr>
+      <w:r>
+        <w:t xml:space="preserve">Примечание: </w:t>
+      </w:r>
+      <w:r>
+        <w:rPr>
+          <w:b/>
+        </w:rPr>
+        <w:t xml:space="preserve">имя тега в </w:t>
+      </w:r>
+      <w:proofErr w:type="spellStart"/>
+      <w:r>
+        <w:rPr>
+          <w:b/>
+          <w:lang w:val="en-US"/>
+        </w:rPr>
+        <w:t>git</w:t>
+      </w:r>
+      <w:proofErr w:type="spellEnd"/>
+      <w:r>
+        <w:rPr>
+          <w:b/>
+        </w:rPr>
+        <w:t xml:space="preserve"> не может содержать пробела</w:t>
+      </w:r>
+      <w:r>
+        <w:t xml:space="preserve">, поэтому название модуля отделяется от версии </w:t>
+      </w:r>
+      <w:r>
+        <w:t xml:space="preserve">знаком </w:t>
+      </w:r>
+      <w:r>
+        <w:t>дефиса</w:t>
+      </w:r>
+      <w:r>
+        <w:t>.</w:t>
+      </w:r>
+    </w:p>
+    <w:p>
+      <w:pPr>
+        <w:ind w:firstLine="567"/>
+        <w:jc w:val="both"/>
+      </w:pPr>
+      <w:r>
+        <w:t>В описание (</w:t>
+      </w:r>
+      <w:r>
+        <w:rPr>
+          <w:lang w:val="en-US"/>
+        </w:rPr>
+        <w:t>message</w:t>
+      </w:r>
+      <w:r>
+        <w:t xml:space="preserve">) </w:t>
+      </w:r>
+      <w:r>
+        <w:t xml:space="preserve">тега следует писать </w:t>
+      </w:r>
+      <w:r>
+        <w:rPr>
+          <w:lang w:val="en-US"/>
+        </w:rPr>
+        <w:t>release</w:t>
+      </w:r>
+      <w:r>
+        <w:t xml:space="preserve"> </w:t>
+      </w:r>
+      <w:r>
+        <w:rPr>
+          <w:lang w:val="en-US"/>
+        </w:rPr>
+        <w:t>notes</w:t>
+      </w:r>
+      <w:r>
+        <w:t xml:space="preserve"> </w:t>
+      </w:r>
+      <w:r>
+        <w:t xml:space="preserve">– так же, как это для тегов в </w:t>
+      </w:r>
+      <w:r>
+        <w:rPr>
+          <w:lang w:val="en-US"/>
+        </w:rPr>
+        <w:t>SVN</w:t>
+      </w:r>
+      <w:r>
+        <w:t>,</w:t>
+      </w:r>
+      <w:r>
+        <w:t xml:space="preserve"> но с использованием новых соглашений по </w:t>
+      </w:r>
+      <w:r>
+        <w:rPr>
+          <w:lang w:val="en-US"/>
+        </w:rPr>
+        <w:t>commit</w:t>
+      </w:r>
+      <w:r>
+        <w:t>-</w:t>
+      </w:r>
+      <w:r>
+        <w:t>сообщениям.</w:t>
+      </w:r>
+      <w:r>
+        <w:t xml:space="preserve"> </w:t>
+      </w:r>
+    </w:p>
+    <w:p>
+      <w:pPr>
+        <w:ind w:firstLine="567"/>
+        <w:jc w:val="both"/>
+      </w:pPr>
+      <w:r>
         <w:t xml:space="preserve">После создания тега из каждого модуля </w:t>
       </w:r>
       <w:r>
@@ -1952,14 +2089,14 @@
       <w:hyperlink r:id="rId8" w:history="1">
         <w:r>
           <w:rPr>
-            <w:rStyle w:val="Hyperlink"/>
+            <w:rStyle w:val="a9"/>
           </w:rPr>
           <w:t xml:space="preserve">на </w:t>
         </w:r>
         <w:proofErr w:type="spellStart"/>
         <w:r>
           <w:rPr>
-            <w:rStyle w:val="Hyperlink"/>
+            <w:rStyle w:val="a9"/>
             <w:lang w:val="en-US"/>
           </w:rPr>
           <w:t>SourceForge</w:t>
@@ -1967,13 +2104,13 @@
         <w:proofErr w:type="spellEnd"/>
         <w:r>
           <w:rPr>
-            <w:rStyle w:val="Hyperlink"/>
+            <w:rStyle w:val="a9"/>
           </w:rPr>
           <w:t xml:space="preserve"> в разделе </w:t>
         </w:r>
         <w:r>
           <w:rPr>
-            <w:rStyle w:val="Hyperlink"/>
+            <w:rStyle w:val="a9"/>
             <w:lang w:val="en-US"/>
           </w:rPr>
           <w:t>Files</w:t>
@@ -2017,7 +2154,7 @@
     </w:p>
     <w:p>
       <w:pPr>
-        <w:pStyle w:val="Heading1"/>
+        <w:pStyle w:val="1"/>
       </w:pPr>
       <w:r>
         <w:t xml:space="preserve">Создание тега с помощью </w:t>
@@ -2078,7 +2215,7 @@
     </w:p>
     <w:p>
       <w:pPr>
-        <w:pStyle w:val="ListParagraph"/>
+        <w:pStyle w:val="a3"/>
         <w:numPr>
           <w:ilvl w:val="0"/>
           <w:numId w:val="2"/>
@@ -2151,8 +2288,9 @@
       <w:r>
         <w:rPr>
           <w:noProof/>
-          <w:lang w:val="en-US"/>
-        </w:rPr>
+          <w:lang w:eastAsia="ru-RU"/>
+        </w:rPr>
+        <w:lastRenderedPageBreak/>
         <w:drawing>
           <wp:inline distT="0" distB="0" distL="0" distR="0">
             <wp:extent cx="3299792" cy="4776013"/>
@@ -2186,7 +2324,7 @@
                     </a:ln>
                     <a:extLst>
                       <a:ext uri="{53640926-AAD7-44D8-BBD7-CCE9431645EC}">
-                        <a14:shadowObscured xmlns:a14="http://schemas.microsoft.com/office/drawing/2010/main" xmlns:wps="http://schemas.microsoft.com/office/word/2010/wordprocessingShape" xmlns:wpi="http://schemas.microsoft.com/office/word/2010/wordprocessingInk" xmlns:wpg="http://schemas.microsoft.com/office/word/2010/wordprocessingGroup" xmlns:w14="http://schemas.microsoft.com/office/word/2010/wordml" xmlns:w="http://schemas.openxmlformats.org/wordprocessingml/2006/main" xmlns:w10="urn:schemas-microsoft-com:office:word" xmlns:wp14="http://schemas.microsoft.com/office/word/2010/wordprocessingDrawing" xmlns:v="urn:schemas-microsoft-com:vml" xmlns:o="urn:schemas-microsoft-com:office:office" xmlns:mc="http://schemas.openxmlformats.org/markup-compatibility/2006" xmlns:wpc="http://schemas.microsoft.com/office/word/2010/wordprocessingCanvas" xmlns=""/>
+                        <a14:shadowObscured xmlns="" xmlns:wpc="http://schemas.microsoft.com/office/word/2010/wordprocessingCanvas" xmlns:mc="http://schemas.openxmlformats.org/markup-compatibility/2006" xmlns:o="urn:schemas-microsoft-com:office:office" xmlns:v="urn:schemas-microsoft-com:vml" xmlns:wp14="http://schemas.microsoft.com/office/word/2010/wordprocessingDrawing" xmlns:w10="urn:schemas-microsoft-com:office:word" xmlns:w="http://schemas.openxmlformats.org/wordprocessingml/2006/main" xmlns:w14="http://schemas.microsoft.com/office/word/2010/wordml" xmlns:wpg="http://schemas.microsoft.com/office/word/2010/wordprocessingGroup" xmlns:wpi="http://schemas.microsoft.com/office/word/2010/wordprocessingInk" xmlns:wps="http://schemas.microsoft.com/office/word/2010/wordprocessingShape" xmlns:a14="http://schemas.microsoft.com/office/drawing/2010/main"/>
                       </a:ext>
                     </a:extLst>
                   </pic:spPr>
@@ -2199,7 +2337,7 @@
     </w:p>
     <w:p>
       <w:pPr>
-        <w:pStyle w:val="ListParagraph"/>
+        <w:pStyle w:val="a3"/>
         <w:numPr>
           <w:ilvl w:val="0"/>
           <w:numId w:val="2"/>
@@ -2311,7 +2449,7 @@
       <w:r>
         <w:rPr>
           <w:noProof/>
-          <w:lang w:val="en-US"/>
+          <w:lang w:eastAsia="ru-RU"/>
         </w:rPr>
         <w:drawing>
           <wp:inline distT="0" distB="0" distL="0" distR="0">
@@ -2346,7 +2484,7 @@
                     </a:ln>
                     <a:extLst>
                       <a:ext uri="{53640926-AAD7-44D8-BBD7-CCE9431645EC}">
-                        <a14:shadowObscured xmlns:a14="http://schemas.microsoft.com/office/drawing/2010/main" xmlns:wps="http://schemas.microsoft.com/office/word/2010/wordprocessingShape" xmlns:wpi="http://schemas.microsoft.com/office/word/2010/wordprocessingInk" xmlns:wpg="http://schemas.microsoft.com/office/word/2010/wordprocessingGroup" xmlns:w14="http://schemas.microsoft.com/office/word/2010/wordml" xmlns:w="http://schemas.openxmlformats.org/wordprocessingml/2006/main" xmlns:w10="urn:schemas-microsoft-com:office:word" xmlns:wp14="http://schemas.microsoft.com/office/word/2010/wordprocessingDrawing" xmlns:v="urn:schemas-microsoft-com:vml" xmlns:o="urn:schemas-microsoft-com:office:office" xmlns:mc="http://schemas.openxmlformats.org/markup-compatibility/2006" xmlns:wpc="http://schemas.microsoft.com/office/word/2010/wordprocessingCanvas" xmlns=""/>
+                        <a14:shadowObscured xmlns="" xmlns:wpc="http://schemas.microsoft.com/office/word/2010/wordprocessingCanvas" xmlns:mc="http://schemas.openxmlformats.org/markup-compatibility/2006" xmlns:o="urn:schemas-microsoft-com:office:office" xmlns:v="urn:schemas-microsoft-com:vml" xmlns:wp14="http://schemas.microsoft.com/office/word/2010/wordprocessingDrawing" xmlns:w10="urn:schemas-microsoft-com:office:word" xmlns:w="http://schemas.openxmlformats.org/wordprocessingml/2006/main" xmlns:w14="http://schemas.microsoft.com/office/word/2010/wordml" xmlns:wpg="http://schemas.microsoft.com/office/word/2010/wordprocessingGroup" xmlns:wpi="http://schemas.microsoft.com/office/word/2010/wordprocessingInk" xmlns:wps="http://schemas.microsoft.com/office/word/2010/wordprocessingShape" xmlns:a14="http://schemas.microsoft.com/office/drawing/2010/main"/>
                       </a:ext>
                     </a:extLst>
                   </pic:spPr>
@@ -2359,7 +2497,7 @@
     </w:p>
     <w:p>
       <w:pPr>
-        <w:pStyle w:val="ListParagraph"/>
+        <w:pStyle w:val="a3"/>
         <w:numPr>
           <w:ilvl w:val="0"/>
           <w:numId w:val="2"/>
@@ -2387,8 +2525,9 @@
       <w:r>
         <w:rPr>
           <w:noProof/>
-          <w:lang w:val="en-US"/>
-        </w:rPr>
+          <w:lang w:eastAsia="ru-RU"/>
+        </w:rPr>
+        <w:lastRenderedPageBreak/>
         <w:drawing>
           <wp:inline distT="0" distB="0" distL="0" distR="0">
             <wp:extent cx="2735248" cy="2496709"/>
@@ -2422,7 +2561,7 @@
                     </a:ln>
                     <a:extLst>
                       <a:ext uri="{53640926-AAD7-44D8-BBD7-CCE9431645EC}">
-                        <a14:shadowObscured xmlns:a14="http://schemas.microsoft.com/office/drawing/2010/main" xmlns:wps="http://schemas.microsoft.com/office/word/2010/wordprocessingShape" xmlns:wpi="http://schemas.microsoft.com/office/word/2010/wordprocessingInk" xmlns:wpg="http://schemas.microsoft.com/office/word/2010/wordprocessingGroup" xmlns:w14="http://schemas.microsoft.com/office/word/2010/wordml" xmlns:w="http://schemas.openxmlformats.org/wordprocessingml/2006/main" xmlns:w10="urn:schemas-microsoft-com:office:word" xmlns:wp14="http://schemas.microsoft.com/office/word/2010/wordprocessingDrawing" xmlns:v="urn:schemas-microsoft-com:vml" xmlns:o="urn:schemas-microsoft-com:office:office" xmlns:mc="http://schemas.openxmlformats.org/markup-compatibility/2006" xmlns:wpc="http://schemas.microsoft.com/office/word/2010/wordprocessingCanvas" xmlns=""/>
+                        <a14:shadowObscured xmlns="" xmlns:wpc="http://schemas.microsoft.com/office/word/2010/wordprocessingCanvas" xmlns:mc="http://schemas.openxmlformats.org/markup-compatibility/2006" xmlns:o="urn:schemas-microsoft-com:office:office" xmlns:v="urn:schemas-microsoft-com:vml" xmlns:wp14="http://schemas.microsoft.com/office/word/2010/wordprocessingDrawing" xmlns:w10="urn:schemas-microsoft-com:office:word" xmlns:w="http://schemas.openxmlformats.org/wordprocessingml/2006/main" xmlns:w14="http://schemas.microsoft.com/office/word/2010/wordml" xmlns:wpg="http://schemas.microsoft.com/office/word/2010/wordprocessingGroup" xmlns:wpi="http://schemas.microsoft.com/office/word/2010/wordprocessingInk" xmlns:wps="http://schemas.microsoft.com/office/word/2010/wordprocessingShape" xmlns:a14="http://schemas.microsoft.com/office/drawing/2010/main"/>
                       </a:ext>
                     </a:extLst>
                   </pic:spPr>
@@ -2435,7 +2574,7 @@
     </w:p>
     <w:p>
       <w:pPr>
-        <w:pStyle w:val="ListParagraph"/>
+        <w:pStyle w:val="a3"/>
         <w:numPr>
           <w:ilvl w:val="0"/>
           <w:numId w:val="2"/>
@@ -2538,9 +2677,8 @@
       <w:r>
         <w:rPr>
           <w:noProof/>
-          <w:lang w:val="en-US"/>
-        </w:rPr>
-        <w:lastRenderedPageBreak/>
+          <w:lang w:eastAsia="ru-RU"/>
+        </w:rPr>
         <w:drawing>
           <wp:inline distT="0" distB="0" distL="0" distR="0">
             <wp:extent cx="2393343" cy="2323826"/>
@@ -2574,7 +2712,7 @@
                     </a:ln>
                     <a:extLst>
                       <a:ext uri="{53640926-AAD7-44D8-BBD7-CCE9431645EC}">
-                        <a14:shadowObscured xmlns:a14="http://schemas.microsoft.com/office/drawing/2010/main" xmlns:wps="http://schemas.microsoft.com/office/word/2010/wordprocessingShape" xmlns:wpi="http://schemas.microsoft.com/office/word/2010/wordprocessingInk" xmlns:wpg="http://schemas.microsoft.com/office/word/2010/wordprocessingGroup" xmlns:w14="http://schemas.microsoft.com/office/word/2010/wordml" xmlns:w="http://schemas.openxmlformats.org/wordprocessingml/2006/main" xmlns:w10="urn:schemas-microsoft-com:office:word" xmlns:wp14="http://schemas.microsoft.com/office/word/2010/wordprocessingDrawing" xmlns:v="urn:schemas-microsoft-com:vml" xmlns:o="urn:schemas-microsoft-com:office:office" xmlns:mc="http://schemas.openxmlformats.org/markup-compatibility/2006" xmlns:wpc="http://schemas.microsoft.com/office/word/2010/wordprocessingCanvas" xmlns=""/>
+                        <a14:shadowObscured xmlns="" xmlns:wpc="http://schemas.microsoft.com/office/word/2010/wordprocessingCanvas" xmlns:mc="http://schemas.openxmlformats.org/markup-compatibility/2006" xmlns:o="urn:schemas-microsoft-com:office:office" xmlns:v="urn:schemas-microsoft-com:vml" xmlns:wp14="http://schemas.microsoft.com/office/word/2010/wordprocessingDrawing" xmlns:w10="urn:schemas-microsoft-com:office:word" xmlns:w="http://schemas.openxmlformats.org/wordprocessingml/2006/main" xmlns:w14="http://schemas.microsoft.com/office/word/2010/wordml" xmlns:wpg="http://schemas.microsoft.com/office/word/2010/wordprocessingGroup" xmlns:wpi="http://schemas.microsoft.com/office/word/2010/wordprocessingInk" xmlns:wps="http://schemas.microsoft.com/office/word/2010/wordprocessingShape" xmlns:a14="http://schemas.microsoft.com/office/drawing/2010/main"/>
                       </a:ext>
                     </a:extLst>
                   </pic:spPr>
@@ -2587,7 +2725,7 @@
     </w:p>
     <w:p>
       <w:pPr>
-        <w:pStyle w:val="ListParagraph"/>
+        <w:pStyle w:val="a3"/>
         <w:numPr>
           <w:ilvl w:val="0"/>
           <w:numId w:val="2"/>
@@ -2652,8 +2790,9 @@
       <w:r>
         <w:rPr>
           <w:noProof/>
-          <w:lang w:val="en-US"/>
-        </w:rPr>
+          <w:lang w:eastAsia="ru-RU"/>
+        </w:rPr>
+        <w:lastRenderedPageBreak/>
         <w:drawing>
           <wp:inline distT="0" distB="0" distL="0" distR="0">
             <wp:extent cx="3857625" cy="3841684"/>
@@ -2756,7 +2895,7 @@
     </w:p>
     <w:p>
       <w:pPr>
-        <w:pStyle w:val="Heading1"/>
+        <w:pStyle w:val="1"/>
         <w:tabs>
           <w:tab w:val="left" w:pos="0"/>
         </w:tabs>
@@ -2768,7 +2907,7 @@
     </w:p>
     <w:p>
       <w:pPr>
-        <w:pStyle w:val="Heading1"/>
+        <w:pStyle w:val="1"/>
         <w:tabs>
           <w:tab w:val="left" w:pos="0"/>
         </w:tabs>
@@ -2780,7 +2919,7 @@
     </w:p>
     <w:p>
       <w:pPr>
-        <w:pStyle w:val="Heading1"/>
+        <w:pStyle w:val="1"/>
         <w:tabs>
           <w:tab w:val="left" w:pos="0"/>
         </w:tabs>
@@ -2808,7 +2947,7 @@
     </w:p>
     <w:p>
       <w:pPr>
-        <w:pStyle w:val="ListParagraph"/>
+        <w:pStyle w:val="a3"/>
         <w:numPr>
           <w:ilvl w:val="0"/>
           <w:numId w:val="5"/>
@@ -2828,157 +2967,157 @@
       <w:hyperlink r:id="rId14" w:history="1">
         <w:r>
           <w:rPr>
-            <w:rStyle w:val="Hyperlink"/>
+            <w:rStyle w:val="a9"/>
           </w:rPr>
           <w:t>https</w:t>
         </w:r>
         <w:r>
           <w:rPr>
-            <w:rStyle w:val="Hyperlink"/>
+            <w:rStyle w:val="a9"/>
           </w:rPr>
           <w:t>://</w:t>
         </w:r>
         <w:r>
           <w:rPr>
-            <w:rStyle w:val="Hyperlink"/>
+            <w:rStyle w:val="a9"/>
           </w:rPr>
           <w:t>docs</w:t>
         </w:r>
         <w:r>
           <w:rPr>
-            <w:rStyle w:val="Hyperlink"/>
+            <w:rStyle w:val="a9"/>
           </w:rPr>
           <w:t>.</w:t>
         </w:r>
         <w:r>
           <w:rPr>
-            <w:rStyle w:val="Hyperlink"/>
+            <w:rStyle w:val="a9"/>
           </w:rPr>
           <w:t>google</w:t>
         </w:r>
         <w:r>
           <w:rPr>
-            <w:rStyle w:val="Hyperlink"/>
+            <w:rStyle w:val="a9"/>
           </w:rPr>
           <w:t>.</w:t>
         </w:r>
         <w:r>
           <w:rPr>
-            <w:rStyle w:val="Hyperlink"/>
+            <w:rStyle w:val="a9"/>
           </w:rPr>
           <w:t>com</w:t>
         </w:r>
         <w:r>
           <w:rPr>
-            <w:rStyle w:val="Hyperlink"/>
+            <w:rStyle w:val="a9"/>
           </w:rPr>
           <w:t>/</w:t>
         </w:r>
         <w:r>
           <w:rPr>
-            <w:rStyle w:val="Hyperlink"/>
+            <w:rStyle w:val="a9"/>
           </w:rPr>
           <w:t>document</w:t>
         </w:r>
         <w:r>
           <w:rPr>
-            <w:rStyle w:val="Hyperlink"/>
+            <w:rStyle w:val="a9"/>
           </w:rPr>
           <w:t>/</w:t>
         </w:r>
         <w:r>
           <w:rPr>
-            <w:rStyle w:val="Hyperlink"/>
+            <w:rStyle w:val="a9"/>
           </w:rPr>
           <w:t>d</w:t>
         </w:r>
         <w:r>
           <w:rPr>
-            <w:rStyle w:val="Hyperlink"/>
+            <w:rStyle w:val="a9"/>
           </w:rPr>
           <w:t>/1</w:t>
         </w:r>
         <w:r>
           <w:rPr>
-            <w:rStyle w:val="Hyperlink"/>
+            <w:rStyle w:val="a9"/>
           </w:rPr>
           <w:t>QrDFcIiPjSLDn</w:t>
         </w:r>
         <w:r>
           <w:rPr>
-            <w:rStyle w:val="Hyperlink"/>
+            <w:rStyle w:val="a9"/>
           </w:rPr>
           <w:t>3</w:t>
         </w:r>
         <w:r>
           <w:rPr>
-            <w:rStyle w:val="Hyperlink"/>
+            <w:rStyle w:val="a9"/>
           </w:rPr>
           <w:t>EL</w:t>
         </w:r>
         <w:r>
           <w:rPr>
-            <w:rStyle w:val="Hyperlink"/>
+            <w:rStyle w:val="a9"/>
           </w:rPr>
           <w:t>15</w:t>
         </w:r>
         <w:r>
           <w:rPr>
-            <w:rStyle w:val="Hyperlink"/>
+            <w:rStyle w:val="a9"/>
           </w:rPr>
           <w:t>IJygNPiHORgU</w:t>
         </w:r>
         <w:r>
           <w:rPr>
-            <w:rStyle w:val="Hyperlink"/>
+            <w:rStyle w:val="a9"/>
           </w:rPr>
           <w:t>1_</w:t>
         </w:r>
         <w:r>
           <w:rPr>
-            <w:rStyle w:val="Hyperlink"/>
+            <w:rStyle w:val="a9"/>
           </w:rPr>
           <w:t>OOAqWjiDU</w:t>
         </w:r>
         <w:r>
           <w:rPr>
-            <w:rStyle w:val="Hyperlink"/>
+            <w:rStyle w:val="a9"/>
           </w:rPr>
           <w:t>5</w:t>
         </w:r>
         <w:r>
           <w:rPr>
-            <w:rStyle w:val="Hyperlink"/>
+            <w:rStyle w:val="a9"/>
           </w:rPr>
           <w:t>Y</w:t>
         </w:r>
         <w:r>
           <w:rPr>
-            <w:rStyle w:val="Hyperlink"/>
+            <w:rStyle w:val="a9"/>
           </w:rPr>
           <w:t>/</w:t>
         </w:r>
         <w:r>
           <w:rPr>
-            <w:rStyle w:val="Hyperlink"/>
+            <w:rStyle w:val="a9"/>
           </w:rPr>
           <w:t>edit</w:t>
         </w:r>
         <w:r>
           <w:rPr>
-            <w:rStyle w:val="Hyperlink"/>
+            <w:rStyle w:val="a9"/>
           </w:rPr>
           <w:t>?</w:t>
         </w:r>
         <w:r>
           <w:rPr>
-            <w:rStyle w:val="Hyperlink"/>
+            <w:rStyle w:val="a9"/>
           </w:rPr>
           <w:t>pli</w:t>
         </w:r>
         <w:r>
           <w:rPr>
-            <w:rStyle w:val="Hyperlink"/>
+            <w:rStyle w:val="a9"/>
           </w:rPr>
           <w:t>=1#</w:t>
         </w:r>
@@ -2986,7 +3125,7 @@
     </w:p>
     <w:p>
       <w:pPr>
-        <w:pStyle w:val="ListParagraph"/>
+        <w:pStyle w:val="a3"/>
         <w:numPr>
           <w:ilvl w:val="0"/>
           <w:numId w:val="5"/>
@@ -3004,7 +3143,7 @@
       <w:hyperlink r:id="rId15" w:history="1">
         <w:r>
           <w:rPr>
-            <w:rStyle w:val="Hyperlink"/>
+            <w:rStyle w:val="a9"/>
           </w:rPr>
           <w:t>http://chris.beams.io/posts/git-commit/</w:t>
         </w:r>
@@ -3012,7 +3151,7 @@
     </w:p>
     <w:p>
       <w:pPr>
-        <w:pStyle w:val="ListParagraph"/>
+        <w:pStyle w:val="a3"/>
         <w:numPr>
           <w:ilvl w:val="0"/>
           <w:numId w:val="5"/>
@@ -3029,7 +3168,7 @@
       <w:hyperlink r:id="rId16" w:history="1">
         <w:r>
           <w:rPr>
-            <w:rStyle w:val="Hyperlink"/>
+            <w:rStyle w:val="a9"/>
           </w:rPr>
           <w:t>http://tbaggery.com/2008/04/19/a-note-about-git-commit-messages.html</w:t>
         </w:r>
@@ -3037,7 +3176,7 @@
     </w:p>
     <w:p>
       <w:pPr>
-        <w:pStyle w:val="ListParagraph"/>
+        <w:pStyle w:val="a3"/>
         <w:numPr>
           <w:ilvl w:val="0"/>
           <w:numId w:val="5"/>
@@ -3087,7 +3226,7 @@
       <w:hyperlink r:id="rId17" w:history="1">
         <w:r>
           <w:rPr>
-            <w:rStyle w:val="Hyperlink"/>
+            <w:rStyle w:val="a9"/>
             <w:lang w:val="en-US"/>
           </w:rPr>
           <w:t>http://xkcd.com/1296/</w:t>
@@ -3152,7 +3291,7 @@
     <w:sdtContent>
       <w:p>
         <w:pPr>
-          <w:pStyle w:val="Footer"/>
+          <w:pStyle w:val="ae"/>
           <w:jc w:val="center"/>
         </w:pPr>
         <w:r>
@@ -3168,7 +3307,7 @@
           <w:rPr>
             <w:noProof/>
           </w:rPr>
-          <w:t>3</w:t>
+          <w:t>2</w:t>
         </w:r>
         <w:r>
           <w:fldChar w:fldCharType="end"/>
@@ -3178,7 +3317,7 @@
   </w:sdt>
   <w:p>
     <w:pPr>
-      <w:pStyle w:val="Footer"/>
+      <w:pStyle w:val="ae"/>
     </w:pPr>
   </w:p>
 </w:ftr>
@@ -3209,7 +3348,7 @@
   <w:footnote w:id="1">
     <w:p>
       <w:pPr>
-        <w:pStyle w:val="FootnoteText"/>
+        <w:pStyle w:val="a6"/>
         <w:jc w:val="both"/>
         <w:rPr>
           <w:lang w:val="en-US"/>
@@ -3217,7 +3356,7 @@
       </w:pPr>
       <w:r>
         <w:rPr>
-          <w:rStyle w:val="FootnoteReference"/>
+          <w:rStyle w:val="a8"/>
         </w:rPr>
         <w:footnoteRef/>
       </w:r>
@@ -3282,7 +3421,7 @@
     </w:p>
     <w:p>
       <w:pPr>
-        <w:pStyle w:val="FootnoteText"/>
+        <w:pStyle w:val="a6"/>
         <w:jc w:val="both"/>
         <w:rPr>
           <w:lang w:val="en-US"/>
@@ -4138,16 +4277,16 @@
     <w:lsdException w:name="Bibliography" w:uiPriority="37"/>
     <w:lsdException w:name="TOC Heading" w:uiPriority="39" w:qFormat="1"/>
   </w:latentStyles>
-  <w:style w:type="paragraph" w:default="1" w:styleId="Normal">
+  <w:style w:type="paragraph" w:default="1" w:styleId="a">
     <w:name w:val="Normal"/>
     <w:qFormat/>
     <w:rsid w:val="00365D38"/>
   </w:style>
-  <w:style w:type="paragraph" w:styleId="Heading1">
+  <w:style w:type="paragraph" w:styleId="1">
     <w:name w:val="heading 1"/>
-    <w:basedOn w:val="Normal"/>
-    <w:next w:val="Normal"/>
-    <w:link w:val="Heading1Char"/>
+    <w:basedOn w:val="a"/>
+    <w:next w:val="a"/>
+    <w:link w:val="10"/>
     <w:uiPriority w:val="9"/>
     <w:qFormat/>
     <w:rsid w:val="00893CC2"/>
@@ -4166,11 +4305,11 @@
       <w:szCs w:val="28"/>
     </w:rPr>
   </w:style>
-  <w:style w:type="paragraph" w:styleId="Heading2">
+  <w:style w:type="paragraph" w:styleId="2">
     <w:name w:val="heading 2"/>
-    <w:basedOn w:val="Normal"/>
-    <w:next w:val="Normal"/>
-    <w:link w:val="Heading2Char"/>
+    <w:basedOn w:val="a"/>
+    <w:next w:val="a"/>
+    <w:link w:val="20"/>
     <w:uiPriority w:val="9"/>
     <w:unhideWhenUsed/>
     <w:qFormat/>
@@ -4190,13 +4329,13 @@
       <w:szCs w:val="26"/>
     </w:rPr>
   </w:style>
-  <w:style w:type="character" w:default="1" w:styleId="DefaultParagraphFont">
+  <w:style w:type="character" w:default="1" w:styleId="a0">
     <w:name w:val="Default Paragraph Font"/>
     <w:uiPriority w:val="1"/>
     <w:semiHidden/>
     <w:unhideWhenUsed/>
   </w:style>
-  <w:style w:type="table" w:default="1" w:styleId="TableNormal">
+  <w:style w:type="table" w:default="1" w:styleId="a1">
     <w:name w:val="Normal Table"/>
     <w:uiPriority w:val="99"/>
     <w:semiHidden/>
@@ -4212,16 +4351,16 @@
       </w:tblCellMar>
     </w:tblPr>
   </w:style>
-  <w:style w:type="numbering" w:default="1" w:styleId="NoList">
+  <w:style w:type="numbering" w:default="1" w:styleId="a2">
     <w:name w:val="No List"/>
     <w:uiPriority w:val="99"/>
     <w:semiHidden/>
     <w:unhideWhenUsed/>
   </w:style>
-  <w:style w:type="character" w:customStyle="1" w:styleId="Heading2Char">
-    <w:name w:val="Heading 2 Char"/>
-    <w:basedOn w:val="DefaultParagraphFont"/>
-    <w:link w:val="Heading2"/>
+  <w:style w:type="character" w:customStyle="1" w:styleId="20">
+    <w:name w:val="Заголовок 2 Знак"/>
+    <w:basedOn w:val="a0"/>
+    <w:link w:val="2"/>
     <w:uiPriority w:val="9"/>
     <w:rsid w:val="009F3288"/>
     <w:rPr>
@@ -4233,9 +4372,9 @@
       <w:szCs w:val="26"/>
     </w:rPr>
   </w:style>
-  <w:style w:type="paragraph" w:styleId="ListParagraph">
+  <w:style w:type="paragraph" w:styleId="a3">
     <w:name w:val="List Paragraph"/>
-    <w:basedOn w:val="Normal"/>
+    <w:basedOn w:val="a"/>
     <w:uiPriority w:val="34"/>
     <w:qFormat/>
     <w:rsid w:val="00D72E0F"/>
@@ -4244,11 +4383,11 @@
       <w:contextualSpacing/>
     </w:pPr>
   </w:style>
-  <w:style w:type="paragraph" w:styleId="Title">
+  <w:style w:type="paragraph" w:styleId="a4">
     <w:name w:val="Title"/>
-    <w:basedOn w:val="Normal"/>
-    <w:next w:val="Normal"/>
-    <w:link w:val="TitleChar"/>
+    <w:basedOn w:val="a"/>
+    <w:next w:val="a"/>
+    <w:link w:val="a5"/>
     <w:uiPriority w:val="10"/>
     <w:qFormat/>
     <w:rsid w:val="00893CC2"/>
@@ -4268,10 +4407,10 @@
       <w:szCs w:val="52"/>
     </w:rPr>
   </w:style>
-  <w:style w:type="character" w:customStyle="1" w:styleId="TitleChar">
-    <w:name w:val="Title Char"/>
-    <w:basedOn w:val="DefaultParagraphFont"/>
-    <w:link w:val="Title"/>
+  <w:style w:type="character" w:customStyle="1" w:styleId="a5">
+    <w:name w:val="Название Знак"/>
+    <w:basedOn w:val="a0"/>
+    <w:link w:val="a4"/>
     <w:uiPriority w:val="10"/>
     <w:rsid w:val="00893CC2"/>
     <w:rPr>
@@ -4283,10 +4422,10 @@
       <w:szCs w:val="52"/>
     </w:rPr>
   </w:style>
-  <w:style w:type="character" w:customStyle="1" w:styleId="Heading1Char">
-    <w:name w:val="Heading 1 Char"/>
-    <w:basedOn w:val="DefaultParagraphFont"/>
-    <w:link w:val="Heading1"/>
+  <w:style w:type="character" w:customStyle="1" w:styleId="10">
+    <w:name w:val="Заголовок 1 Знак"/>
+    <w:basedOn w:val="a0"/>
+    <w:link w:val="1"/>
     <w:uiPriority w:val="9"/>
     <w:rsid w:val="00893CC2"/>
     <w:rPr>
@@ -4298,10 +4437,10 @@
       <w:szCs w:val="28"/>
     </w:rPr>
   </w:style>
-  <w:style w:type="paragraph" w:styleId="FootnoteText">
+  <w:style w:type="paragraph" w:styleId="a6">
     <w:name w:val="footnote text"/>
-    <w:basedOn w:val="Normal"/>
-    <w:link w:val="FootnoteTextChar"/>
+    <w:basedOn w:val="a"/>
+    <w:link w:val="a7"/>
     <w:uiPriority w:val="99"/>
     <w:semiHidden/>
     <w:unhideWhenUsed/>
@@ -4314,10 +4453,10 @@
       <w:szCs w:val="20"/>
     </w:rPr>
   </w:style>
-  <w:style w:type="character" w:customStyle="1" w:styleId="FootnoteTextChar">
-    <w:name w:val="Footnote Text Char"/>
-    <w:basedOn w:val="DefaultParagraphFont"/>
-    <w:link w:val="FootnoteText"/>
+  <w:style w:type="character" w:customStyle="1" w:styleId="a7">
+    <w:name w:val="Текст сноски Знак"/>
+    <w:basedOn w:val="a0"/>
+    <w:link w:val="a6"/>
     <w:uiPriority w:val="99"/>
     <w:semiHidden/>
     <w:rsid w:val="00453FF9"/>
@@ -4326,9 +4465,9 @@
       <w:szCs w:val="20"/>
     </w:rPr>
   </w:style>
-  <w:style w:type="character" w:styleId="FootnoteReference">
+  <w:style w:type="character" w:styleId="a8">
     <w:name w:val="footnote reference"/>
-    <w:basedOn w:val="DefaultParagraphFont"/>
+    <w:basedOn w:val="a0"/>
     <w:uiPriority w:val="99"/>
     <w:semiHidden/>
     <w:unhideWhenUsed/>
@@ -4337,9 +4476,9 @@
       <w:vertAlign w:val="superscript"/>
     </w:rPr>
   </w:style>
-  <w:style w:type="character" w:styleId="Hyperlink">
+  <w:style w:type="character" w:styleId="a9">
     <w:name w:val="Hyperlink"/>
-    <w:basedOn w:val="DefaultParagraphFont"/>
+    <w:basedOn w:val="a0"/>
     <w:uiPriority w:val="99"/>
     <w:unhideWhenUsed/>
     <w:rsid w:val="00660A38"/>
@@ -4348,10 +4487,10 @@
       <w:u w:val="single"/>
     </w:rPr>
   </w:style>
-  <w:style w:type="paragraph" w:styleId="BalloonText">
+  <w:style w:type="paragraph" w:styleId="aa">
     <w:name w:val="Balloon Text"/>
-    <w:basedOn w:val="Normal"/>
-    <w:link w:val="BalloonTextChar"/>
+    <w:basedOn w:val="a"/>
+    <w:link w:val="ab"/>
     <w:uiPriority w:val="99"/>
     <w:semiHidden/>
     <w:unhideWhenUsed/>
@@ -4365,10 +4504,10 @@
       <w:szCs w:val="16"/>
     </w:rPr>
   </w:style>
-  <w:style w:type="character" w:customStyle="1" w:styleId="BalloonTextChar">
-    <w:name w:val="Balloon Text Char"/>
-    <w:basedOn w:val="DefaultParagraphFont"/>
-    <w:link w:val="BalloonText"/>
+  <w:style w:type="character" w:customStyle="1" w:styleId="ab">
+    <w:name w:val="Текст выноски Знак"/>
+    <w:basedOn w:val="a0"/>
+    <w:link w:val="aa"/>
     <w:uiPriority w:val="99"/>
     <w:semiHidden/>
     <w:rsid w:val="00E463C8"/>
@@ -4378,10 +4517,10 @@
       <w:szCs w:val="16"/>
     </w:rPr>
   </w:style>
-  <w:style w:type="paragraph" w:styleId="Header">
+  <w:style w:type="paragraph" w:styleId="ac">
     <w:name w:val="header"/>
-    <w:basedOn w:val="Normal"/>
-    <w:link w:val="HeaderChar"/>
+    <w:basedOn w:val="a"/>
+    <w:link w:val="ad"/>
     <w:uiPriority w:val="99"/>
     <w:unhideWhenUsed/>
     <w:rsid w:val="003731A8"/>
@@ -4393,17 +4532,17 @@
       <w:spacing w:after="0" w:line="240" w:lineRule="auto"/>
     </w:pPr>
   </w:style>
-  <w:style w:type="character" w:customStyle="1" w:styleId="HeaderChar">
-    <w:name w:val="Header Char"/>
-    <w:basedOn w:val="DefaultParagraphFont"/>
-    <w:link w:val="Header"/>
+  <w:style w:type="character" w:customStyle="1" w:styleId="ad">
+    <w:name w:val="Верхний колонтитул Знак"/>
+    <w:basedOn w:val="a0"/>
+    <w:link w:val="ac"/>
     <w:uiPriority w:val="99"/>
     <w:rsid w:val="003731A8"/>
   </w:style>
-  <w:style w:type="paragraph" w:styleId="Footer">
+  <w:style w:type="paragraph" w:styleId="ae">
     <w:name w:val="footer"/>
-    <w:basedOn w:val="Normal"/>
-    <w:link w:val="FooterChar"/>
+    <w:basedOn w:val="a"/>
+    <w:link w:val="af"/>
     <w:uiPriority w:val="99"/>
     <w:unhideWhenUsed/>
     <w:rsid w:val="003731A8"/>
@@ -4415,16 +4554,16 @@
       <w:spacing w:after="0" w:line="240" w:lineRule="auto"/>
     </w:pPr>
   </w:style>
-  <w:style w:type="character" w:customStyle="1" w:styleId="FooterChar">
-    <w:name w:val="Footer Char"/>
-    <w:basedOn w:val="DefaultParagraphFont"/>
-    <w:link w:val="Footer"/>
+  <w:style w:type="character" w:customStyle="1" w:styleId="af">
+    <w:name w:val="Нижний колонтитул Знак"/>
+    <w:basedOn w:val="a0"/>
+    <w:link w:val="ae"/>
     <w:uiPriority w:val="99"/>
     <w:rsid w:val="003731A8"/>
   </w:style>
-  <w:style w:type="paragraph" w:styleId="NormalWeb">
+  <w:style w:type="paragraph" w:styleId="af0">
     <w:name w:val="Normal (Web)"/>
-    <w:basedOn w:val="Normal"/>
+    <w:basedOn w:val="a"/>
     <w:uiPriority w:val="99"/>
     <w:semiHidden/>
     <w:unhideWhenUsed/>
@@ -5173,7 +5312,7 @@
 </file>
 
 <file path=customXml/itemProps1.xml><?xml version="1.0" encoding="utf-8"?>
-<ds:datastoreItem xmlns:ds="http://schemas.openxmlformats.org/officeDocument/2006/customXml" ds:itemID="{6BCEA851-50D8-4C3F-B040-AC27832F4FBF}">
+<ds:datastoreItem xmlns:ds="http://schemas.openxmlformats.org/officeDocument/2006/customXml" ds:itemID="{7559B5DB-0684-4850-8BCF-27FBF7A21ABA}">
   <ds:schemaRefs>
     <ds:schemaRef ds:uri="http://schemas.openxmlformats.org/officeDocument/2006/bibliography"/>
   </ds:schemaRefs>

</xml_diff>

<commit_message>
doc(general_conventions): modify releases location
</commit_message>
<xml_diff>
--- a/Doc/general_conventions.docx
+++ b/Doc/general_conventions.docx
@@ -1,6 +1,6 @@
 
 <file path=word/document.xml><?xml version="1.0" encoding="utf-8"?>
-<w:document xmlns:ve="http://schemas.openxmlformats.org/markup-compatibility/2006" xmlns:o="urn:schemas-microsoft-com:office:office" xmlns:r="http://schemas.openxmlformats.org/officeDocument/2006/relationships" xmlns:m="http://schemas.openxmlformats.org/officeDocument/2006/math" xmlns:v="urn:schemas-microsoft-com:vml" xmlns:wp="http://schemas.openxmlformats.org/drawingml/2006/wordprocessingDrawing" xmlns:w10="urn:schemas-microsoft-com:office:word" xmlns:w="http://schemas.openxmlformats.org/wordprocessingml/2006/main" xmlns:wne="http://schemas.microsoft.com/office/word/2006/wordml">
+<w:document xmlns:wpc="http://schemas.microsoft.com/office/word/2010/wordprocessingCanvas" xmlns:cx="http://schemas.microsoft.com/office/drawing/2014/chartex" xmlns:cx1="http://schemas.microsoft.com/office/drawing/2015/9/8/chartex" xmlns:mc="http://schemas.openxmlformats.org/markup-compatibility/2006" xmlns:o="urn:schemas-microsoft-com:office:office" xmlns:r="http://schemas.openxmlformats.org/officeDocument/2006/relationships" xmlns:m="http://schemas.openxmlformats.org/officeDocument/2006/math" xmlns:v="urn:schemas-microsoft-com:vml" xmlns:wp14="http://schemas.microsoft.com/office/word/2010/wordprocessingDrawing" xmlns:wp="http://schemas.openxmlformats.org/drawingml/2006/wordprocessingDrawing" xmlns:w10="urn:schemas-microsoft-com:office:word" xmlns:w="http://schemas.openxmlformats.org/wordprocessingml/2006/main" xmlns:w14="http://schemas.microsoft.com/office/word/2010/wordml" xmlns:w15="http://schemas.microsoft.com/office/word/2012/wordml" xmlns:w16se="http://schemas.microsoft.com/office/word/2015/wordml/symex" xmlns:wpg="http://schemas.microsoft.com/office/word/2010/wordprocessingGroup" xmlns:wpi="http://schemas.microsoft.com/office/word/2010/wordprocessingInk" xmlns:wne="http://schemas.microsoft.com/office/word/2006/wordml" xmlns:wps="http://schemas.microsoft.com/office/word/2010/wordprocessingShape" mc:Ignorable="w14 w15 w16se wp14">
   <w:body>
     <w:p>
       <w:pPr>
@@ -31,13 +31,8 @@
         <w:ind w:left="-450" w:right="-31"/>
       </w:pPr>
       <w:r>
-        <w:t xml:space="preserve">Формат сообщений </w:t>
-      </w:r>
-      <w:proofErr w:type="spellStart"/>
-      <w:r>
-        <w:t>commit</w:t>
-      </w:r>
-      <w:proofErr w:type="spellEnd"/>
+        <w:t>Формат сообщений commit</w:t>
+      </w:r>
     </w:p>
     <w:p>
       <w:pPr>
@@ -56,34 +51,20 @@
         <w:ind w:left="-450" w:right="-31"/>
       </w:pPr>
       <w:r>
-        <w:t xml:space="preserve">Сообщения должны быть на английском </w:t>
-      </w:r>
-      <w:proofErr w:type="gramStart"/>
-      <w:r>
-        <w:t xml:space="preserve">( </w:t>
-      </w:r>
-      <w:proofErr w:type="spellStart"/>
-      <w:proofErr w:type="gramEnd"/>
-      <w:r>
-        <w:t>North</w:t>
-      </w:r>
-      <w:proofErr w:type="spellEnd"/>
-      <w:r>
-        <w:t xml:space="preserve"> </w:t>
-      </w:r>
-      <w:proofErr w:type="spellStart"/>
+        <w:t>Сообщения должны быть на английском ( North</w:t>
+      </w:r>
+      <w:r>
+        <w:t xml:space="preserve"> </w:t>
+      </w:r>
       <w:r>
         <w:t>American</w:t>
       </w:r>
-      <w:proofErr w:type="spellEnd"/>
-      <w:r>
-        <w:t xml:space="preserve"> </w:t>
-      </w:r>
-      <w:proofErr w:type="spellStart"/>
+      <w:r>
+        <w:t xml:space="preserve"> </w:t>
+      </w:r>
       <w:r>
         <w:t>English</w:t>
       </w:r>
-      <w:proofErr w:type="spellEnd"/>
       <w:r>
         <w:t xml:space="preserve">) </w:t>
       </w:r>
@@ -270,14 +251,12 @@
       <w:r>
         <w:t>&lt;</w:t>
       </w:r>
-      <w:proofErr w:type="spellStart"/>
       <w:r>
         <w:rPr>
           <w:b/>
         </w:rPr>
         <w:t>type</w:t>
       </w:r>
-      <w:proofErr w:type="spellEnd"/>
       <w:r>
         <w:t>&gt;</w:t>
       </w:r>
@@ -428,7 +407,6 @@
           <w:szCs w:val="20"/>
         </w:rPr>
       </w:pPr>
-      <w:proofErr w:type="spellStart"/>
       <w:r>
         <w:rPr>
           <w:rFonts w:ascii="Arial" w:hAnsi="Arial" w:cs="Arial"/>
@@ -438,7 +416,6 @@
         </w:rPr>
         <w:t>refactor</w:t>
       </w:r>
-      <w:proofErr w:type="spellEnd"/>
     </w:p>
     <w:p>
       <w:pPr>
@@ -518,25 +495,18 @@
       <w:r>
         <w:t>&lt;</w:t>
       </w:r>
-      <w:proofErr w:type="spellStart"/>
       <w:r>
         <w:rPr>
           <w:b/>
         </w:rPr>
         <w:t>scope</w:t>
       </w:r>
-      <w:proofErr w:type="spellEnd"/>
       <w:r>
         <w:t xml:space="preserve">&gt; </w:t>
       </w:r>
       <w:r>
-        <w:t xml:space="preserve">- это логическая область </w:t>
-      </w:r>
-      <w:proofErr w:type="spellStart"/>
-      <w:r>
-        <w:t>commit</w:t>
-      </w:r>
-      <w:proofErr w:type="spellEnd"/>
+        <w:t>- это логическая область commit</w:t>
+      </w:r>
       <w:r>
         <w:t xml:space="preserve">, </w:t>
       </w:r>
@@ -546,11 +516,9 @@
       <w:r>
         <w:t xml:space="preserve">, </w:t>
       </w:r>
-      <w:proofErr w:type="spellStart"/>
       <w:r>
         <w:t>docs</w:t>
       </w:r>
-      <w:proofErr w:type="spellEnd"/>
       <w:r>
         <w:t xml:space="preserve"> </w:t>
       </w:r>
@@ -568,27 +536,17 @@
       <w:r>
         <w:t>&lt;</w:t>
       </w:r>
-      <w:proofErr w:type="spellStart"/>
       <w:r>
         <w:rPr>
           <w:b/>
         </w:rPr>
         <w:t>subject</w:t>
       </w:r>
-      <w:proofErr w:type="spellEnd"/>
       <w:r>
         <w:t xml:space="preserve">&gt; </w:t>
       </w:r>
       <w:r>
-        <w:t xml:space="preserve">- должен начинаться с глагола в повелительном наклонении со строчной </w:t>
-      </w:r>
-      <w:proofErr w:type="gramStart"/>
-      <w:r>
-        <w:t xml:space="preserve">( </w:t>
-      </w:r>
-      <w:proofErr w:type="gramEnd"/>
-      <w:r>
-        <w:t xml:space="preserve">маленькой) буквы и не должен занимать более </w:t>
+        <w:t xml:space="preserve">- должен начинаться с глагола в повелительном наклонении со строчной ( маленькой) буквы и не должен занимать более </w:t>
       </w:r>
       <w:r>
         <w:t>8</w:t>
@@ -635,56 +593,38 @@
       <w:r>
         <w:t xml:space="preserve"> </w:t>
       </w:r>
-      <w:proofErr w:type="spellStart"/>
       <w:r>
         <w:t>body</w:t>
       </w:r>
-      <w:proofErr w:type="spellEnd"/>
       <w:r>
         <w:t xml:space="preserve">. </w:t>
       </w:r>
       <w:r>
-        <w:t xml:space="preserve">В то же время описание не должно быть абстрактным: например, </w:t>
-      </w:r>
-      <w:proofErr w:type="spellStart"/>
-      <w:r>
-        <w:t>fix</w:t>
-      </w:r>
-      <w:proofErr w:type="spellEnd"/>
-      <w:r>
-        <w:t xml:space="preserve"> </w:t>
-      </w:r>
-      <w:proofErr w:type="spellStart"/>
+        <w:t>В то же время описание не должно быть абстрактным: например, fix</w:t>
+      </w:r>
+      <w:r>
+        <w:t xml:space="preserve"> </w:t>
+      </w:r>
       <w:r>
         <w:t>an</w:t>
       </w:r>
-      <w:proofErr w:type="spellEnd"/>
-      <w:r>
-        <w:t xml:space="preserve"> </w:t>
-      </w:r>
-      <w:proofErr w:type="spellStart"/>
+      <w:r>
+        <w:t xml:space="preserve"> </w:t>
+      </w:r>
       <w:r>
         <w:t>issue</w:t>
       </w:r>
-      <w:proofErr w:type="spellEnd"/>
       <w:r>
         <w:t xml:space="preserve">, </w:t>
       </w:r>
-      <w:proofErr w:type="spellStart"/>
       <w:r>
         <w:t>optimize</w:t>
       </w:r>
-      <w:proofErr w:type="spellEnd"/>
-      <w:r>
-        <w:t xml:space="preserve"> </w:t>
-      </w:r>
-      <w:proofErr w:type="spellStart"/>
-      <w:r>
-        <w:t>performance</w:t>
-      </w:r>
-      <w:proofErr w:type="spellEnd"/>
-      <w:r>
-        <w:t>.</w:t>
+      <w:r>
+        <w:t xml:space="preserve"> </w:t>
+      </w:r>
+      <w:r>
+        <w:t>performance.</w:t>
       </w:r>
       <w:r>
         <w:t xml:space="preserve"> </w:t>
@@ -717,15 +657,7 @@
         <w:t xml:space="preserve">: fix the issue with wrong payment destination, optimize performance by reducing interval of system check. </w:t>
       </w:r>
       <w:r>
-        <w:t>&lt;</w:t>
-      </w:r>
-      <w:proofErr w:type="spellStart"/>
-      <w:r>
-        <w:t>subject</w:t>
-      </w:r>
-      <w:proofErr w:type="spellEnd"/>
-      <w:r>
-        <w:t>&gt; не</w:t>
+        <w:t>&lt;subject&gt; не</w:t>
       </w:r>
       <w:r>
         <w:t xml:space="preserve"> </w:t>
@@ -759,27 +691,17 @@
       <w:r>
         <w:t>&lt;</w:t>
       </w:r>
-      <w:proofErr w:type="spellStart"/>
       <w:r>
         <w:rPr>
           <w:b/>
         </w:rPr>
         <w:t>body</w:t>
       </w:r>
-      <w:proofErr w:type="spellEnd"/>
       <w:r>
         <w:t xml:space="preserve">&gt; - </w:t>
       </w:r>
       <w:r>
-        <w:t xml:space="preserve">необязательная часть. </w:t>
-      </w:r>
-      <w:proofErr w:type="gramStart"/>
-      <w:r>
-        <w:t>Нужна</w:t>
-      </w:r>
-      <w:proofErr w:type="gramEnd"/>
-      <w:r>
-        <w:t xml:space="preserve"> в случае если требуются детали. Должна отвечать на вопросы </w:t>
+        <w:t xml:space="preserve">необязательная часть. Нужна в случае если требуются детали. Должна отвечать на вопросы </w:t>
       </w:r>
       <w:r>
         <w:t>“</w:t>
@@ -816,29 +738,14 @@
         <w:t>Примеры сообщений</w:t>
       </w:r>
       <w:r>
-        <w:t xml:space="preserve"> </w:t>
-      </w:r>
-      <w:proofErr w:type="gramStart"/>
-      <w:r>
-        <w:t xml:space="preserve">( </w:t>
-      </w:r>
-      <w:proofErr w:type="gramEnd"/>
-      <w:r>
-        <w:t xml:space="preserve">можно также посмотреть в проекте с помощью </w:t>
-      </w:r>
-      <w:proofErr w:type="spellStart"/>
-      <w:r>
-        <w:t>git</w:t>
-      </w:r>
-      <w:proofErr w:type="spellEnd"/>
-      <w:r>
-        <w:t xml:space="preserve"> </w:t>
-      </w:r>
-      <w:proofErr w:type="spellStart"/>
+        <w:t xml:space="preserve"> ( можно также посмотреть в проекте с помощью git</w:t>
+      </w:r>
+      <w:r>
+        <w:t xml:space="preserve"> </w:t>
+      </w:r>
       <w:r>
         <w:t>log</w:t>
       </w:r>
-      <w:proofErr w:type="spellEnd"/>
       <w:r>
         <w:t>).</w:t>
       </w:r>
@@ -857,7 +764,6 @@
           <w:lang w:val="en-US"/>
         </w:rPr>
       </w:pPr>
-      <w:proofErr w:type="gramStart"/>
       <w:r>
         <w:rPr>
           <w:rFonts w:ascii="Courier New" w:hAnsi="Courier New" w:cs="Courier New"/>
@@ -866,52 +772,7 @@
           <w:szCs w:val="18"/>
           <w:lang w:val="en-US"/>
         </w:rPr>
-        <w:t>feat(</w:t>
-      </w:r>
-      <w:proofErr w:type="spellStart"/>
-      <w:proofErr w:type="gramEnd"/>
-      <w:r>
-        <w:rPr>
-          <w:rFonts w:ascii="Courier New" w:hAnsi="Courier New" w:cs="Courier New"/>
-          <w:b/>
-          <w:sz w:val="18"/>
-          <w:szCs w:val="18"/>
-          <w:lang w:val="en-US"/>
-        </w:rPr>
-        <w:t>OraMakeSystem</w:t>
-      </w:r>
-      <w:proofErr w:type="spellEnd"/>
-      <w:r>
-        <w:rPr>
-          <w:rFonts w:ascii="Courier New" w:hAnsi="Courier New" w:cs="Courier New"/>
-          <w:b/>
-          <w:sz w:val="18"/>
-          <w:szCs w:val="18"/>
-          <w:lang w:val="en-US"/>
-        </w:rPr>
-        <w:t xml:space="preserve">): add module </w:t>
-      </w:r>
-      <w:proofErr w:type="spellStart"/>
-      <w:r>
-        <w:rPr>
-          <w:rFonts w:ascii="Courier New" w:hAnsi="Courier New" w:cs="Courier New"/>
-          <w:b/>
-          <w:sz w:val="18"/>
-          <w:szCs w:val="18"/>
-          <w:lang w:val="en-US"/>
-        </w:rPr>
-        <w:t>OraMakeSystem</w:t>
-      </w:r>
-      <w:proofErr w:type="spellEnd"/>
-      <w:r>
-        <w:rPr>
-          <w:rFonts w:ascii="Courier New" w:hAnsi="Courier New" w:cs="Courier New"/>
-          <w:b/>
-          <w:sz w:val="18"/>
-          <w:szCs w:val="18"/>
-          <w:lang w:val="en-US"/>
-        </w:rPr>
-        <w:t xml:space="preserve"> - automation of Oracle modules development</w:t>
+        <w:t>feat(OraMakeSystem): add module OraMakeSystem - automation of Oracle modules development</w:t>
       </w:r>
     </w:p>
     <w:p>
@@ -926,7 +787,6 @@
           <w:lang w:val="en-US"/>
         </w:rPr>
       </w:pPr>
-      <w:proofErr w:type="gramStart"/>
       <w:r>
         <w:rPr>
           <w:rFonts w:ascii="Courier New" w:eastAsia="Times New Roman" w:hAnsi="Courier New" w:cs="Courier New"/>
@@ -937,20 +797,7 @@
           <w:szCs w:val="18"/>
           <w:lang w:val="en-US"/>
         </w:rPr>
-        <w:t>fix(</w:t>
-      </w:r>
-      <w:proofErr w:type="gramEnd"/>
-      <w:r>
-        <w:rPr>
-          <w:rFonts w:ascii="Courier New" w:eastAsia="Times New Roman" w:hAnsi="Courier New" w:cs="Courier New"/>
-          <w:b/>
-          <w:bCs/>
-          <w:color w:val="000000"/>
-          <w:sz w:val="18"/>
-          <w:szCs w:val="18"/>
-          <w:lang w:val="en-US"/>
-        </w:rPr>
-        <w:t>$compile): couple of unit tests for IE9</w:t>
+        <w:t>fix($compile): couple of unit tests for IE9</w:t>
       </w:r>
     </w:p>
     <w:p>
@@ -1020,7 +867,6 @@
           <w:lang w:val="en-US"/>
         </w:rPr>
       </w:pPr>
-      <w:proofErr w:type="gramStart"/>
       <w:r>
         <w:rPr>
           <w:rFonts w:ascii="Courier New" w:eastAsia="Times New Roman" w:hAnsi="Courier New" w:cs="Courier New"/>
@@ -1029,40 +875,7 @@
           <w:szCs w:val="18"/>
           <w:lang w:val="en-US"/>
         </w:rPr>
-        <w:t>not</w:t>
-      </w:r>
-      <w:proofErr w:type="gramEnd"/>
-      <w:r>
-        <w:rPr>
-          <w:rFonts w:ascii="Courier New" w:eastAsia="Times New Roman" w:hAnsi="Courier New" w:cs="Courier New"/>
-          <w:color w:val="000000"/>
-          <w:sz w:val="18"/>
-          <w:szCs w:val="18"/>
-          <w:lang w:val="en-US"/>
-        </w:rPr>
-        <w:t xml:space="preserve"> allow to user </w:t>
-      </w:r>
-      <w:proofErr w:type="spellStart"/>
-      <w:r>
-        <w:rPr>
-          <w:rFonts w:ascii="Courier New" w:eastAsia="Times New Roman" w:hAnsi="Courier New" w:cs="Courier New"/>
-          <w:color w:val="000000"/>
-          <w:sz w:val="18"/>
-          <w:szCs w:val="18"/>
-          <w:lang w:val="en-US"/>
-        </w:rPr>
-        <w:t>regexps</w:t>
-      </w:r>
-      <w:proofErr w:type="spellEnd"/>
-      <w:r>
-        <w:rPr>
-          <w:rFonts w:ascii="Courier New" w:eastAsia="Times New Roman" w:hAnsi="Courier New" w:cs="Courier New"/>
-          <w:color w:val="000000"/>
-          <w:sz w:val="18"/>
-          <w:szCs w:val="18"/>
-          <w:lang w:val="en-US"/>
-        </w:rPr>
-        <w:t xml:space="preserve"> for throw expectations.</w:t>
+        <w:t>not allow to user regexps for throw expectations.</w:t>
       </w:r>
     </w:p>
     <w:p>
@@ -1097,14 +910,12 @@
       <w:r>
         <w:t xml:space="preserve"> </w:t>
       </w:r>
-      <w:proofErr w:type="spellStart"/>
       <w:r>
         <w:rPr>
           <w:lang w:val="en-US"/>
         </w:rPr>
         <w:t>git</w:t>
       </w:r>
-      <w:proofErr w:type="spellEnd"/>
     </w:p>
     <w:p/>
     <w:p>
@@ -1124,14 +935,12 @@
       <w:r>
         <w:t xml:space="preserve"> в </w:t>
       </w:r>
-      <w:proofErr w:type="spellStart"/>
       <w:r>
         <w:rPr>
           <w:lang w:val="en-US"/>
         </w:rPr>
         <w:t>git</w:t>
       </w:r>
-      <w:proofErr w:type="spellEnd"/>
       <w:r>
         <w:t xml:space="preserve"> </w:t>
       </w:r>
@@ -1195,14 +1004,12 @@
       <w:r>
         <w:t xml:space="preserve">в </w:t>
       </w:r>
-      <w:proofErr w:type="spellStart"/>
       <w:r>
         <w:rPr>
           <w:lang w:val="en-US"/>
         </w:rPr>
         <w:t>git</w:t>
       </w:r>
-      <w:proofErr w:type="spellEnd"/>
       <w:r>
         <w:t xml:space="preserve"> являются легк</w:t>
       </w:r>
@@ -1222,24 +1029,14 @@
         <w:t xml:space="preserve"> локальной машины</w:t>
       </w:r>
       <w:r>
-        <w:t xml:space="preserve"> или в </w:t>
-      </w:r>
-      <w:proofErr w:type="spellStart"/>
-      <w:r>
-        <w:t>репозитории</w:t>
-      </w:r>
-      <w:proofErr w:type="spellEnd"/>
-      <w:r>
-        <w:t xml:space="preserve">. Фактически, тег в </w:t>
-      </w:r>
-      <w:proofErr w:type="spellStart"/>
+        <w:t xml:space="preserve"> или в репозитории. Фактически, тег в </w:t>
+      </w:r>
       <w:r>
         <w:rPr>
           <w:lang w:val="en-US"/>
         </w:rPr>
         <w:t>git</w:t>
       </w:r>
-      <w:proofErr w:type="spellEnd"/>
       <w:r>
         <w:t xml:space="preserve"> полностью соответствует своему названию </w:t>
       </w:r>
@@ -1256,24 +1053,14 @@
         <w:t>)</w:t>
       </w:r>
       <w:r>
-        <w:t xml:space="preserve"> – это метка, которой помечается </w:t>
-      </w:r>
-      <w:proofErr w:type="spellStart"/>
-      <w:r>
-        <w:t>коммит</w:t>
-      </w:r>
-      <w:proofErr w:type="spellEnd"/>
-      <w:r>
-        <w:t xml:space="preserve">. При создании тега, помимо его имени, в базе данных </w:t>
-      </w:r>
-      <w:proofErr w:type="spellStart"/>
+        <w:t xml:space="preserve"> – это метка, которой помечается коммит. При создании тега, помимо его имени, в базе данных </w:t>
+      </w:r>
       <w:r>
         <w:rPr>
           <w:lang w:val="en-US"/>
         </w:rPr>
         <w:t>git</w:t>
       </w:r>
-      <w:proofErr w:type="spellEnd"/>
       <w:r>
         <w:t xml:space="preserve"> </w:t>
       </w:r>
@@ -1379,26 +1166,12 @@
         <w:rPr>
           <w:b/>
         </w:rPr>
-        <w:t xml:space="preserve">Тег создаётся для </w:t>
-      </w:r>
-      <w:proofErr w:type="spellStart"/>
+        <w:t xml:space="preserve">Тег создаётся для репозитория </w:t>
+      </w:r>
       <w:r>
         <w:rPr>
           <w:b/>
         </w:rPr>
-        <w:t>репозитория</w:t>
-      </w:r>
-      <w:proofErr w:type="spellEnd"/>
-      <w:r>
-        <w:rPr>
-          <w:b/>
-        </w:rPr>
-        <w:t xml:space="preserve"> </w:t>
-      </w:r>
-      <w:r>
-        <w:rPr>
-          <w:b/>
-        </w:rPr>
         <w:t>целиком</w:t>
       </w:r>
       <w:r>
@@ -1416,14 +1189,12 @@
       <w:r>
         <w:t xml:space="preserve">в </w:t>
       </w:r>
-      <w:proofErr w:type="spellStart"/>
       <w:r>
         <w:rPr>
           <w:lang w:val="en-US"/>
         </w:rPr>
         <w:t>git</w:t>
       </w:r>
-      <w:proofErr w:type="spellEnd"/>
       <w:r>
         <w:t xml:space="preserve"> </w:t>
       </w:r>
@@ -1468,14 +1239,12 @@
       <w:r>
         <w:t xml:space="preserve"> подвергся лишь один модуль (например, только </w:t>
       </w:r>
-      <w:proofErr w:type="spellStart"/>
       <w:r>
         <w:rPr>
           <w:lang w:val="en-US"/>
         </w:rPr>
         <w:t>JepRia</w:t>
       </w:r>
-      <w:proofErr w:type="spellEnd"/>
       <w:r>
         <w:t>)</w:t>
       </w:r>
@@ -1488,7 +1257,6 @@
         <w:ind w:firstLine="567"/>
         <w:jc w:val="both"/>
       </w:pPr>
-      <w:proofErr w:type="gramStart"/>
       <w:r>
         <w:rPr>
           <w:lang w:val="en-US"/>
@@ -1541,20 +1309,14 @@
         <w:t xml:space="preserve"> – </w:t>
       </w:r>
       <w:r>
-        <w:t>имя модуля.</w:t>
-      </w:r>
-      <w:proofErr w:type="gramEnd"/>
-      <w:r>
-        <w:t xml:space="preserve"> Пример: </w:t>
-      </w:r>
-      <w:proofErr w:type="spellStart"/>
+        <w:t xml:space="preserve">имя модуля. Пример: </w:t>
+      </w:r>
       <w:r>
         <w:rPr>
           <w:lang w:val="en-US"/>
         </w:rPr>
         <w:t>JepRia</w:t>
       </w:r>
-      <w:proofErr w:type="spellEnd"/>
       <w:r>
         <w:t>-</w:t>
       </w:r>
@@ -1593,11 +1355,7 @@
       <w:pPr>
         <w:ind w:firstLine="567"/>
         <w:jc w:val="both"/>
-        <w:rPr>
-          <w:lang w:val="en-US"/>
-        </w:rPr>
-      </w:pPr>
-      <w:proofErr w:type="gramStart"/>
+      </w:pPr>
       <w:r>
         <w:rPr>
           <w:lang w:val="en-US"/>
@@ -1659,11 +1417,7 @@
         <w:t xml:space="preserve"> – </w:t>
       </w:r>
       <w:r>
-        <w:t>порядковый номер изменения установки.</w:t>
-      </w:r>
-      <w:proofErr w:type="gramEnd"/>
-      <w:r>
-        <w:t xml:space="preserve"> Пример: </w:t>
+        <w:t xml:space="preserve">порядковый номер изменения установки. Пример: </w:t>
       </w:r>
       <w:r>
         <w:rPr>
@@ -1690,9 +1444,6 @@
         <w:t>-</w:t>
       </w:r>
       <w:r>
-        <w:rPr>
-          <w:lang w:val="en-US"/>
-        </w:rPr>
         <w:t>1</w:t>
       </w:r>
     </w:p>
@@ -1727,16 +1478,8 @@
         <w:rPr>
           <w:lang w:val="en-US"/>
         </w:rPr>
-        <w:t>X1.Y1.Z1</w:t>
-      </w:r>
-      <w:proofErr w:type="gramStart"/>
-      <w:r>
-        <w:rPr>
-          <w:lang w:val="en-US"/>
-        </w:rPr>
-        <w:t>,Module2</w:t>
-      </w:r>
-      <w:proofErr w:type="gramEnd"/>
+        <w:t>X1.Y1.Z1,Module2</w:t>
+      </w:r>
       <w:r>
         <w:rPr>
           <w:lang w:val="en-US"/>
@@ -1758,33 +1501,24 @@
       <w:r>
         <w:t xml:space="preserve">Пример: </w:t>
       </w:r>
-      <w:proofErr w:type="spellStart"/>
       <w:r>
         <w:rPr>
           <w:lang w:val="en-US"/>
         </w:rPr>
         <w:t>JepRia</w:t>
       </w:r>
-      <w:proofErr w:type="spellEnd"/>
       <w:r>
         <w:t>-</w:t>
       </w:r>
       <w:r>
-        <w:t>8.6.0</w:t>
-      </w:r>
-      <w:proofErr w:type="gramStart"/>
-      <w:r>
-        <w:t>,</w:t>
-      </w:r>
-      <w:proofErr w:type="spellStart"/>
+        <w:t>8.6.0,</w:t>
+      </w:r>
       <w:r>
         <w:rPr>
           <w:lang w:val="en-US"/>
         </w:rPr>
         <w:t>JepRiaToolkit</w:t>
       </w:r>
-      <w:proofErr w:type="spellEnd"/>
-      <w:proofErr w:type="gramEnd"/>
       <w:r>
         <w:t>-</w:t>
       </w:r>
@@ -1796,9 +1530,6 @@
       <w:pPr>
         <w:ind w:firstLine="567"/>
         <w:jc w:val="both"/>
-        <w:rPr>
-          <w:lang w:val="en-US"/>
-        </w:rPr>
       </w:pPr>
       <w:r>
         <w:t xml:space="preserve">Примечание: </w:t>
@@ -1809,7 +1540,6 @@
         </w:rPr>
         <w:t xml:space="preserve">имя тега в </w:t>
       </w:r>
-      <w:proofErr w:type="spellStart"/>
       <w:r>
         <w:rPr>
           <w:b/>
@@ -1817,7 +1547,6 @@
         </w:rPr>
         <w:t>git</w:t>
       </w:r>
-      <w:proofErr w:type="spellEnd"/>
       <w:r>
         <w:rPr>
           <w:b/>
@@ -2028,14 +1757,12 @@
       <w:r>
         <w:t xml:space="preserve"> Так, в примере выше с двумя модулями в теге будет создано два файла: </w:t>
       </w:r>
-      <w:proofErr w:type="spellStart"/>
       <w:r>
         <w:rPr>
           <w:lang w:val="en-US"/>
         </w:rPr>
         <w:t>JepRia</w:t>
       </w:r>
-      <w:proofErr w:type="spellEnd"/>
       <w:r>
         <w:t>-</w:t>
       </w:r>
@@ -2054,14 +1781,12 @@
       <w:r>
         <w:t xml:space="preserve">и </w:t>
       </w:r>
-      <w:proofErr w:type="spellStart"/>
       <w:r>
         <w:rPr>
           <w:lang w:val="en-US"/>
         </w:rPr>
         <w:t>JepRiaToolkit</w:t>
       </w:r>
-      <w:proofErr w:type="spellEnd"/>
       <w:r>
         <w:t>-</w:t>
       </w:r>
@@ -2086,41 +1811,13 @@
       <w:r>
         <w:t xml:space="preserve">Созданные архивы размещаются </w:t>
       </w:r>
-      <w:hyperlink r:id="rId8" w:history="1">
-        <w:r>
-          <w:rPr>
-            <w:rStyle w:val="a9"/>
-          </w:rPr>
-          <w:t xml:space="preserve">на </w:t>
-        </w:r>
-        <w:proofErr w:type="spellStart"/>
-        <w:r>
-          <w:rPr>
-            <w:rStyle w:val="a9"/>
-            <w:lang w:val="en-US"/>
-          </w:rPr>
-          <w:t>SourceForge</w:t>
-        </w:r>
-        <w:proofErr w:type="spellEnd"/>
-        <w:r>
-          <w:rPr>
-            <w:rStyle w:val="a9"/>
-          </w:rPr>
-          <w:t xml:space="preserve"> в разделе </w:t>
-        </w:r>
-        <w:r>
-          <w:rPr>
-            <w:rStyle w:val="a9"/>
-            <w:lang w:val="en-US"/>
-          </w:rPr>
-          <w:t>Files</w:t>
-        </w:r>
-      </w:hyperlink>
-      <w:r>
-        <w:t>.</w:t>
-      </w:r>
-      <w:r>
-        <w:t xml:space="preserve"> </w:t>
+      <w:r>
+        <w:t xml:space="preserve">в </w:t>
+      </w:r>
+      <w:bookmarkStart w:id="0" w:name="_GoBack"/>
+      <w:bookmarkEnd w:id="0"/>
+      <w:r>
+        <w:t>https://github.com/oramake/oramake-framework/releases</w:t>
       </w:r>
     </w:p>
     <w:p>
@@ -2137,14 +1834,12 @@
       <w:r>
         <w:t xml:space="preserve">Для размещения в данном разделе пользователю </w:t>
       </w:r>
-      <w:proofErr w:type="spellStart"/>
       <w:r>
         <w:rPr>
           <w:lang w:val="en-US"/>
         </w:rPr>
         <w:t>sourceforge</w:t>
       </w:r>
-      <w:proofErr w:type="spellEnd"/>
       <w:r>
         <w:t xml:space="preserve"> </w:t>
       </w:r>
@@ -2159,14 +1854,12 @@
       <w:r>
         <w:t xml:space="preserve">Создание тега с помощью </w:t>
       </w:r>
-      <w:proofErr w:type="spellStart"/>
       <w:r>
         <w:rPr>
           <w:lang w:val="en-US"/>
         </w:rPr>
         <w:t>TortoiseGit</w:t>
       </w:r>
-      <w:proofErr w:type="spellEnd"/>
     </w:p>
     <w:p/>
     <w:p>
@@ -2175,42 +1868,10 @@
         <w:jc w:val="both"/>
       </w:pPr>
       <w:r>
-        <w:t xml:space="preserve">Предполагается, что все планируемые к включению </w:t>
-      </w:r>
-      <w:proofErr w:type="gramStart"/>
-      <w:r>
-        <w:t>в</w:t>
-      </w:r>
-      <w:proofErr w:type="gramEnd"/>
-      <w:r>
-        <w:t xml:space="preserve"> </w:t>
-      </w:r>
-      <w:proofErr w:type="gramStart"/>
-      <w:r>
-        <w:t>тег</w:t>
-      </w:r>
-      <w:proofErr w:type="gramEnd"/>
-      <w:r>
-        <w:t xml:space="preserve"> изменения </w:t>
-      </w:r>
-      <w:proofErr w:type="spellStart"/>
-      <w:r>
-        <w:t>закомичены</w:t>
-      </w:r>
-      <w:proofErr w:type="spellEnd"/>
-      <w:r>
-        <w:t xml:space="preserve"> </w:t>
-      </w:r>
-      <w:r>
-        <w:t xml:space="preserve">и отправлены в </w:t>
-      </w:r>
-      <w:proofErr w:type="spellStart"/>
-      <w:r>
-        <w:t>репозиторий</w:t>
-      </w:r>
-      <w:proofErr w:type="spellEnd"/>
-      <w:r>
-        <w:t>.</w:t>
+        <w:t xml:space="preserve">Предполагается, что все планируемые к включению в тег изменения закомичены </w:t>
+      </w:r>
+      <w:r>
+        <w:t>и отправлены в репозиторий.</w:t>
       </w:r>
     </w:p>
     <w:p>
@@ -2223,15 +1884,7 @@
         <w:jc w:val="both"/>
       </w:pPr>
       <w:r>
-        <w:t xml:space="preserve">В папке </w:t>
-      </w:r>
-      <w:proofErr w:type="spellStart"/>
-      <w:r>
-        <w:t>репозитория</w:t>
-      </w:r>
-      <w:proofErr w:type="spellEnd"/>
-      <w:r>
-        <w:t xml:space="preserve"> на локальной машине необходимо</w:t>
+        <w:t>В папке репозитория на локальной машине необходимо</w:t>
       </w:r>
       <w:r>
         <w:t xml:space="preserve"> кликнуть</w:t>
@@ -2239,7 +1892,6 @@
       <w:r>
         <w:t xml:space="preserve"> правой кнопкой и в открывшемся меню выбрать </w:t>
       </w:r>
-      <w:proofErr w:type="spellStart"/>
       <w:r>
         <w:rPr>
           <w:i/>
@@ -2247,7 +1899,6 @@
         </w:rPr>
         <w:t>TortoiseGit</w:t>
       </w:r>
-      <w:proofErr w:type="spellEnd"/>
       <w:r>
         <w:rPr>
           <w:i/>
@@ -2307,7 +1958,7 @@
                     <pic:cNvPicPr/>
                   </pic:nvPicPr>
                   <pic:blipFill rotWithShape="1">
-                    <a:blip r:embed="rId9" cstate="print"/>
+                    <a:blip r:embed="rId10" cstate="print"/>
                     <a:srcRect l="38933" t="19732" r="20312" b="6535"/>
                     <a:stretch/>
                   </pic:blipFill>
@@ -2324,7 +1975,7 @@
                     </a:ln>
                     <a:extLst>
                       <a:ext uri="{53640926-AAD7-44D8-BBD7-CCE9431645EC}">
-                        <a14:shadowObscured xmlns="" xmlns:wpc="http://schemas.microsoft.com/office/word/2010/wordprocessingCanvas" xmlns:mc="http://schemas.openxmlformats.org/markup-compatibility/2006" xmlns:o="urn:schemas-microsoft-com:office:office" xmlns:v="urn:schemas-microsoft-com:vml" xmlns:wp14="http://schemas.microsoft.com/office/word/2010/wordprocessingDrawing" xmlns:w10="urn:schemas-microsoft-com:office:word" xmlns:w="http://schemas.openxmlformats.org/wordprocessingml/2006/main" xmlns:w14="http://schemas.microsoft.com/office/word/2010/wordml" xmlns:wpg="http://schemas.microsoft.com/office/word/2010/wordprocessingGroup" xmlns:wpi="http://schemas.microsoft.com/office/word/2010/wordprocessingInk" xmlns:wps="http://schemas.microsoft.com/office/word/2010/wordprocessingShape" xmlns:a14="http://schemas.microsoft.com/office/drawing/2010/main"/>
+                        <a14:shadowObscured xmlns:a14="http://schemas.microsoft.com/office/drawing/2010/main"/>
                       </a:ext>
                     </a:extLst>
                   </pic:spPr>
@@ -2345,15 +1996,7 @@
         <w:jc w:val="both"/>
       </w:pPr>
       <w:r>
-        <w:t xml:space="preserve">В открывшемся окне выбрать </w:t>
-      </w:r>
-      <w:proofErr w:type="spellStart"/>
-      <w:r>
-        <w:t>коммит</w:t>
-      </w:r>
-      <w:proofErr w:type="spellEnd"/>
-      <w:r>
-        <w:t xml:space="preserve">, на основе которого создаётся тег (как правило, это будет </w:t>
+        <w:t xml:space="preserve">В открывшемся окне выбрать коммит, на основе которого создаётся тег (как правило, это будет </w:t>
       </w:r>
       <w:r>
         <w:rPr>
@@ -2467,7 +2110,7 @@
                     <pic:cNvPicPr/>
                   </pic:nvPicPr>
                   <pic:blipFill rotWithShape="1">
-                    <a:blip r:embed="rId10" cstate="print"/>
+                    <a:blip r:embed="rId11" cstate="print"/>
                     <a:srcRect l="36253" t="25251" r="13982" b="27424"/>
                     <a:stretch/>
                   </pic:blipFill>
@@ -2484,7 +2127,7 @@
                     </a:ln>
                     <a:extLst>
                       <a:ext uri="{53640926-AAD7-44D8-BBD7-CCE9431645EC}">
-                        <a14:shadowObscured xmlns="" xmlns:wpc="http://schemas.microsoft.com/office/word/2010/wordprocessingCanvas" xmlns:mc="http://schemas.openxmlformats.org/markup-compatibility/2006" xmlns:o="urn:schemas-microsoft-com:office:office" xmlns:v="urn:schemas-microsoft-com:vml" xmlns:wp14="http://schemas.microsoft.com/office/word/2010/wordprocessingDrawing" xmlns:w10="urn:schemas-microsoft-com:office:word" xmlns:w="http://schemas.openxmlformats.org/wordprocessingml/2006/main" xmlns:w14="http://schemas.microsoft.com/office/word/2010/wordml" xmlns:wpg="http://schemas.microsoft.com/office/word/2010/wordprocessingGroup" xmlns:wpi="http://schemas.microsoft.com/office/word/2010/wordprocessingInk" xmlns:wps="http://schemas.microsoft.com/office/word/2010/wordprocessingShape" xmlns:a14="http://schemas.microsoft.com/office/drawing/2010/main"/>
+                        <a14:shadowObscured xmlns:a14="http://schemas.microsoft.com/office/drawing/2010/main"/>
                       </a:ext>
                     </a:extLst>
                   </pic:spPr>
@@ -2544,7 +2187,7 @@
                     <pic:cNvPicPr/>
                   </pic:nvPicPr>
                   <pic:blipFill rotWithShape="1">
-                    <a:blip r:embed="rId11" cstate="print"/>
+                    <a:blip r:embed="rId12" cstate="print"/>
                     <a:srcRect l="39866" t="31271" r="14116" b="16221"/>
                     <a:stretch/>
                   </pic:blipFill>
@@ -2561,7 +2204,7 @@
                     </a:ln>
                     <a:extLst>
                       <a:ext uri="{53640926-AAD7-44D8-BBD7-CCE9431645EC}">
-                        <a14:shadowObscured xmlns="" xmlns:wpc="http://schemas.microsoft.com/office/word/2010/wordprocessingCanvas" xmlns:mc="http://schemas.openxmlformats.org/markup-compatibility/2006" xmlns:o="urn:schemas-microsoft-com:office:office" xmlns:v="urn:schemas-microsoft-com:vml" xmlns:wp14="http://schemas.microsoft.com/office/word/2010/wordprocessingDrawing" xmlns:w10="urn:schemas-microsoft-com:office:word" xmlns:w="http://schemas.openxmlformats.org/wordprocessingml/2006/main" xmlns:w14="http://schemas.microsoft.com/office/word/2010/wordml" xmlns:wpg="http://schemas.microsoft.com/office/word/2010/wordprocessingGroup" xmlns:wpi="http://schemas.microsoft.com/office/word/2010/wordprocessingInk" xmlns:wps="http://schemas.microsoft.com/office/word/2010/wordprocessingShape" xmlns:a14="http://schemas.microsoft.com/office/drawing/2010/main"/>
+                        <a14:shadowObscured xmlns:a14="http://schemas.microsoft.com/office/drawing/2010/main"/>
                       </a:ext>
                     </a:extLst>
                   </pic:spPr>
@@ -2588,35 +2231,13 @@
         <w:rPr>
           <w:b/>
         </w:rPr>
-        <w:t xml:space="preserve">в </w:t>
-      </w:r>
-      <w:proofErr w:type="spellStart"/>
-      <w:r>
-        <w:rPr>
-          <w:b/>
-        </w:rPr>
-        <w:t>репозитории</w:t>
-      </w:r>
-      <w:proofErr w:type="spellEnd"/>
-      <w:r>
-        <w:rPr>
-          <w:b/>
-        </w:rPr>
-        <w:t xml:space="preserve"> его пока нет</w:t>
+        <w:t>в репозитории его пока нет</w:t>
       </w:r>
       <w:r>
         <w:t>.</w:t>
       </w:r>
       <w:r>
-        <w:t xml:space="preserve"> Необходимо отправить его в </w:t>
-      </w:r>
-      <w:proofErr w:type="spellStart"/>
-      <w:r>
-        <w:t>репозиторий</w:t>
-      </w:r>
-      <w:proofErr w:type="spellEnd"/>
-      <w:r>
-        <w:t xml:space="preserve"> </w:t>
+        <w:t xml:space="preserve"> Необходимо отправить его в репозиторий </w:t>
       </w:r>
       <w:r>
         <w:t>(</w:t>
@@ -2631,17 +2252,8 @@
         <w:t>).</w:t>
       </w:r>
       <w:r>
-        <w:t xml:space="preserve"> Для этого необходимо в папке </w:t>
-      </w:r>
-      <w:proofErr w:type="spellStart"/>
-      <w:r>
-        <w:t>репозитория</w:t>
-      </w:r>
-      <w:proofErr w:type="spellEnd"/>
-      <w:r>
-        <w:t xml:space="preserve"> на локальной машине кликнуть правой кнопкой мыши и выбрать </w:t>
-      </w:r>
-      <w:proofErr w:type="spellStart"/>
+        <w:t xml:space="preserve"> Для этого необходимо в папке репозитория на локальной машине кликнуть правой кнопкой мыши и выбрать </w:t>
+      </w:r>
       <w:r>
         <w:rPr>
           <w:i/>
@@ -2649,7 +2261,6 @@
         </w:rPr>
         <w:t>TortoiseGit</w:t>
       </w:r>
-      <w:proofErr w:type="spellEnd"/>
       <w:r>
         <w:rPr>
           <w:i/>
@@ -2695,7 +2306,7 @@
                     <pic:cNvPicPr/>
                   </pic:nvPicPr>
                   <pic:blipFill rotWithShape="1">
-                    <a:blip r:embed="rId12" cstate="print"/>
+                    <a:blip r:embed="rId13" cstate="print"/>
                     <a:srcRect l="63141" t="29431" r="4618" b="31439"/>
                     <a:stretch/>
                   </pic:blipFill>
@@ -2712,7 +2323,7 @@
                     </a:ln>
                     <a:extLst>
                       <a:ext uri="{53640926-AAD7-44D8-BBD7-CCE9431645EC}">
-                        <a14:shadowObscured xmlns="" xmlns:wpc="http://schemas.microsoft.com/office/word/2010/wordprocessingCanvas" xmlns:mc="http://schemas.openxmlformats.org/markup-compatibility/2006" xmlns:o="urn:schemas-microsoft-com:office:office" xmlns:v="urn:schemas-microsoft-com:vml" xmlns:wp14="http://schemas.microsoft.com/office/word/2010/wordprocessingDrawing" xmlns:w10="urn:schemas-microsoft-com:office:word" xmlns:w="http://schemas.openxmlformats.org/wordprocessingml/2006/main" xmlns:w14="http://schemas.microsoft.com/office/word/2010/wordml" xmlns:wpg="http://schemas.microsoft.com/office/word/2010/wordprocessingGroup" xmlns:wpi="http://schemas.microsoft.com/office/word/2010/wordprocessingInk" xmlns:wps="http://schemas.microsoft.com/office/word/2010/wordprocessingShape" xmlns:a14="http://schemas.microsoft.com/office/drawing/2010/main"/>
+                        <a14:shadowObscured xmlns:a14="http://schemas.microsoft.com/office/drawing/2010/main"/>
                       </a:ext>
                     </a:extLst>
                   </pic:spPr>
@@ -2809,7 +2420,7 @@
                     <pic:cNvPicPr/>
                   </pic:nvPicPr>
                   <pic:blipFill>
-                    <a:blip r:embed="rId13" cstate="print"/>
+                    <a:blip r:embed="rId14" cstate="print"/>
                     <a:stretch>
                       <a:fillRect/>
                     </a:stretch>
@@ -2841,15 +2452,7 @@
         <w:t>Примечание:</w:t>
       </w:r>
       <w:r>
-        <w:t xml:space="preserve"> Вместо шагов 4–5 можно воспользоваться открыть командную строку, перейти в папку </w:t>
-      </w:r>
-      <w:proofErr w:type="spellStart"/>
-      <w:r>
-        <w:t>репозитория</w:t>
-      </w:r>
-      <w:proofErr w:type="spellEnd"/>
-      <w:r>
-        <w:t xml:space="preserve"> и воспользоваться командой:</w:t>
+        <w:t xml:space="preserve"> Вместо шагов 4–5 можно воспользоваться открыть командную строку, перейти в папку репозитория и воспользоваться командой:</w:t>
       </w:r>
     </w:p>
     <w:p>
@@ -2860,23 +2463,12 @@
           <w:lang w:val="en-US"/>
         </w:rPr>
       </w:pPr>
-      <w:proofErr w:type="spellStart"/>
-      <w:proofErr w:type="gramStart"/>
       <w:r>
         <w:rPr>
           <w:rFonts w:ascii="Courier New" w:hAnsi="Courier New" w:cs="Courier New"/>
           <w:lang w:val="en-US"/>
         </w:rPr>
-        <w:t>git</w:t>
-      </w:r>
-      <w:proofErr w:type="spellEnd"/>
-      <w:proofErr w:type="gramEnd"/>
-      <w:r>
-        <w:rPr>
-          <w:rFonts w:ascii="Courier New" w:hAnsi="Courier New" w:cs="Courier New"/>
-          <w:lang w:val="en-US"/>
-        </w:rPr>
-        <w:t xml:space="preserve"> push origin </w:t>
+        <w:t xml:space="preserve">git push origin </w:t>
       </w:r>
       <w:r>
         <w:rPr>
@@ -2964,7 +2556,7 @@
       <w:r>
         <w:t xml:space="preserve">ин из примеров конвенций </w:t>
       </w:r>
-      <w:hyperlink r:id="rId14" w:history="1">
+      <w:hyperlink r:id="rId15" w:history="1">
         <w:r>
           <w:rPr>
             <w:rStyle w:val="a9"/>
@@ -3140,7 +2732,7 @@
       <w:r>
         <w:t xml:space="preserve">Статья </w:t>
       </w:r>
-      <w:hyperlink r:id="rId15" w:history="1">
+      <w:hyperlink r:id="rId16" w:history="1">
         <w:r>
           <w:rPr>
             <w:rStyle w:val="a9"/>
@@ -3165,7 +2757,7 @@
       <w:r>
         <w:t xml:space="preserve">Небольшая статья на тему </w:t>
       </w:r>
-      <w:hyperlink r:id="rId16" w:history="1">
+      <w:hyperlink r:id="rId17" w:history="1">
         <w:r>
           <w:rPr>
             <w:rStyle w:val="a9"/>
@@ -3207,23 +2799,9 @@
         <w:rPr>
           <w:lang w:val="en-US"/>
         </w:rPr>
-        <w:t xml:space="preserve"> </w:t>
-      </w:r>
-      <w:proofErr w:type="spellStart"/>
-      <w:r>
-        <w:rPr>
-          <w:lang w:val="en-US"/>
-        </w:rPr>
-        <w:t>git</w:t>
-      </w:r>
-      <w:proofErr w:type="spellEnd"/>
-      <w:r>
-        <w:rPr>
-          <w:lang w:val="en-US"/>
-        </w:rPr>
-        <w:t xml:space="preserve"> commit massages: </w:t>
-      </w:r>
-      <w:hyperlink r:id="rId17" w:history="1">
+        <w:t xml:space="preserve"> git commit massages: </w:t>
+      </w:r>
+      <w:hyperlink r:id="rId18" w:history="1">
         <w:r>
           <w:rPr>
             <w:rStyle w:val="a9"/>
@@ -3243,7 +2821,7 @@
       </w:pPr>
     </w:p>
     <w:sectPr>
-      <w:footerReference w:type="default" r:id="rId18"/>
+      <w:footerReference w:type="default" r:id="rId19"/>
       <w:pgSz w:w="11906" w:h="16838"/>
       <w:pgMar w:top="1134" w:right="850" w:bottom="1134" w:left="1701" w:header="708" w:footer="708" w:gutter="0"/>
       <w:cols w:space="708"/>
@@ -3254,7 +2832,7 @@
 </file>
 
 <file path=word/endnotes.xml><?xml version="1.0" encoding="utf-8"?>
-<w:endnotes xmlns:ve="http://schemas.openxmlformats.org/markup-compatibility/2006" xmlns:o="urn:schemas-microsoft-com:office:office" xmlns:r="http://schemas.openxmlformats.org/officeDocument/2006/relationships" xmlns:m="http://schemas.openxmlformats.org/officeDocument/2006/math" xmlns:v="urn:schemas-microsoft-com:vml" xmlns:wp="http://schemas.openxmlformats.org/drawingml/2006/wordprocessingDrawing" xmlns:w10="urn:schemas-microsoft-com:office:word" xmlns:w="http://schemas.openxmlformats.org/wordprocessingml/2006/main" xmlns:wne="http://schemas.microsoft.com/office/word/2006/wordml">
+<w:endnotes xmlns:wpc="http://schemas.microsoft.com/office/word/2010/wordprocessingCanvas" xmlns:cx="http://schemas.microsoft.com/office/drawing/2014/chartex" xmlns:cx1="http://schemas.microsoft.com/office/drawing/2015/9/8/chartex" xmlns:mc="http://schemas.openxmlformats.org/markup-compatibility/2006" xmlns:o="urn:schemas-microsoft-com:office:office" xmlns:r="http://schemas.openxmlformats.org/officeDocument/2006/relationships" xmlns:m="http://schemas.openxmlformats.org/officeDocument/2006/math" xmlns:v="urn:schemas-microsoft-com:vml" xmlns:wp14="http://schemas.microsoft.com/office/word/2010/wordprocessingDrawing" xmlns:wp="http://schemas.openxmlformats.org/drawingml/2006/wordprocessingDrawing" xmlns:w10="urn:schemas-microsoft-com:office:word" xmlns:w="http://schemas.openxmlformats.org/wordprocessingml/2006/main" xmlns:w14="http://schemas.microsoft.com/office/word/2010/wordml" xmlns:w15="http://schemas.microsoft.com/office/word/2012/wordml" xmlns:w16se="http://schemas.microsoft.com/office/word/2015/wordml/symex" xmlns:wpg="http://schemas.microsoft.com/office/word/2010/wordprocessingGroup" xmlns:wpi="http://schemas.microsoft.com/office/word/2010/wordprocessingInk" xmlns:wne="http://schemas.microsoft.com/office/word/2006/wordml" xmlns:wps="http://schemas.microsoft.com/office/word/2010/wordprocessingShape" mc:Ignorable="w14 w15 w16se wp14">
   <w:endnote w:type="separator" w:id="-1">
     <w:p>
       <w:pPr>
@@ -3279,7 +2857,7 @@
 </file>
 
 <file path=word/footer1.xml><?xml version="1.0" encoding="utf-8"?>
-<w:ftr xmlns:ve="http://schemas.openxmlformats.org/markup-compatibility/2006" xmlns:o="urn:schemas-microsoft-com:office:office" xmlns:r="http://schemas.openxmlformats.org/officeDocument/2006/relationships" xmlns:m="http://schemas.openxmlformats.org/officeDocument/2006/math" xmlns:v="urn:schemas-microsoft-com:vml" xmlns:wp="http://schemas.openxmlformats.org/drawingml/2006/wordprocessingDrawing" xmlns:w10="urn:schemas-microsoft-com:office:word" xmlns:w="http://schemas.openxmlformats.org/wordprocessingml/2006/main" xmlns:wne="http://schemas.microsoft.com/office/word/2006/wordml">
+<w:ftr xmlns:wpc="http://schemas.microsoft.com/office/word/2010/wordprocessingCanvas" xmlns:cx="http://schemas.microsoft.com/office/drawing/2014/chartex" xmlns:cx1="http://schemas.microsoft.com/office/drawing/2015/9/8/chartex" xmlns:mc="http://schemas.openxmlformats.org/markup-compatibility/2006" xmlns:o="urn:schemas-microsoft-com:office:office" xmlns:r="http://schemas.openxmlformats.org/officeDocument/2006/relationships" xmlns:m="http://schemas.openxmlformats.org/officeDocument/2006/math" xmlns:v="urn:schemas-microsoft-com:vml" xmlns:wp14="http://schemas.microsoft.com/office/word/2010/wordprocessingDrawing" xmlns:wp="http://schemas.openxmlformats.org/drawingml/2006/wordprocessingDrawing" xmlns:w10="urn:schemas-microsoft-com:office:word" xmlns:w="http://schemas.openxmlformats.org/wordprocessingml/2006/main" xmlns:w14="http://schemas.microsoft.com/office/word/2010/wordml" xmlns:w15="http://schemas.microsoft.com/office/word/2012/wordml" xmlns:w16se="http://schemas.microsoft.com/office/word/2015/wordml/symex" xmlns:wpg="http://schemas.microsoft.com/office/word/2010/wordprocessingGroup" xmlns:wpi="http://schemas.microsoft.com/office/word/2010/wordprocessingInk" xmlns:wne="http://schemas.microsoft.com/office/word/2006/wordml" xmlns:wps="http://schemas.microsoft.com/office/word/2010/wordprocessingShape" mc:Ignorable="w14 w15 w16se wp14">
   <w:sdt>
     <w:sdtPr>
       <w:id w:val="-1571115520"/>
@@ -3288,6 +2866,7 @@
         <w:docPartUnique/>
       </w:docPartObj>
     </w:sdtPr>
+    <w:sdtEndPr/>
     <w:sdtContent>
       <w:p>
         <w:pPr>
@@ -3324,7 +2903,7 @@
 </file>
 
 <file path=word/footnotes.xml><?xml version="1.0" encoding="utf-8"?>
-<w:footnotes xmlns:ve="http://schemas.openxmlformats.org/markup-compatibility/2006" xmlns:o="urn:schemas-microsoft-com:office:office" xmlns:r="http://schemas.openxmlformats.org/officeDocument/2006/relationships" xmlns:m="http://schemas.openxmlformats.org/officeDocument/2006/math" xmlns:v="urn:schemas-microsoft-com:vml" xmlns:wp="http://schemas.openxmlformats.org/drawingml/2006/wordprocessingDrawing" xmlns:w10="urn:schemas-microsoft-com:office:word" xmlns:w="http://schemas.openxmlformats.org/wordprocessingml/2006/main" xmlns:wne="http://schemas.microsoft.com/office/word/2006/wordml">
+<w:footnotes xmlns:wpc="http://schemas.microsoft.com/office/word/2010/wordprocessingCanvas" xmlns:cx="http://schemas.microsoft.com/office/drawing/2014/chartex" xmlns:cx1="http://schemas.microsoft.com/office/drawing/2015/9/8/chartex" xmlns:mc="http://schemas.openxmlformats.org/markup-compatibility/2006" xmlns:o="urn:schemas-microsoft-com:office:office" xmlns:r="http://schemas.openxmlformats.org/officeDocument/2006/relationships" xmlns:m="http://schemas.openxmlformats.org/officeDocument/2006/math" xmlns:v="urn:schemas-microsoft-com:vml" xmlns:wp14="http://schemas.microsoft.com/office/word/2010/wordprocessingDrawing" xmlns:wp="http://schemas.openxmlformats.org/drawingml/2006/wordprocessingDrawing" xmlns:w10="urn:schemas-microsoft-com:office:word" xmlns:w="http://schemas.openxmlformats.org/wordprocessingml/2006/main" xmlns:w14="http://schemas.microsoft.com/office/word/2010/wordml" xmlns:w15="http://schemas.microsoft.com/office/word/2012/wordml" xmlns:w16se="http://schemas.microsoft.com/office/word/2015/wordml/symex" xmlns:wpg="http://schemas.microsoft.com/office/word/2010/wordprocessingGroup" xmlns:wpi="http://schemas.microsoft.com/office/word/2010/wordprocessingInk" xmlns:wne="http://schemas.microsoft.com/office/word/2006/wordml" xmlns:wps="http://schemas.microsoft.com/office/word/2010/wordprocessingShape" mc:Ignorable="w14 w15 w16se wp14">
   <w:footnote w:type="separator" w:id="-1">
     <w:p>
       <w:pPr>
@@ -3385,24 +2964,14 @@
         <w:t>)</w:t>
       </w:r>
       <w:r>
-        <w:t xml:space="preserve">. В отличие от аннотированных тегов, они представляют собой просто указатель на </w:t>
-      </w:r>
-      <w:proofErr w:type="spellStart"/>
-      <w:r>
-        <w:t>коммит</w:t>
-      </w:r>
-      <w:proofErr w:type="spellEnd"/>
-      <w:r>
-        <w:t xml:space="preserve">; под них не создаётся объект в базе данных </w:t>
-      </w:r>
-      <w:proofErr w:type="spellStart"/>
+        <w:t xml:space="preserve">. В отличие от аннотированных тегов, они представляют собой просто указатель на коммит; под них не создаётся объект в базе данных </w:t>
+      </w:r>
       <w:r>
         <w:rPr>
           <w:lang w:val="en-US"/>
         </w:rPr>
         <w:t>git</w:t>
       </w:r>
-      <w:proofErr w:type="spellEnd"/>
       <w:r>
         <w:t xml:space="preserve">. </w:t>
       </w:r>
@@ -3433,8 +3002,8 @@
 </file>
 
 <file path=word/numbering.xml><?xml version="1.0" encoding="utf-8"?>
-<w:numbering xmlns:ve="http://schemas.openxmlformats.org/markup-compatibility/2006" xmlns:o="urn:schemas-microsoft-com:office:office" xmlns:r="http://schemas.openxmlformats.org/officeDocument/2006/relationships" xmlns:m="http://schemas.openxmlformats.org/officeDocument/2006/math" xmlns:v="urn:schemas-microsoft-com:vml" xmlns:wp="http://schemas.openxmlformats.org/drawingml/2006/wordprocessingDrawing" xmlns:w10="urn:schemas-microsoft-com:office:word" xmlns:w="http://schemas.openxmlformats.org/wordprocessingml/2006/main" xmlns:wne="http://schemas.microsoft.com/office/word/2006/wordml">
-  <w:abstractNum w:abstractNumId="0">
+<w:numbering xmlns:wpc="http://schemas.microsoft.com/office/word/2010/wordprocessingCanvas" xmlns:cx="http://schemas.microsoft.com/office/drawing/2014/chartex" xmlns:cx1="http://schemas.microsoft.com/office/drawing/2015/9/8/chartex" xmlns:mc="http://schemas.openxmlformats.org/markup-compatibility/2006" xmlns:o="urn:schemas-microsoft-com:office:office" xmlns:r="http://schemas.openxmlformats.org/officeDocument/2006/relationships" xmlns:m="http://schemas.openxmlformats.org/officeDocument/2006/math" xmlns:v="urn:schemas-microsoft-com:vml" xmlns:wp14="http://schemas.microsoft.com/office/word/2010/wordprocessingDrawing" xmlns:wp="http://schemas.openxmlformats.org/drawingml/2006/wordprocessingDrawing" xmlns:w10="urn:schemas-microsoft-com:office:word" xmlns:w="http://schemas.openxmlformats.org/wordprocessingml/2006/main" xmlns:w14="http://schemas.microsoft.com/office/word/2010/wordml" xmlns:w15="http://schemas.microsoft.com/office/word/2012/wordml" xmlns:w16se="http://schemas.microsoft.com/office/word/2015/wordml/symex" xmlns:wpg="http://schemas.microsoft.com/office/word/2010/wordprocessingGroup" xmlns:wpi="http://schemas.microsoft.com/office/word/2010/wordprocessingInk" xmlns:wne="http://schemas.microsoft.com/office/word/2006/wordml" xmlns:wps="http://schemas.microsoft.com/office/word/2010/wordprocessingShape" mc:Ignorable="w14 w15 w16se wp14">
+  <w:abstractNum w:abstractNumId="0" w15:restartNumberingAfterBreak="0">
     <w:nsid w:val="040311F7"/>
     <w:multiLevelType w:val="hybridMultilevel"/>
     <w:tmpl w:val="A91630DC"/>
@@ -3547,7 +3116,7 @@
       </w:rPr>
     </w:lvl>
   </w:abstractNum>
-  <w:abstractNum w:abstractNumId="1">
+  <w:abstractNum w:abstractNumId="1" w15:restartNumberingAfterBreak="0">
     <w:nsid w:val="24841EB4"/>
     <w:multiLevelType w:val="hybridMultilevel"/>
     <w:tmpl w:val="422881CC"/>
@@ -3660,7 +3229,7 @@
       </w:rPr>
     </w:lvl>
   </w:abstractNum>
-  <w:abstractNum w:abstractNumId="2">
+  <w:abstractNum w:abstractNumId="2" w15:restartNumberingAfterBreak="0">
     <w:nsid w:val="39B355C7"/>
     <w:multiLevelType w:val="multilevel"/>
     <w:tmpl w:val="F54A9EA4"/>
@@ -3809,7 +3378,7 @@
       </w:rPr>
     </w:lvl>
   </w:abstractNum>
-  <w:abstractNum w:abstractNumId="3">
+  <w:abstractNum w:abstractNumId="3" w15:restartNumberingAfterBreak="0">
     <w:nsid w:val="4A241AD1"/>
     <w:multiLevelType w:val="hybridMultilevel"/>
     <w:tmpl w:val="71E25A02"/>
@@ -3898,7 +3467,7 @@
       </w:pPr>
     </w:lvl>
   </w:abstractNum>
-  <w:abstractNum w:abstractNumId="4">
+  <w:abstractNum w:abstractNumId="4" w15:restartNumberingAfterBreak="0">
     <w:nsid w:val="74901B5C"/>
     <w:multiLevelType w:val="hybridMultilevel"/>
     <w:tmpl w:val="C9F411A8"/>
@@ -3987,7 +3556,7 @@
       </w:pPr>
     </w:lvl>
   </w:abstractNum>
-  <w:abstractNum w:abstractNumId="5">
+  <w:abstractNum w:abstractNumId="5" w15:restartNumberingAfterBreak="0">
     <w:nsid w:val="7740303E"/>
     <w:multiLevelType w:val="hybridMultilevel"/>
     <w:tmpl w:val="D83E6928"/>
@@ -4122,7 +3691,7 @@
 </file>
 
 <file path=word/styles.xml><?xml version="1.0" encoding="utf-8"?>
-<w:styles xmlns:r="http://schemas.openxmlformats.org/officeDocument/2006/relationships" xmlns:w="http://schemas.openxmlformats.org/wordprocessingml/2006/main">
+<w:styles xmlns:mc="http://schemas.openxmlformats.org/markup-compatibility/2006" xmlns:r="http://schemas.openxmlformats.org/officeDocument/2006/relationships" xmlns:w="http://schemas.openxmlformats.org/wordprocessingml/2006/main" xmlns:w14="http://schemas.microsoft.com/office/word/2010/wordml" xmlns:w15="http://schemas.microsoft.com/office/word/2012/wordml" xmlns:w16se="http://schemas.microsoft.com/office/word/2015/wordml/symex" mc:Ignorable="w14 w15 w16se">
   <w:docDefaults>
     <w:rPrDefault>
       <w:rPr>
@@ -4138,144 +3707,378 @@
       </w:pPr>
     </w:pPrDefault>
   </w:docDefaults>
-  <w:latentStyles w:defLockedState="0" w:defUIPriority="99" w:defSemiHidden="1" w:defUnhideWhenUsed="1" w:defQFormat="0" w:count="267">
-    <w:lsdException w:name="Normal" w:semiHidden="0" w:uiPriority="0" w:unhideWhenUsed="0" w:qFormat="1"/>
-    <w:lsdException w:name="heading 1" w:semiHidden="0" w:uiPriority="9" w:unhideWhenUsed="0" w:qFormat="1"/>
-    <w:lsdException w:name="heading 2" w:uiPriority="9" w:qFormat="1"/>
-    <w:lsdException w:name="heading 3" w:uiPriority="9" w:qFormat="1"/>
-    <w:lsdException w:name="heading 4" w:uiPriority="9" w:qFormat="1"/>
-    <w:lsdException w:name="heading 5" w:uiPriority="9" w:qFormat="1"/>
-    <w:lsdException w:name="heading 6" w:uiPriority="9" w:qFormat="1"/>
-    <w:lsdException w:name="heading 7" w:uiPriority="9" w:qFormat="1"/>
-    <w:lsdException w:name="heading 8" w:uiPriority="9" w:qFormat="1"/>
-    <w:lsdException w:name="heading 9" w:uiPriority="9" w:qFormat="1"/>
-    <w:lsdException w:name="toc 1" w:uiPriority="39"/>
-    <w:lsdException w:name="toc 2" w:uiPriority="39"/>
-    <w:lsdException w:name="toc 3" w:uiPriority="39"/>
-    <w:lsdException w:name="toc 4" w:uiPriority="39"/>
-    <w:lsdException w:name="toc 5" w:uiPriority="39"/>
-    <w:lsdException w:name="toc 6" w:uiPriority="39"/>
-    <w:lsdException w:name="toc 7" w:uiPriority="39"/>
-    <w:lsdException w:name="toc 8" w:uiPriority="39"/>
-    <w:lsdException w:name="toc 9" w:uiPriority="39"/>
-    <w:lsdException w:name="caption" w:uiPriority="35" w:qFormat="1"/>
-    <w:lsdException w:name="Title" w:semiHidden="0" w:uiPriority="10" w:unhideWhenUsed="0" w:qFormat="1"/>
-    <w:lsdException w:name="Default Paragraph Font" w:uiPriority="1"/>
-    <w:lsdException w:name="Subtitle" w:semiHidden="0" w:uiPriority="11" w:unhideWhenUsed="0" w:qFormat="1"/>
-    <w:lsdException w:name="Strong" w:semiHidden="0" w:uiPriority="22" w:unhideWhenUsed="0" w:qFormat="1"/>
-    <w:lsdException w:name="Emphasis" w:semiHidden="0" w:uiPriority="20" w:unhideWhenUsed="0" w:qFormat="1"/>
-    <w:lsdException w:name="Table Grid" w:semiHidden="0" w:uiPriority="59" w:unhideWhenUsed="0"/>
-    <w:lsdException w:name="Placeholder Text" w:unhideWhenUsed="0"/>
-    <w:lsdException w:name="No Spacing" w:semiHidden="0" w:uiPriority="1" w:unhideWhenUsed="0" w:qFormat="1"/>
-    <w:lsdException w:name="Light Shading" w:semiHidden="0" w:uiPriority="60" w:unhideWhenUsed="0"/>
-    <w:lsdException w:name="Light List" w:semiHidden="0" w:uiPriority="61" w:unhideWhenUsed="0"/>
-    <w:lsdException w:name="Light Grid" w:semiHidden="0" w:uiPriority="62" w:unhideWhenUsed="0"/>
-    <w:lsdException w:name="Medium Shading 1" w:semiHidden="0" w:uiPriority="63" w:unhideWhenUsed="0"/>
-    <w:lsdException w:name="Medium Shading 2" w:semiHidden="0" w:uiPriority="64" w:unhideWhenUsed="0"/>
-    <w:lsdException w:name="Medium List 1" w:semiHidden="0" w:uiPriority="65" w:unhideWhenUsed="0"/>
-    <w:lsdException w:name="Medium List 2" w:semiHidden="0" w:uiPriority="66" w:unhideWhenUsed="0"/>
-    <w:lsdException w:name="Medium Grid 1" w:semiHidden="0" w:uiPriority="67" w:unhideWhenUsed="0"/>
-    <w:lsdException w:name="Medium Grid 2" w:semiHidden="0" w:uiPriority="68" w:unhideWhenUsed="0"/>
-    <w:lsdException w:name="Medium Grid 3" w:semiHidden="0" w:uiPriority="69" w:unhideWhenUsed="0"/>
-    <w:lsdException w:name="Dark List" w:semiHidden="0" w:uiPriority="70" w:unhideWhenUsed="0"/>
-    <w:lsdException w:name="Colorful Shading" w:semiHidden="0" w:uiPriority="71" w:unhideWhenUsed="0"/>
-    <w:lsdException w:name="Colorful List" w:semiHidden="0" w:uiPriority="72" w:unhideWhenUsed="0"/>
-    <w:lsdException w:name="Colorful Grid" w:semiHidden="0" w:uiPriority="73" w:unhideWhenUsed="0"/>
-    <w:lsdException w:name="Light Shading Accent 1" w:semiHidden="0" w:uiPriority="60" w:unhideWhenUsed="0"/>
-    <w:lsdException w:name="Light List Accent 1" w:semiHidden="0" w:uiPriority="61" w:unhideWhenUsed="0"/>
-    <w:lsdException w:name="Light Grid Accent 1" w:semiHidden="0" w:uiPriority="62" w:unhideWhenUsed="0"/>
-    <w:lsdException w:name="Medium Shading 1 Accent 1" w:semiHidden="0" w:uiPriority="63" w:unhideWhenUsed="0"/>
-    <w:lsdException w:name="Medium Shading 2 Accent 1" w:semiHidden="0" w:uiPriority="64" w:unhideWhenUsed="0"/>
-    <w:lsdException w:name="Medium List 1 Accent 1" w:semiHidden="0" w:uiPriority="65" w:unhideWhenUsed="0"/>
-    <w:lsdException w:name="Revision" w:unhideWhenUsed="0"/>
-    <w:lsdException w:name="List Paragraph" w:semiHidden="0" w:uiPriority="34" w:unhideWhenUsed="0" w:qFormat="1"/>
-    <w:lsdException w:name="Quote" w:semiHidden="0" w:uiPriority="29" w:unhideWhenUsed="0" w:qFormat="1"/>
-    <w:lsdException w:name="Intense Quote" w:semiHidden="0" w:uiPriority="30" w:unhideWhenUsed="0" w:qFormat="1"/>
-    <w:lsdException w:name="Medium List 2 Accent 1" w:semiHidden="0" w:uiPriority="66" w:unhideWhenUsed="0"/>
-    <w:lsdException w:name="Medium Grid 1 Accent 1" w:semiHidden="0" w:uiPriority="67" w:unhideWhenUsed="0"/>
-    <w:lsdException w:name="Medium Grid 2 Accent 1" w:semiHidden="0" w:uiPriority="68" w:unhideWhenUsed="0"/>
-    <w:lsdException w:name="Medium Grid 3 Accent 1" w:semiHidden="0" w:uiPriority="69" w:unhideWhenUsed="0"/>
-    <w:lsdException w:name="Dark List Accent 1" w:semiHidden="0" w:uiPriority="70" w:unhideWhenUsed="0"/>
-    <w:lsdException w:name="Colorful Shading Accent 1" w:semiHidden="0" w:uiPriority="71" w:unhideWhenUsed="0"/>
-    <w:lsdException w:name="Colorful List Accent 1" w:semiHidden="0" w:uiPriority="72" w:unhideWhenUsed="0"/>
-    <w:lsdException w:name="Colorful Grid Accent 1" w:semiHidden="0" w:uiPriority="73" w:unhideWhenUsed="0"/>
-    <w:lsdException w:name="Light Shading Accent 2" w:semiHidden="0" w:uiPriority="60" w:unhideWhenUsed="0"/>
-    <w:lsdException w:name="Light List Accent 2" w:semiHidden="0" w:uiPriority="61" w:unhideWhenUsed="0"/>
-    <w:lsdException w:name="Light Grid Accent 2" w:semiHidden="0" w:uiPriority="62" w:unhideWhenUsed="0"/>
-    <w:lsdException w:name="Medium Shading 1 Accent 2" w:semiHidden="0" w:uiPriority="63" w:unhideWhenUsed="0"/>
-    <w:lsdException w:name="Medium Shading 2 Accent 2" w:semiHidden="0" w:uiPriority="64" w:unhideWhenUsed="0"/>
-    <w:lsdException w:name="Medium List 1 Accent 2" w:semiHidden="0" w:uiPriority="65" w:unhideWhenUsed="0"/>
-    <w:lsdException w:name="Medium List 2 Accent 2" w:semiHidden="0" w:uiPriority="66" w:unhideWhenUsed="0"/>
-    <w:lsdException w:name="Medium Grid 1 Accent 2" w:semiHidden="0" w:uiPriority="67" w:unhideWhenUsed="0"/>
-    <w:lsdException w:name="Medium Grid 2 Accent 2" w:semiHidden="0" w:uiPriority="68" w:unhideWhenUsed="0"/>
-    <w:lsdException w:name="Medium Grid 3 Accent 2" w:semiHidden="0" w:uiPriority="69" w:unhideWhenUsed="0"/>
-    <w:lsdException w:name="Dark List Accent 2" w:semiHidden="0" w:uiPriority="70" w:unhideWhenUsed="0"/>
-    <w:lsdException w:name="Colorful Shading Accent 2" w:semiHidden="0" w:uiPriority="71" w:unhideWhenUsed="0"/>
-    <w:lsdException w:name="Colorful List Accent 2" w:semiHidden="0" w:uiPriority="72" w:unhideWhenUsed="0"/>
-    <w:lsdException w:name="Colorful Grid Accent 2" w:semiHidden="0" w:uiPriority="73" w:unhideWhenUsed="0"/>
-    <w:lsdException w:name="Light Shading Accent 3" w:semiHidden="0" w:uiPriority="60" w:unhideWhenUsed="0"/>
-    <w:lsdException w:name="Light List Accent 3" w:semiHidden="0" w:uiPriority="61" w:unhideWhenUsed="0"/>
-    <w:lsdException w:name="Light Grid Accent 3" w:semiHidden="0" w:uiPriority="62" w:unhideWhenUsed="0"/>
-    <w:lsdException w:name="Medium Shading 1 Accent 3" w:semiHidden="0" w:uiPriority="63" w:unhideWhenUsed="0"/>
-    <w:lsdException w:name="Medium Shading 2 Accent 3" w:semiHidden="0" w:uiPriority="64" w:unhideWhenUsed="0"/>
-    <w:lsdException w:name="Medium List 1 Accent 3" w:semiHidden="0" w:uiPriority="65" w:unhideWhenUsed="0"/>
-    <w:lsdException w:name="Medium List 2 Accent 3" w:semiHidden="0" w:uiPriority="66" w:unhideWhenUsed="0"/>
-    <w:lsdException w:name="Medium Grid 1 Accent 3" w:semiHidden="0" w:uiPriority="67" w:unhideWhenUsed="0"/>
-    <w:lsdException w:name="Medium Grid 2 Accent 3" w:semiHidden="0" w:uiPriority="68" w:unhideWhenUsed="0"/>
-    <w:lsdException w:name="Medium Grid 3 Accent 3" w:semiHidden="0" w:uiPriority="69" w:unhideWhenUsed="0"/>
-    <w:lsdException w:name="Dark List Accent 3" w:semiHidden="0" w:uiPriority="70" w:unhideWhenUsed="0"/>
-    <w:lsdException w:name="Colorful Shading Accent 3" w:semiHidden="0" w:uiPriority="71" w:unhideWhenUsed="0"/>
-    <w:lsdException w:name="Colorful List Accent 3" w:semiHidden="0" w:uiPriority="72" w:unhideWhenUsed="0"/>
-    <w:lsdException w:name="Colorful Grid Accent 3" w:semiHidden="0" w:uiPriority="73" w:unhideWhenUsed="0"/>
-    <w:lsdException w:name="Light Shading Accent 4" w:semiHidden="0" w:uiPriority="60" w:unhideWhenUsed="0"/>
-    <w:lsdException w:name="Light List Accent 4" w:semiHidden="0" w:uiPriority="61" w:unhideWhenUsed="0"/>
-    <w:lsdException w:name="Light Grid Accent 4" w:semiHidden="0" w:uiPriority="62" w:unhideWhenUsed="0"/>
-    <w:lsdException w:name="Medium Shading 1 Accent 4" w:semiHidden="0" w:uiPriority="63" w:unhideWhenUsed="0"/>
-    <w:lsdException w:name="Medium Shading 2 Accent 4" w:semiHidden="0" w:uiPriority="64" w:unhideWhenUsed="0"/>
-    <w:lsdException w:name="Medium List 1 Accent 4" w:semiHidden="0" w:uiPriority="65" w:unhideWhenUsed="0"/>
-    <w:lsdException w:name="Medium List 2 Accent 4" w:semiHidden="0" w:uiPriority="66" w:unhideWhenUsed="0"/>
-    <w:lsdException w:name="Medium Grid 1 Accent 4" w:semiHidden="0" w:uiPriority="67" w:unhideWhenUsed="0"/>
-    <w:lsdException w:name="Medium Grid 2 Accent 4" w:semiHidden="0" w:uiPriority="68" w:unhideWhenUsed="0"/>
-    <w:lsdException w:name="Medium Grid 3 Accent 4" w:semiHidden="0" w:uiPriority="69" w:unhideWhenUsed="0"/>
-    <w:lsdException w:name="Dark List Accent 4" w:semiHidden="0" w:uiPriority="70" w:unhideWhenUsed="0"/>
-    <w:lsdException w:name="Colorful Shading Accent 4" w:semiHidden="0" w:uiPriority="71" w:unhideWhenUsed="0"/>
-    <w:lsdException w:name="Colorful List Accent 4" w:semiHidden="0" w:uiPriority="72" w:unhideWhenUsed="0"/>
-    <w:lsdException w:name="Colorful Grid Accent 4" w:semiHidden="0" w:uiPriority="73" w:unhideWhenUsed="0"/>
-    <w:lsdException w:name="Light Shading Accent 5" w:semiHidden="0" w:uiPriority="60" w:unhideWhenUsed="0"/>
-    <w:lsdException w:name="Light List Accent 5" w:semiHidden="0" w:uiPriority="61" w:unhideWhenUsed="0"/>
-    <w:lsdException w:name="Light Grid Accent 5" w:semiHidden="0" w:uiPriority="62" w:unhideWhenUsed="0"/>
-    <w:lsdException w:name="Medium Shading 1 Accent 5" w:semiHidden="0" w:uiPriority="63" w:unhideWhenUsed="0"/>
-    <w:lsdException w:name="Medium Shading 2 Accent 5" w:semiHidden="0" w:uiPriority="64" w:unhideWhenUsed="0"/>
-    <w:lsdException w:name="Medium List 1 Accent 5" w:semiHidden="0" w:uiPriority="65" w:unhideWhenUsed="0"/>
-    <w:lsdException w:name="Medium List 2 Accent 5" w:semiHidden="0" w:uiPriority="66" w:unhideWhenUsed="0"/>
-    <w:lsdException w:name="Medium Grid 1 Accent 5" w:semiHidden="0" w:uiPriority="67" w:unhideWhenUsed="0"/>
-    <w:lsdException w:name="Medium Grid 2 Accent 5" w:semiHidden="0" w:uiPriority="68" w:unhideWhenUsed="0"/>
-    <w:lsdException w:name="Medium Grid 3 Accent 5" w:semiHidden="0" w:uiPriority="69" w:unhideWhenUsed="0"/>
-    <w:lsdException w:name="Dark List Accent 5" w:semiHidden="0" w:uiPriority="70" w:unhideWhenUsed="0"/>
-    <w:lsdException w:name="Colorful Shading Accent 5" w:semiHidden="0" w:uiPriority="71" w:unhideWhenUsed="0"/>
-    <w:lsdException w:name="Colorful List Accent 5" w:semiHidden="0" w:uiPriority="72" w:unhideWhenUsed="0"/>
-    <w:lsdException w:name="Colorful Grid Accent 5" w:semiHidden="0" w:uiPriority="73" w:unhideWhenUsed="0"/>
-    <w:lsdException w:name="Light Shading Accent 6" w:semiHidden="0" w:uiPriority="60" w:unhideWhenUsed="0"/>
-    <w:lsdException w:name="Light List Accent 6" w:semiHidden="0" w:uiPriority="61" w:unhideWhenUsed="0"/>
-    <w:lsdException w:name="Light Grid Accent 6" w:semiHidden="0" w:uiPriority="62" w:unhideWhenUsed="0"/>
-    <w:lsdException w:name="Medium Shading 1 Accent 6" w:semiHidden="0" w:uiPriority="63" w:unhideWhenUsed="0"/>
-    <w:lsdException w:name="Medium Shading 2 Accent 6" w:semiHidden="0" w:uiPriority="64" w:unhideWhenUsed="0"/>
-    <w:lsdException w:name="Medium List 1 Accent 6" w:semiHidden="0" w:uiPriority="65" w:unhideWhenUsed="0"/>
-    <w:lsdException w:name="Medium List 2 Accent 6" w:semiHidden="0" w:uiPriority="66" w:unhideWhenUsed="0"/>
-    <w:lsdException w:name="Medium Grid 1 Accent 6" w:semiHidden="0" w:uiPriority="67" w:unhideWhenUsed="0"/>
-    <w:lsdException w:name="Medium Grid 2 Accent 6" w:semiHidden="0" w:uiPriority="68" w:unhideWhenUsed="0"/>
-    <w:lsdException w:name="Medium Grid 3 Accent 6" w:semiHidden="0" w:uiPriority="69" w:unhideWhenUsed="0"/>
-    <w:lsdException w:name="Dark List Accent 6" w:semiHidden="0" w:uiPriority="70" w:unhideWhenUsed="0"/>
-    <w:lsdException w:name="Colorful Shading Accent 6" w:semiHidden="0" w:uiPriority="71" w:unhideWhenUsed="0"/>
-    <w:lsdException w:name="Colorful List Accent 6" w:semiHidden="0" w:uiPriority="72" w:unhideWhenUsed="0"/>
-    <w:lsdException w:name="Colorful Grid Accent 6" w:semiHidden="0" w:uiPriority="73" w:unhideWhenUsed="0"/>
-    <w:lsdException w:name="Subtle Emphasis" w:semiHidden="0" w:uiPriority="19" w:unhideWhenUsed="0" w:qFormat="1"/>
-    <w:lsdException w:name="Intense Emphasis" w:semiHidden="0" w:uiPriority="21" w:unhideWhenUsed="0" w:qFormat="1"/>
-    <w:lsdException w:name="Subtle Reference" w:semiHidden="0" w:uiPriority="31" w:unhideWhenUsed="0" w:qFormat="1"/>
-    <w:lsdException w:name="Intense Reference" w:semiHidden="0" w:uiPriority="32" w:unhideWhenUsed="0" w:qFormat="1"/>
-    <w:lsdException w:name="Book Title" w:semiHidden="0" w:uiPriority="33" w:unhideWhenUsed="0" w:qFormat="1"/>
-    <w:lsdException w:name="Bibliography" w:uiPriority="37"/>
-    <w:lsdException w:name="TOC Heading" w:uiPriority="39" w:qFormat="1"/>
+  <w:latentStyles w:defLockedState="0" w:defUIPriority="99" w:defSemiHidden="0" w:defUnhideWhenUsed="0" w:defQFormat="0" w:count="371">
+    <w:lsdException w:name="Normal" w:uiPriority="0" w:qFormat="1"/>
+    <w:lsdException w:name="heading 1" w:uiPriority="9" w:qFormat="1"/>
+    <w:lsdException w:name="heading 2" w:semiHidden="1" w:uiPriority="9" w:unhideWhenUsed="1" w:qFormat="1"/>
+    <w:lsdException w:name="heading 3" w:semiHidden="1" w:uiPriority="9" w:unhideWhenUsed="1" w:qFormat="1"/>
+    <w:lsdException w:name="heading 4" w:semiHidden="1" w:uiPriority="9" w:unhideWhenUsed="1" w:qFormat="1"/>
+    <w:lsdException w:name="heading 5" w:semiHidden="1" w:uiPriority="9" w:unhideWhenUsed="1" w:qFormat="1"/>
+    <w:lsdException w:name="heading 6" w:semiHidden="1" w:uiPriority="9" w:unhideWhenUsed="1" w:qFormat="1"/>
+    <w:lsdException w:name="heading 7" w:semiHidden="1" w:uiPriority="9" w:unhideWhenUsed="1" w:qFormat="1"/>
+    <w:lsdException w:name="heading 8" w:semiHidden="1" w:uiPriority="9" w:unhideWhenUsed="1" w:qFormat="1"/>
+    <w:lsdException w:name="heading 9" w:semiHidden="1" w:uiPriority="9" w:unhideWhenUsed="1" w:qFormat="1"/>
+    <w:lsdException w:name="index 1" w:semiHidden="1" w:unhideWhenUsed="1"/>
+    <w:lsdException w:name="index 2" w:semiHidden="1" w:unhideWhenUsed="1"/>
+    <w:lsdException w:name="index 3" w:semiHidden="1" w:unhideWhenUsed="1"/>
+    <w:lsdException w:name="index 4" w:semiHidden="1" w:unhideWhenUsed="1"/>
+    <w:lsdException w:name="index 5" w:semiHidden="1" w:unhideWhenUsed="1"/>
+    <w:lsdException w:name="index 6" w:semiHidden="1" w:unhideWhenUsed="1"/>
+    <w:lsdException w:name="index 7" w:semiHidden="1" w:unhideWhenUsed="1"/>
+    <w:lsdException w:name="index 8" w:semiHidden="1" w:unhideWhenUsed="1"/>
+    <w:lsdException w:name="index 9" w:semiHidden="1" w:unhideWhenUsed="1"/>
+    <w:lsdException w:name="toc 1" w:semiHidden="1" w:uiPriority="39" w:unhideWhenUsed="1"/>
+    <w:lsdException w:name="toc 2" w:semiHidden="1" w:uiPriority="39" w:unhideWhenUsed="1"/>
+    <w:lsdException w:name="toc 3" w:semiHidden="1" w:uiPriority="39" w:unhideWhenUsed="1"/>
+    <w:lsdException w:name="toc 4" w:semiHidden="1" w:uiPriority="39" w:unhideWhenUsed="1"/>
+    <w:lsdException w:name="toc 5" w:semiHidden="1" w:uiPriority="39" w:unhideWhenUsed="1"/>
+    <w:lsdException w:name="toc 6" w:semiHidden="1" w:uiPriority="39" w:unhideWhenUsed="1"/>
+    <w:lsdException w:name="toc 7" w:semiHidden="1" w:uiPriority="39" w:unhideWhenUsed="1"/>
+    <w:lsdException w:name="toc 8" w:semiHidden="1" w:uiPriority="39" w:unhideWhenUsed="1"/>
+    <w:lsdException w:name="toc 9" w:semiHidden="1" w:uiPriority="39" w:unhideWhenUsed="1"/>
+    <w:lsdException w:name="Normal Indent" w:semiHidden="1" w:unhideWhenUsed="1"/>
+    <w:lsdException w:name="footnote text" w:semiHidden="1" w:unhideWhenUsed="1"/>
+    <w:lsdException w:name="annotation text" w:semiHidden="1" w:unhideWhenUsed="1"/>
+    <w:lsdException w:name="header" w:semiHidden="1" w:unhideWhenUsed="1"/>
+    <w:lsdException w:name="footer" w:semiHidden="1" w:unhideWhenUsed="1"/>
+    <w:lsdException w:name="index heading" w:semiHidden="1" w:unhideWhenUsed="1"/>
+    <w:lsdException w:name="caption" w:semiHidden="1" w:uiPriority="35" w:unhideWhenUsed="1" w:qFormat="1"/>
+    <w:lsdException w:name="table of figures" w:semiHidden="1" w:unhideWhenUsed="1"/>
+    <w:lsdException w:name="envelope address" w:semiHidden="1" w:unhideWhenUsed="1"/>
+    <w:lsdException w:name="envelope return" w:semiHidden="1" w:unhideWhenUsed="1"/>
+    <w:lsdException w:name="footnote reference" w:semiHidden="1" w:unhideWhenUsed="1"/>
+    <w:lsdException w:name="annotation reference" w:semiHidden="1" w:unhideWhenUsed="1"/>
+    <w:lsdException w:name="line number" w:semiHidden="1" w:unhideWhenUsed="1"/>
+    <w:lsdException w:name="page number" w:semiHidden="1" w:unhideWhenUsed="1"/>
+    <w:lsdException w:name="endnote reference" w:semiHidden="1" w:unhideWhenUsed="1"/>
+    <w:lsdException w:name="endnote text" w:semiHidden="1" w:unhideWhenUsed="1"/>
+    <w:lsdException w:name="table of authorities" w:semiHidden="1" w:unhideWhenUsed="1"/>
+    <w:lsdException w:name="macro" w:semiHidden="1" w:unhideWhenUsed="1"/>
+    <w:lsdException w:name="toa heading" w:semiHidden="1" w:unhideWhenUsed="1"/>
+    <w:lsdException w:name="List" w:semiHidden="1" w:unhideWhenUsed="1"/>
+    <w:lsdException w:name="List Bullet" w:semiHidden="1" w:unhideWhenUsed="1"/>
+    <w:lsdException w:name="List Number" w:semiHidden="1" w:unhideWhenUsed="1"/>
+    <w:lsdException w:name="List 2" w:semiHidden="1" w:unhideWhenUsed="1"/>
+    <w:lsdException w:name="List 3" w:semiHidden="1" w:unhideWhenUsed="1"/>
+    <w:lsdException w:name="List 4" w:semiHidden="1" w:unhideWhenUsed="1"/>
+    <w:lsdException w:name="List 5" w:semiHidden="1" w:unhideWhenUsed="1"/>
+    <w:lsdException w:name="List Bullet 2" w:semiHidden="1" w:unhideWhenUsed="1"/>
+    <w:lsdException w:name="List Bullet 3" w:semiHidden="1" w:unhideWhenUsed="1"/>
+    <w:lsdException w:name="List Bullet 4" w:semiHidden="1" w:unhideWhenUsed="1"/>
+    <w:lsdException w:name="List Bullet 5" w:semiHidden="1" w:unhideWhenUsed="1"/>
+    <w:lsdException w:name="List Number 2" w:semiHidden="1" w:unhideWhenUsed="1"/>
+    <w:lsdException w:name="List Number 3" w:semiHidden="1" w:unhideWhenUsed="1"/>
+    <w:lsdException w:name="List Number 4" w:semiHidden="1" w:unhideWhenUsed="1"/>
+    <w:lsdException w:name="List Number 5" w:semiHidden="1" w:unhideWhenUsed="1"/>
+    <w:lsdException w:name="Title" w:uiPriority="10" w:qFormat="1"/>
+    <w:lsdException w:name="Closing" w:semiHidden="1" w:unhideWhenUsed="1"/>
+    <w:lsdException w:name="Signature" w:semiHidden="1" w:unhideWhenUsed="1"/>
+    <w:lsdException w:name="Default Paragraph Font" w:semiHidden="1" w:uiPriority="1" w:unhideWhenUsed="1"/>
+    <w:lsdException w:name="Body Text" w:semiHidden="1" w:unhideWhenUsed="1"/>
+    <w:lsdException w:name="Body Text Indent" w:semiHidden="1" w:unhideWhenUsed="1"/>
+    <w:lsdException w:name="List Continue" w:semiHidden="1" w:unhideWhenUsed="1"/>
+    <w:lsdException w:name="List Continue 2" w:semiHidden="1" w:unhideWhenUsed="1"/>
+    <w:lsdException w:name="List Continue 3" w:semiHidden="1" w:unhideWhenUsed="1"/>
+    <w:lsdException w:name="List Continue 4" w:semiHidden="1" w:unhideWhenUsed="1"/>
+    <w:lsdException w:name="List Continue 5" w:semiHidden="1" w:unhideWhenUsed="1"/>
+    <w:lsdException w:name="Message Header" w:semiHidden="1" w:unhideWhenUsed="1"/>
+    <w:lsdException w:name="Subtitle" w:uiPriority="11" w:qFormat="1"/>
+    <w:lsdException w:name="Salutation" w:semiHidden="1" w:unhideWhenUsed="1"/>
+    <w:lsdException w:name="Date" w:semiHidden="1" w:unhideWhenUsed="1"/>
+    <w:lsdException w:name="Body Text First Indent" w:semiHidden="1" w:unhideWhenUsed="1"/>
+    <w:lsdException w:name="Body Text First Indent 2" w:semiHidden="1" w:unhideWhenUsed="1"/>
+    <w:lsdException w:name="Note Heading" w:semiHidden="1" w:unhideWhenUsed="1"/>
+    <w:lsdException w:name="Body Text 2" w:semiHidden="1" w:unhideWhenUsed="1"/>
+    <w:lsdException w:name="Body Text 3" w:semiHidden="1" w:unhideWhenUsed="1"/>
+    <w:lsdException w:name="Body Text Indent 2" w:semiHidden="1" w:unhideWhenUsed="1"/>
+    <w:lsdException w:name="Body Text Indent 3" w:semiHidden="1" w:unhideWhenUsed="1"/>
+    <w:lsdException w:name="Block Text" w:semiHidden="1" w:unhideWhenUsed="1"/>
+    <w:lsdException w:name="Hyperlink" w:semiHidden="1" w:unhideWhenUsed="1"/>
+    <w:lsdException w:name="FollowedHyperlink" w:semiHidden="1" w:unhideWhenUsed="1"/>
+    <w:lsdException w:name="Strong" w:uiPriority="22" w:qFormat="1"/>
+    <w:lsdException w:name="Emphasis" w:uiPriority="20" w:qFormat="1"/>
+    <w:lsdException w:name="Document Map" w:semiHidden="1" w:unhideWhenUsed="1"/>
+    <w:lsdException w:name="Plain Text" w:semiHidden="1" w:unhideWhenUsed="1"/>
+    <w:lsdException w:name="E-mail Signature" w:semiHidden="1" w:unhideWhenUsed="1"/>
+    <w:lsdException w:name="HTML Top of Form" w:semiHidden="1" w:unhideWhenUsed="1"/>
+    <w:lsdException w:name="HTML Bottom of Form" w:semiHidden="1" w:unhideWhenUsed="1"/>
+    <w:lsdException w:name="Normal (Web)" w:semiHidden="1" w:unhideWhenUsed="1"/>
+    <w:lsdException w:name="HTML Acronym" w:semiHidden="1" w:unhideWhenUsed="1"/>
+    <w:lsdException w:name="HTML Address" w:semiHidden="1" w:unhideWhenUsed="1"/>
+    <w:lsdException w:name="HTML Cite" w:semiHidden="1" w:unhideWhenUsed="1"/>
+    <w:lsdException w:name="HTML Code" w:semiHidden="1" w:unhideWhenUsed="1"/>
+    <w:lsdException w:name="HTML Definition" w:semiHidden="1" w:unhideWhenUsed="1"/>
+    <w:lsdException w:name="HTML Keyboard" w:semiHidden="1" w:unhideWhenUsed="1"/>
+    <w:lsdException w:name="HTML Preformatted" w:semiHidden="1" w:unhideWhenUsed="1"/>
+    <w:lsdException w:name="HTML Sample" w:semiHidden="1" w:unhideWhenUsed="1"/>
+    <w:lsdException w:name="HTML Typewriter" w:semiHidden="1" w:unhideWhenUsed="1"/>
+    <w:lsdException w:name="HTML Variable" w:semiHidden="1" w:unhideWhenUsed="1"/>
+    <w:lsdException w:name="Normal Table" w:semiHidden="1" w:unhideWhenUsed="1"/>
+    <w:lsdException w:name="annotation subject" w:semiHidden="1" w:unhideWhenUsed="1"/>
+    <w:lsdException w:name="No List" w:semiHidden="1" w:unhideWhenUsed="1"/>
+    <w:lsdException w:name="Outline List 1" w:semiHidden="1" w:unhideWhenUsed="1"/>
+    <w:lsdException w:name="Outline List 2" w:semiHidden="1" w:unhideWhenUsed="1"/>
+    <w:lsdException w:name="Outline List 3" w:semiHidden="1" w:unhideWhenUsed="1"/>
+    <w:lsdException w:name="Table Simple 1" w:semiHidden="1" w:unhideWhenUsed="1"/>
+    <w:lsdException w:name="Table Simple 2" w:semiHidden="1" w:unhideWhenUsed="1"/>
+    <w:lsdException w:name="Table Simple 3" w:semiHidden="1" w:unhideWhenUsed="1"/>
+    <w:lsdException w:name="Table Classic 1" w:semiHidden="1" w:unhideWhenUsed="1"/>
+    <w:lsdException w:name="Table Classic 2" w:semiHidden="1" w:unhideWhenUsed="1"/>
+    <w:lsdException w:name="Table Classic 3" w:semiHidden="1" w:unhideWhenUsed="1"/>
+    <w:lsdException w:name="Table Classic 4" w:semiHidden="1" w:unhideWhenUsed="1"/>
+    <w:lsdException w:name="Table Colorful 1" w:semiHidden="1" w:unhideWhenUsed="1"/>
+    <w:lsdException w:name="Table Colorful 2" w:semiHidden="1" w:unhideWhenUsed="1"/>
+    <w:lsdException w:name="Table Colorful 3" w:semiHidden="1" w:unhideWhenUsed="1"/>
+    <w:lsdException w:name="Table Columns 1" w:semiHidden="1" w:unhideWhenUsed="1"/>
+    <w:lsdException w:name="Table Columns 2" w:semiHidden="1" w:unhideWhenUsed="1"/>
+    <w:lsdException w:name="Table Columns 3" w:semiHidden="1" w:unhideWhenUsed="1"/>
+    <w:lsdException w:name="Table Columns 4" w:semiHidden="1" w:unhideWhenUsed="1"/>
+    <w:lsdException w:name="Table Columns 5" w:semiHidden="1" w:unhideWhenUsed="1"/>
+    <w:lsdException w:name="Table Grid 1" w:semiHidden="1" w:unhideWhenUsed="1"/>
+    <w:lsdException w:name="Table Grid 2" w:semiHidden="1" w:unhideWhenUsed="1"/>
+    <w:lsdException w:name="Table Grid 3" w:semiHidden="1" w:unhideWhenUsed="1"/>
+    <w:lsdException w:name="Table Grid 4" w:semiHidden="1" w:unhideWhenUsed="1"/>
+    <w:lsdException w:name="Table Grid 5" w:semiHidden="1" w:unhideWhenUsed="1"/>
+    <w:lsdException w:name="Table Grid 6" w:semiHidden="1" w:unhideWhenUsed="1"/>
+    <w:lsdException w:name="Table Grid 7" w:semiHidden="1" w:unhideWhenUsed="1"/>
+    <w:lsdException w:name="Table Grid 8" w:semiHidden="1" w:unhideWhenUsed="1"/>
+    <w:lsdException w:name="Table List 1" w:semiHidden="1" w:unhideWhenUsed="1"/>
+    <w:lsdException w:name="Table List 2" w:semiHidden="1" w:unhideWhenUsed="1"/>
+    <w:lsdException w:name="Table List 3" w:semiHidden="1" w:unhideWhenUsed="1"/>
+    <w:lsdException w:name="Table List 4" w:semiHidden="1" w:unhideWhenUsed="1"/>
+    <w:lsdException w:name="Table List 5" w:semiHidden="1" w:unhideWhenUsed="1"/>
+    <w:lsdException w:name="Table List 6" w:semiHidden="1" w:unhideWhenUsed="1"/>
+    <w:lsdException w:name="Table List 7" w:semiHidden="1" w:unhideWhenUsed="1"/>
+    <w:lsdException w:name="Table List 8" w:semiHidden="1" w:unhideWhenUsed="1"/>
+    <w:lsdException w:name="Table 3D effects 1" w:semiHidden="1" w:unhideWhenUsed="1"/>
+    <w:lsdException w:name="Table 3D effects 2" w:semiHidden="1" w:unhideWhenUsed="1"/>
+    <w:lsdException w:name="Table 3D effects 3" w:semiHidden="1" w:unhideWhenUsed="1"/>
+    <w:lsdException w:name="Table Contemporary" w:semiHidden="1" w:unhideWhenUsed="1"/>
+    <w:lsdException w:name="Table Elegant" w:semiHidden="1" w:unhideWhenUsed="1"/>
+    <w:lsdException w:name="Table Professional" w:semiHidden="1" w:unhideWhenUsed="1"/>
+    <w:lsdException w:name="Table Subtle 1" w:semiHidden="1" w:unhideWhenUsed="1"/>
+    <w:lsdException w:name="Table Subtle 2" w:semiHidden="1" w:unhideWhenUsed="1"/>
+    <w:lsdException w:name="Table Web 1" w:semiHidden="1" w:unhideWhenUsed="1"/>
+    <w:lsdException w:name="Table Web 2" w:semiHidden="1" w:unhideWhenUsed="1"/>
+    <w:lsdException w:name="Table Web 3" w:semiHidden="1" w:unhideWhenUsed="1"/>
+    <w:lsdException w:name="Balloon Text" w:semiHidden="1" w:unhideWhenUsed="1"/>
+    <w:lsdException w:name="Table Grid" w:uiPriority="59"/>
+    <w:lsdException w:name="Table Theme" w:semiHidden="1" w:unhideWhenUsed="1"/>
+    <w:lsdException w:name="Placeholder Text" w:semiHidden="1"/>
+    <w:lsdException w:name="No Spacing" w:uiPriority="1" w:qFormat="1"/>
+    <w:lsdException w:name="Light Shading" w:uiPriority="60"/>
+    <w:lsdException w:name="Light List" w:uiPriority="61"/>
+    <w:lsdException w:name="Light Grid" w:uiPriority="62"/>
+    <w:lsdException w:name="Medium Shading 1" w:uiPriority="63"/>
+    <w:lsdException w:name="Medium Shading 2" w:uiPriority="64"/>
+    <w:lsdException w:name="Medium List 1" w:uiPriority="65"/>
+    <w:lsdException w:name="Medium List 2" w:uiPriority="66"/>
+    <w:lsdException w:name="Medium Grid 1" w:uiPriority="67"/>
+    <w:lsdException w:name="Medium Grid 2" w:uiPriority="68"/>
+    <w:lsdException w:name="Medium Grid 3" w:uiPriority="69"/>
+    <w:lsdException w:name="Dark List" w:uiPriority="70"/>
+    <w:lsdException w:name="Colorful Shading" w:uiPriority="71"/>
+    <w:lsdException w:name="Colorful List" w:uiPriority="72"/>
+    <w:lsdException w:name="Colorful Grid" w:uiPriority="73"/>
+    <w:lsdException w:name="Light Shading Accent 1" w:uiPriority="60"/>
+    <w:lsdException w:name="Light List Accent 1" w:uiPriority="61"/>
+    <w:lsdException w:name="Light Grid Accent 1" w:uiPriority="62"/>
+    <w:lsdException w:name="Medium Shading 1 Accent 1" w:uiPriority="63"/>
+    <w:lsdException w:name="Medium Shading 2 Accent 1" w:uiPriority="64"/>
+    <w:lsdException w:name="Medium List 1 Accent 1" w:uiPriority="65"/>
+    <w:lsdException w:name="Revision" w:semiHidden="1"/>
+    <w:lsdException w:name="List Paragraph" w:uiPriority="34" w:qFormat="1"/>
+    <w:lsdException w:name="Quote" w:uiPriority="29" w:qFormat="1"/>
+    <w:lsdException w:name="Intense Quote" w:uiPriority="30" w:qFormat="1"/>
+    <w:lsdException w:name="Medium List 2 Accent 1" w:uiPriority="66"/>
+    <w:lsdException w:name="Medium Grid 1 Accent 1" w:uiPriority="67"/>
+    <w:lsdException w:name="Medium Grid 2 Accent 1" w:uiPriority="68"/>
+    <w:lsdException w:name="Medium Grid 3 Accent 1" w:uiPriority="69"/>
+    <w:lsdException w:name="Dark List Accent 1" w:uiPriority="70"/>
+    <w:lsdException w:name="Colorful Shading Accent 1" w:uiPriority="71"/>
+    <w:lsdException w:name="Colorful List Accent 1" w:uiPriority="72"/>
+    <w:lsdException w:name="Colorful Grid Accent 1" w:uiPriority="73"/>
+    <w:lsdException w:name="Light Shading Accent 2" w:uiPriority="60"/>
+    <w:lsdException w:name="Light List Accent 2" w:uiPriority="61"/>
+    <w:lsdException w:name="Light Grid Accent 2" w:uiPriority="62"/>
+    <w:lsdException w:name="Medium Shading 1 Accent 2" w:uiPriority="63"/>
+    <w:lsdException w:name="Medium Shading 2 Accent 2" w:uiPriority="64"/>
+    <w:lsdException w:name="Medium List 1 Accent 2" w:uiPriority="65"/>
+    <w:lsdException w:name="Medium List 2 Accent 2" w:uiPriority="66"/>
+    <w:lsdException w:name="Medium Grid 1 Accent 2" w:uiPriority="67"/>
+    <w:lsdException w:name="Medium Grid 2 Accent 2" w:uiPriority="68"/>
+    <w:lsdException w:name="Medium Grid 3 Accent 2" w:uiPriority="69"/>
+    <w:lsdException w:name="Dark List Accent 2" w:uiPriority="70"/>
+    <w:lsdException w:name="Colorful Shading Accent 2" w:uiPriority="71"/>
+    <w:lsdException w:name="Colorful List Accent 2" w:uiPriority="72"/>
+    <w:lsdException w:name="Colorful Grid Accent 2" w:uiPriority="73"/>
+    <w:lsdException w:name="Light Shading Accent 3" w:uiPriority="60"/>
+    <w:lsdException w:name="Light List Accent 3" w:uiPriority="61"/>
+    <w:lsdException w:name="Light Grid Accent 3" w:uiPriority="62"/>
+    <w:lsdException w:name="Medium Shading 1 Accent 3" w:uiPriority="63"/>
+    <w:lsdException w:name="Medium Shading 2 Accent 3" w:uiPriority="64"/>
+    <w:lsdException w:name="Medium List 1 Accent 3" w:uiPriority="65"/>
+    <w:lsdException w:name="Medium List 2 Accent 3" w:uiPriority="66"/>
+    <w:lsdException w:name="Medium Grid 1 Accent 3" w:uiPriority="67"/>
+    <w:lsdException w:name="Medium Grid 2 Accent 3" w:uiPriority="68"/>
+    <w:lsdException w:name="Medium Grid 3 Accent 3" w:uiPriority="69"/>
+    <w:lsdException w:name="Dark List Accent 3" w:uiPriority="70"/>
+    <w:lsdException w:name="Colorful Shading Accent 3" w:uiPriority="71"/>
+    <w:lsdException w:name="Colorful List Accent 3" w:uiPriority="72"/>
+    <w:lsdException w:name="Colorful Grid Accent 3" w:uiPriority="73"/>
+    <w:lsdException w:name="Light Shading Accent 4" w:uiPriority="60"/>
+    <w:lsdException w:name="Light List Accent 4" w:uiPriority="61"/>
+    <w:lsdException w:name="Light Grid Accent 4" w:uiPriority="62"/>
+    <w:lsdException w:name="Medium Shading 1 Accent 4" w:uiPriority="63"/>
+    <w:lsdException w:name="Medium Shading 2 Accent 4" w:uiPriority="64"/>
+    <w:lsdException w:name="Medium List 1 Accent 4" w:uiPriority="65"/>
+    <w:lsdException w:name="Medium List 2 Accent 4" w:uiPriority="66"/>
+    <w:lsdException w:name="Medium Grid 1 Accent 4" w:uiPriority="67"/>
+    <w:lsdException w:name="Medium Grid 2 Accent 4" w:uiPriority="68"/>
+    <w:lsdException w:name="Medium Grid 3 Accent 4" w:uiPriority="69"/>
+    <w:lsdException w:name="Dark List Accent 4" w:uiPriority="70"/>
+    <w:lsdException w:name="Colorful Shading Accent 4" w:uiPriority="71"/>
+    <w:lsdException w:name="Colorful List Accent 4" w:uiPriority="72"/>
+    <w:lsdException w:name="Colorful Grid Accent 4" w:uiPriority="73"/>
+    <w:lsdException w:name="Light Shading Accent 5" w:uiPriority="60"/>
+    <w:lsdException w:name="Light List Accent 5" w:uiPriority="61"/>
+    <w:lsdException w:name="Light Grid Accent 5" w:uiPriority="62"/>
+    <w:lsdException w:name="Medium Shading 1 Accent 5" w:uiPriority="63"/>
+    <w:lsdException w:name="Medium Shading 2 Accent 5" w:uiPriority="64"/>
+    <w:lsdException w:name="Medium List 1 Accent 5" w:uiPriority="65"/>
+    <w:lsdException w:name="Medium List 2 Accent 5" w:uiPriority="66"/>
+    <w:lsdException w:name="Medium Grid 1 Accent 5" w:uiPriority="67"/>
+    <w:lsdException w:name="Medium Grid 2 Accent 5" w:uiPriority="68"/>
+    <w:lsdException w:name="Medium Grid 3 Accent 5" w:uiPriority="69"/>
+    <w:lsdException w:name="Dark List Accent 5" w:uiPriority="70"/>
+    <w:lsdException w:name="Colorful Shading Accent 5" w:uiPriority="71"/>
+    <w:lsdException w:name="Colorful List Accent 5" w:uiPriority="72"/>
+    <w:lsdException w:name="Colorful Grid Accent 5" w:uiPriority="73"/>
+    <w:lsdException w:name="Light Shading Accent 6" w:uiPriority="60"/>
+    <w:lsdException w:name="Light List Accent 6" w:uiPriority="61"/>
+    <w:lsdException w:name="Light Grid Accent 6" w:uiPriority="62"/>
+    <w:lsdException w:name="Medium Shading 1 Accent 6" w:uiPriority="63"/>
+    <w:lsdException w:name="Medium Shading 2 Accent 6" w:uiPriority="64"/>
+    <w:lsdException w:name="Medium List 1 Accent 6" w:uiPriority="65"/>
+    <w:lsdException w:name="Medium List 2 Accent 6" w:uiPriority="66"/>
+    <w:lsdException w:name="Medium Grid 1 Accent 6" w:uiPriority="67"/>
+    <w:lsdException w:name="Medium Grid 2 Accent 6" w:uiPriority="68"/>
+    <w:lsdException w:name="Medium Grid 3 Accent 6" w:uiPriority="69"/>
+    <w:lsdException w:name="Dark List Accent 6" w:uiPriority="70"/>
+    <w:lsdException w:name="Colorful Shading Accent 6" w:uiPriority="71"/>
+    <w:lsdException w:name="Colorful List Accent 6" w:uiPriority="72"/>
+    <w:lsdException w:name="Colorful Grid Accent 6" w:uiPriority="73"/>
+    <w:lsdException w:name="Subtle Emphasis" w:uiPriority="19" w:qFormat="1"/>
+    <w:lsdException w:name="Intense Emphasis" w:uiPriority="21" w:qFormat="1"/>
+    <w:lsdException w:name="Subtle Reference" w:uiPriority="31" w:qFormat="1"/>
+    <w:lsdException w:name="Intense Reference" w:uiPriority="32" w:qFormat="1"/>
+    <w:lsdException w:name="Book Title" w:uiPriority="33" w:qFormat="1"/>
+    <w:lsdException w:name="Bibliography" w:semiHidden="1" w:uiPriority="37" w:unhideWhenUsed="1"/>
+    <w:lsdException w:name="TOC Heading" w:semiHidden="1" w:uiPriority="39" w:unhideWhenUsed="1" w:qFormat="1"/>
+    <w:lsdException w:name="Plain Table 1" w:uiPriority="41"/>
+    <w:lsdException w:name="Plain Table 2" w:uiPriority="42"/>
+    <w:lsdException w:name="Plain Table 3" w:uiPriority="43"/>
+    <w:lsdException w:name="Plain Table 4" w:uiPriority="44"/>
+    <w:lsdException w:name="Plain Table 5" w:uiPriority="45"/>
+    <w:lsdException w:name="Grid Table Light" w:uiPriority="40"/>
+    <w:lsdException w:name="Grid Table 1 Light" w:uiPriority="46"/>
+    <w:lsdException w:name="Grid Table 2" w:uiPriority="47"/>
+    <w:lsdException w:name="Grid Table 3" w:uiPriority="48"/>
+    <w:lsdException w:name="Grid Table 4" w:uiPriority="49"/>
+    <w:lsdException w:name="Grid Table 5 Dark" w:uiPriority="50"/>
+    <w:lsdException w:name="Grid Table 6 Colorful" w:uiPriority="51"/>
+    <w:lsdException w:name="Grid Table 7 Colorful" w:uiPriority="52"/>
+    <w:lsdException w:name="Grid Table 1 Light Accent 1" w:uiPriority="46"/>
+    <w:lsdException w:name="Grid Table 2 Accent 1" w:uiPriority="47"/>
+    <w:lsdException w:name="Grid Table 3 Accent 1" w:uiPriority="48"/>
+    <w:lsdException w:name="Grid Table 4 Accent 1" w:uiPriority="49"/>
+    <w:lsdException w:name="Grid Table 5 Dark Accent 1" w:uiPriority="50"/>
+    <w:lsdException w:name="Grid Table 6 Colorful Accent 1" w:uiPriority="51"/>
+    <w:lsdException w:name="Grid Table 7 Colorful Accent 1" w:uiPriority="52"/>
+    <w:lsdException w:name="Grid Table 1 Light Accent 2" w:uiPriority="46"/>
+    <w:lsdException w:name="Grid Table 2 Accent 2" w:uiPriority="47"/>
+    <w:lsdException w:name="Grid Table 3 Accent 2" w:uiPriority="48"/>
+    <w:lsdException w:name="Grid Table 4 Accent 2" w:uiPriority="49"/>
+    <w:lsdException w:name="Grid Table 5 Dark Accent 2" w:uiPriority="50"/>
+    <w:lsdException w:name="Grid Table 6 Colorful Accent 2" w:uiPriority="51"/>
+    <w:lsdException w:name="Grid Table 7 Colorful Accent 2" w:uiPriority="52"/>
+    <w:lsdException w:name="Grid Table 1 Light Accent 3" w:uiPriority="46"/>
+    <w:lsdException w:name="Grid Table 2 Accent 3" w:uiPriority="47"/>
+    <w:lsdException w:name="Grid Table 3 Accent 3" w:uiPriority="48"/>
+    <w:lsdException w:name="Grid Table 4 Accent 3" w:uiPriority="49"/>
+    <w:lsdException w:name="Grid Table 5 Dark Accent 3" w:uiPriority="50"/>
+    <w:lsdException w:name="Grid Table 6 Colorful Accent 3" w:uiPriority="51"/>
+    <w:lsdException w:name="Grid Table 7 Colorful Accent 3" w:uiPriority="52"/>
+    <w:lsdException w:name="Grid Table 1 Light Accent 4" w:uiPriority="46"/>
+    <w:lsdException w:name="Grid Table 2 Accent 4" w:uiPriority="47"/>
+    <w:lsdException w:name="Grid Table 3 Accent 4" w:uiPriority="48"/>
+    <w:lsdException w:name="Grid Table 4 Accent 4" w:uiPriority="49"/>
+    <w:lsdException w:name="Grid Table 5 Dark Accent 4" w:uiPriority="50"/>
+    <w:lsdException w:name="Grid Table 6 Colorful Accent 4" w:uiPriority="51"/>
+    <w:lsdException w:name="Grid Table 7 Colorful Accent 4" w:uiPriority="52"/>
+    <w:lsdException w:name="Grid Table 1 Light Accent 5" w:uiPriority="46"/>
+    <w:lsdException w:name="Grid Table 2 Accent 5" w:uiPriority="47"/>
+    <w:lsdException w:name="Grid Table 3 Accent 5" w:uiPriority="48"/>
+    <w:lsdException w:name="Grid Table 4 Accent 5" w:uiPriority="49"/>
+    <w:lsdException w:name="Grid Table 5 Dark Accent 5" w:uiPriority="50"/>
+    <w:lsdException w:name="Grid Table 6 Colorful Accent 5" w:uiPriority="51"/>
+    <w:lsdException w:name="Grid Table 7 Colorful Accent 5" w:uiPriority="52"/>
+    <w:lsdException w:name="Grid Table 1 Light Accent 6" w:uiPriority="46"/>
+    <w:lsdException w:name="Grid Table 2 Accent 6" w:uiPriority="47"/>
+    <w:lsdException w:name="Grid Table 3 Accent 6" w:uiPriority="48"/>
+    <w:lsdException w:name="Grid Table 4 Accent 6" w:uiPriority="49"/>
+    <w:lsdException w:name="Grid Table 5 Dark Accent 6" w:uiPriority="50"/>
+    <w:lsdException w:name="Grid Table 6 Colorful Accent 6" w:uiPriority="51"/>
+    <w:lsdException w:name="Grid Table 7 Colorful Accent 6" w:uiPriority="52"/>
+    <w:lsdException w:name="List Table 1 Light" w:uiPriority="46"/>
+    <w:lsdException w:name="List Table 2" w:uiPriority="47"/>
+    <w:lsdException w:name="List Table 3" w:uiPriority="48"/>
+    <w:lsdException w:name="List Table 4" w:uiPriority="49"/>
+    <w:lsdException w:name="List Table 5 Dark" w:uiPriority="50"/>
+    <w:lsdException w:name="List Table 6 Colorful" w:uiPriority="51"/>
+    <w:lsdException w:name="List Table 7 Colorful" w:uiPriority="52"/>
+    <w:lsdException w:name="List Table 1 Light Accent 1" w:uiPriority="46"/>
+    <w:lsdException w:name="List Table 2 Accent 1" w:uiPriority="47"/>
+    <w:lsdException w:name="List Table 3 Accent 1" w:uiPriority="48"/>
+    <w:lsdException w:name="List Table 4 Accent 1" w:uiPriority="49"/>
+    <w:lsdException w:name="List Table 5 Dark Accent 1" w:uiPriority="50"/>
+    <w:lsdException w:name="List Table 6 Colorful Accent 1" w:uiPriority="51"/>
+    <w:lsdException w:name="List Table 7 Colorful Accent 1" w:uiPriority="52"/>
+    <w:lsdException w:name="List Table 1 Light Accent 2" w:uiPriority="46"/>
+    <w:lsdException w:name="List Table 2 Accent 2" w:uiPriority="47"/>
+    <w:lsdException w:name="List Table 3 Accent 2" w:uiPriority="48"/>
+    <w:lsdException w:name="List Table 4 Accent 2" w:uiPriority="49"/>
+    <w:lsdException w:name="List Table 5 Dark Accent 2" w:uiPriority="50"/>
+    <w:lsdException w:name="List Table 6 Colorful Accent 2" w:uiPriority="51"/>
+    <w:lsdException w:name="List Table 7 Colorful Accent 2" w:uiPriority="52"/>
+    <w:lsdException w:name="List Table 1 Light Accent 3" w:uiPriority="46"/>
+    <w:lsdException w:name="List Table 2 Accent 3" w:uiPriority="47"/>
+    <w:lsdException w:name="List Table 3 Accent 3" w:uiPriority="48"/>
+    <w:lsdException w:name="List Table 4 Accent 3" w:uiPriority="49"/>
+    <w:lsdException w:name="List Table 5 Dark Accent 3" w:uiPriority="50"/>
+    <w:lsdException w:name="List Table 6 Colorful Accent 3" w:uiPriority="51"/>
+    <w:lsdException w:name="List Table 7 Colorful Accent 3" w:uiPriority="52"/>
+    <w:lsdException w:name="List Table 1 Light Accent 4" w:uiPriority="46"/>
+    <w:lsdException w:name="List Table 2 Accent 4" w:uiPriority="47"/>
+    <w:lsdException w:name="List Table 3 Accent 4" w:uiPriority="48"/>
+    <w:lsdException w:name="List Table 4 Accent 4" w:uiPriority="49"/>
+    <w:lsdException w:name="List Table 5 Dark Accent 4" w:uiPriority="50"/>
+    <w:lsdException w:name="List Table 6 Colorful Accent 4" w:uiPriority="51"/>
+    <w:lsdException w:name="List Table 7 Colorful Accent 4" w:uiPriority="52"/>
+    <w:lsdException w:name="List Table 1 Light Accent 5" w:uiPriority="46"/>
+    <w:lsdException w:name="List Table 2 Accent 5" w:uiPriority="47"/>
+    <w:lsdException w:name="List Table 3 Accent 5" w:uiPriority="48"/>
+    <w:lsdException w:name="List Table 4 Accent 5" w:uiPriority="49"/>
+    <w:lsdException w:name="List Table 5 Dark Accent 5" w:uiPriority="50"/>
+    <w:lsdException w:name="List Table 6 Colorful Accent 5" w:uiPriority="51"/>
+    <w:lsdException w:name="List Table 7 Colorful Accent 5" w:uiPriority="52"/>
+    <w:lsdException w:name="List Table 1 Light Accent 6" w:uiPriority="46"/>
+    <w:lsdException w:name="List Table 2 Accent 6" w:uiPriority="47"/>
+    <w:lsdException w:name="List Table 3 Accent 6" w:uiPriority="48"/>
+    <w:lsdException w:name="List Table 4 Accent 6" w:uiPriority="49"/>
+    <w:lsdException w:name="List Table 5 Dark Accent 6" w:uiPriority="50"/>
+    <w:lsdException w:name="List Table 6 Colorful Accent 6" w:uiPriority="51"/>
+    <w:lsdException w:name="List Table 7 Colorful Accent 6" w:uiPriority="52"/>
   </w:latentStyles>
   <w:style w:type="paragraph" w:default="1" w:styleId="a">
     <w:name w:val="Normal"/>
@@ -4340,7 +4143,6 @@
     <w:uiPriority w:val="99"/>
     <w:semiHidden/>
     <w:unhideWhenUsed/>
-    <w:qFormat/>
     <w:tblPr>
       <w:tblInd w:w="0" w:type="dxa"/>
       <w:tblCellMar>
@@ -4408,7 +4210,7 @@
     </w:rPr>
   </w:style>
   <w:style w:type="character" w:customStyle="1" w:styleId="a5">
-    <w:name w:val="Название Знак"/>
+    <w:name w:val="Заголовок Знак"/>
     <w:basedOn w:val="a0"/>
     <w:link w:val="a4"/>
     <w:uiPriority w:val="10"/>
@@ -4577,447 +4379,6 @@
       <w:szCs w:val="24"/>
       <w:lang w:val="en-US"/>
     </w:rPr>
-  </w:style>
-</w:styles>
-</file>
-
-<file path=word/stylesWithEffects.xml><?xml version="1.0" encoding="utf-8"?>
-<w:styles xmlns:wpc="http://schemas.microsoft.com/office/word/2010/wordprocessingCanvas" xmlns:mc="http://schemas.openxmlformats.org/markup-compatibility/2006" xmlns:o="urn:schemas-microsoft-com:office:office" xmlns:r="http://schemas.openxmlformats.org/officeDocument/2006/relationships" xmlns:m="http://schemas.openxmlformats.org/officeDocument/2006/math" xmlns:v="urn:schemas-microsoft-com:vml" xmlns:wp14="http://schemas.microsoft.com/office/word/2010/wordprocessingDrawing" xmlns:wp="http://schemas.openxmlformats.org/drawingml/2006/wordprocessingDrawing" xmlns:w10="urn:schemas-microsoft-com:office:word" xmlns:w="http://schemas.openxmlformats.org/wordprocessingml/2006/main" xmlns:w14="http://schemas.microsoft.com/office/word/2010/wordml" xmlns:wpg="http://schemas.microsoft.com/office/word/2010/wordprocessingGroup" xmlns:wpi="http://schemas.microsoft.com/office/word/2010/wordprocessingInk" xmlns:wne="http://schemas.microsoft.com/office/word/2006/wordml" xmlns:wps="http://schemas.microsoft.com/office/word/2010/wordprocessingShape" mc:Ignorable="w14 wp14">
-  <w:docDefaults>
-    <w:rPrDefault>
-      <w:rPr>
-        <w:rFonts w:asciiTheme="minorHAnsi" w:eastAsiaTheme="minorHAnsi" w:hAnsiTheme="minorHAnsi" w:cstheme="minorBidi"/>
-        <w:sz w:val="22"/>
-        <w:szCs w:val="22"/>
-        <w:lang w:val="ru-RU" w:eastAsia="en-US" w:bidi="ar-SA"/>
-      </w:rPr>
-    </w:rPrDefault>
-    <w:pPrDefault>
-      <w:pPr>
-        <w:spacing w:after="200" w:line="276" w:lineRule="auto"/>
-      </w:pPr>
-    </w:pPrDefault>
-  </w:docDefaults>
-  <w:latentStyles w:defLockedState="0" w:defUIPriority="99" w:defSemiHidden="1" w:defUnhideWhenUsed="1" w:defQFormat="0" w:count="267">
-    <w:lsdException w:name="Normal" w:semiHidden="0" w:uiPriority="0" w:unhideWhenUsed="0" w:qFormat="1"/>
-    <w:lsdException w:name="heading 1" w:semiHidden="0" w:uiPriority="9" w:unhideWhenUsed="0" w:qFormat="1"/>
-    <w:lsdException w:name="heading 2" w:uiPriority="9" w:qFormat="1"/>
-    <w:lsdException w:name="heading 3" w:uiPriority="9" w:qFormat="1"/>
-    <w:lsdException w:name="heading 4" w:uiPriority="9" w:qFormat="1"/>
-    <w:lsdException w:name="heading 5" w:uiPriority="9" w:qFormat="1"/>
-    <w:lsdException w:name="heading 6" w:uiPriority="9" w:qFormat="1"/>
-    <w:lsdException w:name="heading 7" w:uiPriority="9" w:qFormat="1"/>
-    <w:lsdException w:name="heading 8" w:uiPriority="9" w:qFormat="1"/>
-    <w:lsdException w:name="heading 9" w:uiPriority="9" w:qFormat="1"/>
-    <w:lsdException w:name="toc 1" w:uiPriority="39"/>
-    <w:lsdException w:name="toc 2" w:uiPriority="39"/>
-    <w:lsdException w:name="toc 3" w:uiPriority="39"/>
-    <w:lsdException w:name="toc 4" w:uiPriority="39"/>
-    <w:lsdException w:name="toc 5" w:uiPriority="39"/>
-    <w:lsdException w:name="toc 6" w:uiPriority="39"/>
-    <w:lsdException w:name="toc 7" w:uiPriority="39"/>
-    <w:lsdException w:name="toc 8" w:uiPriority="39"/>
-    <w:lsdException w:name="toc 9" w:uiPriority="39"/>
-    <w:lsdException w:name="caption" w:uiPriority="35" w:qFormat="1"/>
-    <w:lsdException w:name="Title" w:semiHidden="0" w:uiPriority="10" w:unhideWhenUsed="0" w:qFormat="1"/>
-    <w:lsdException w:name="Default Paragraph Font" w:uiPriority="1"/>
-    <w:lsdException w:name="Subtitle" w:semiHidden="0" w:uiPriority="11" w:unhideWhenUsed="0" w:qFormat="1"/>
-    <w:lsdException w:name="Strong" w:semiHidden="0" w:uiPriority="22" w:unhideWhenUsed="0" w:qFormat="1"/>
-    <w:lsdException w:name="Emphasis" w:semiHidden="0" w:uiPriority="20" w:unhideWhenUsed="0" w:qFormat="1"/>
-    <w:lsdException w:name="Table Grid" w:semiHidden="0" w:uiPriority="59" w:unhideWhenUsed="0"/>
-    <w:lsdException w:name="Placeholder Text" w:unhideWhenUsed="0"/>
-    <w:lsdException w:name="No Spacing" w:semiHidden="0" w:uiPriority="1" w:unhideWhenUsed="0" w:qFormat="1"/>
-    <w:lsdException w:name="Light Shading" w:semiHidden="0" w:uiPriority="60" w:unhideWhenUsed="0"/>
-    <w:lsdException w:name="Light List" w:semiHidden="0" w:uiPriority="61" w:unhideWhenUsed="0"/>
-    <w:lsdException w:name="Light Grid" w:semiHidden="0" w:uiPriority="62" w:unhideWhenUsed="0"/>
-    <w:lsdException w:name="Medium Shading 1" w:semiHidden="0" w:uiPriority="63" w:unhideWhenUsed="0"/>
-    <w:lsdException w:name="Medium Shading 2" w:semiHidden="0" w:uiPriority="64" w:unhideWhenUsed="0"/>
-    <w:lsdException w:name="Medium List 1" w:semiHidden="0" w:uiPriority="65" w:unhideWhenUsed="0"/>
-    <w:lsdException w:name="Medium List 2" w:semiHidden="0" w:uiPriority="66" w:unhideWhenUsed="0"/>
-    <w:lsdException w:name="Medium Grid 1" w:semiHidden="0" w:uiPriority="67" w:unhideWhenUsed="0"/>
-    <w:lsdException w:name="Medium Grid 2" w:semiHidden="0" w:uiPriority="68" w:unhideWhenUsed="0"/>
-    <w:lsdException w:name="Medium Grid 3" w:semiHidden="0" w:uiPriority="69" w:unhideWhenUsed="0"/>
-    <w:lsdException w:name="Dark List" w:semiHidden="0" w:uiPriority="70" w:unhideWhenUsed="0"/>
-    <w:lsdException w:name="Colorful Shading" w:semiHidden="0" w:uiPriority="71" w:unhideWhenUsed="0"/>
-    <w:lsdException w:name="Colorful List" w:semiHidden="0" w:uiPriority="72" w:unhideWhenUsed="0"/>
-    <w:lsdException w:name="Colorful Grid" w:semiHidden="0" w:uiPriority="73" w:unhideWhenUsed="0"/>
-    <w:lsdException w:name="Light Shading Accent 1" w:semiHidden="0" w:uiPriority="60" w:unhideWhenUsed="0"/>
-    <w:lsdException w:name="Light List Accent 1" w:semiHidden="0" w:uiPriority="61" w:unhideWhenUsed="0"/>
-    <w:lsdException w:name="Light Grid Accent 1" w:semiHidden="0" w:uiPriority="62" w:unhideWhenUsed="0"/>
-    <w:lsdException w:name="Medium Shading 1 Accent 1" w:semiHidden="0" w:uiPriority="63" w:unhideWhenUsed="0"/>
-    <w:lsdException w:name="Medium Shading 2 Accent 1" w:semiHidden="0" w:uiPriority="64" w:unhideWhenUsed="0"/>
-    <w:lsdException w:name="Medium List 1 Accent 1" w:semiHidden="0" w:uiPriority="65" w:unhideWhenUsed="0"/>
-    <w:lsdException w:name="Revision" w:unhideWhenUsed="0"/>
-    <w:lsdException w:name="List Paragraph" w:semiHidden="0" w:uiPriority="34" w:unhideWhenUsed="0" w:qFormat="1"/>
-    <w:lsdException w:name="Quote" w:semiHidden="0" w:uiPriority="29" w:unhideWhenUsed="0" w:qFormat="1"/>
-    <w:lsdException w:name="Intense Quote" w:semiHidden="0" w:uiPriority="30" w:unhideWhenUsed="0" w:qFormat="1"/>
-    <w:lsdException w:name="Medium List 2 Accent 1" w:semiHidden="0" w:uiPriority="66" w:unhideWhenUsed="0"/>
-    <w:lsdException w:name="Medium Grid 1 Accent 1" w:semiHidden="0" w:uiPriority="67" w:unhideWhenUsed="0"/>
-    <w:lsdException w:name="Medium Grid 2 Accent 1" w:semiHidden="0" w:uiPriority="68" w:unhideWhenUsed="0"/>
-    <w:lsdException w:name="Medium Grid 3 Accent 1" w:semiHidden="0" w:uiPriority="69" w:unhideWhenUsed="0"/>
-    <w:lsdException w:name="Dark List Accent 1" w:semiHidden="0" w:uiPriority="70" w:unhideWhenUsed="0"/>
-    <w:lsdException w:name="Colorful Shading Accent 1" w:semiHidden="0" w:uiPriority="71" w:unhideWhenUsed="0"/>
-    <w:lsdException w:name="Colorful List Accent 1" w:semiHidden="0" w:uiPriority="72" w:unhideWhenUsed="0"/>
-    <w:lsdException w:name="Colorful Grid Accent 1" w:semiHidden="0" w:uiPriority="73" w:unhideWhenUsed="0"/>
-    <w:lsdException w:name="Light Shading Accent 2" w:semiHidden="0" w:uiPriority="60" w:unhideWhenUsed="0"/>
-    <w:lsdException w:name="Light List Accent 2" w:semiHidden="0" w:uiPriority="61" w:unhideWhenUsed="0"/>
-    <w:lsdException w:name="Light Grid Accent 2" w:semiHidden="0" w:uiPriority="62" w:unhideWhenUsed="0"/>
-    <w:lsdException w:name="Medium Shading 1 Accent 2" w:semiHidden="0" w:uiPriority="63" w:unhideWhenUsed="0"/>
-    <w:lsdException w:name="Medium Shading 2 Accent 2" w:semiHidden="0" w:uiPriority="64" w:unhideWhenUsed="0"/>
-    <w:lsdException w:name="Medium List 1 Accent 2" w:semiHidden="0" w:uiPriority="65" w:unhideWhenUsed="0"/>
-    <w:lsdException w:name="Medium List 2 Accent 2" w:semiHidden="0" w:uiPriority="66" w:unhideWhenUsed="0"/>
-    <w:lsdException w:name="Medium Grid 1 Accent 2" w:semiHidden="0" w:uiPriority="67" w:unhideWhenUsed="0"/>
-    <w:lsdException w:name="Medium Grid 2 Accent 2" w:semiHidden="0" w:uiPriority="68" w:unhideWhenUsed="0"/>
-    <w:lsdException w:name="Medium Grid 3 Accent 2" w:semiHidden="0" w:uiPriority="69" w:unhideWhenUsed="0"/>
-    <w:lsdException w:name="Dark List Accent 2" w:semiHidden="0" w:uiPriority="70" w:unhideWhenUsed="0"/>
-    <w:lsdException w:name="Colorful Shading Accent 2" w:semiHidden="0" w:uiPriority="71" w:unhideWhenUsed="0"/>
-    <w:lsdException w:name="Colorful List Accent 2" w:semiHidden="0" w:uiPriority="72" w:unhideWhenUsed="0"/>
-    <w:lsdException w:name="Colorful Grid Accent 2" w:semiHidden="0" w:uiPriority="73" w:unhideWhenUsed="0"/>
-    <w:lsdException w:name="Light Shading Accent 3" w:semiHidden="0" w:uiPriority="60" w:unhideWhenUsed="0"/>
-    <w:lsdException w:name="Light List Accent 3" w:semiHidden="0" w:uiPriority="61" w:unhideWhenUsed="0"/>
-    <w:lsdException w:name="Light Grid Accent 3" w:semiHidden="0" w:uiPriority="62" w:unhideWhenUsed="0"/>
-    <w:lsdException w:name="Medium Shading 1 Accent 3" w:semiHidden="0" w:uiPriority="63" w:unhideWhenUsed="0"/>
-    <w:lsdException w:name="Medium Shading 2 Accent 3" w:semiHidden="0" w:uiPriority="64" w:unhideWhenUsed="0"/>
-    <w:lsdException w:name="Medium List 1 Accent 3" w:semiHidden="0" w:uiPriority="65" w:unhideWhenUsed="0"/>
-    <w:lsdException w:name="Medium List 2 Accent 3" w:semiHidden="0" w:uiPriority="66" w:unhideWhenUsed="0"/>
-    <w:lsdException w:name="Medium Grid 1 Accent 3" w:semiHidden="0" w:uiPriority="67" w:unhideWhenUsed="0"/>
-    <w:lsdException w:name="Medium Grid 2 Accent 3" w:semiHidden="0" w:uiPriority="68" w:unhideWhenUsed="0"/>
-    <w:lsdException w:name="Medium Grid 3 Accent 3" w:semiHidden="0" w:uiPriority="69" w:unhideWhenUsed="0"/>
-    <w:lsdException w:name="Dark List Accent 3" w:semiHidden="0" w:uiPriority="70" w:unhideWhenUsed="0"/>
-    <w:lsdException w:name="Colorful Shading Accent 3" w:semiHidden="0" w:uiPriority="71" w:unhideWhenUsed="0"/>
-    <w:lsdException w:name="Colorful List Accent 3" w:semiHidden="0" w:uiPriority="72" w:unhideWhenUsed="0"/>
-    <w:lsdException w:name="Colorful Grid Accent 3" w:semiHidden="0" w:uiPriority="73" w:unhideWhenUsed="0"/>
-    <w:lsdException w:name="Light Shading Accent 4" w:semiHidden="0" w:uiPriority="60" w:unhideWhenUsed="0"/>
-    <w:lsdException w:name="Light List Accent 4" w:semiHidden="0" w:uiPriority="61" w:unhideWhenUsed="0"/>
-    <w:lsdException w:name="Light Grid Accent 4" w:semiHidden="0" w:uiPriority="62" w:unhideWhenUsed="0"/>
-    <w:lsdException w:name="Medium Shading 1 Accent 4" w:semiHidden="0" w:uiPriority="63" w:unhideWhenUsed="0"/>
-    <w:lsdException w:name="Medium Shading 2 Accent 4" w:semiHidden="0" w:uiPriority="64" w:unhideWhenUsed="0"/>
-    <w:lsdException w:name="Medium List 1 Accent 4" w:semiHidden="0" w:uiPriority="65" w:unhideWhenUsed="0"/>
-    <w:lsdException w:name="Medium List 2 Accent 4" w:semiHidden="0" w:uiPriority="66" w:unhideWhenUsed="0"/>
-    <w:lsdException w:name="Medium Grid 1 Accent 4" w:semiHidden="0" w:uiPriority="67" w:unhideWhenUsed="0"/>
-    <w:lsdException w:name="Medium Grid 2 Accent 4" w:semiHidden="0" w:uiPriority="68" w:unhideWhenUsed="0"/>
-    <w:lsdException w:name="Medium Grid 3 Accent 4" w:semiHidden="0" w:uiPriority="69" w:unhideWhenUsed="0"/>
-    <w:lsdException w:name="Dark List Accent 4" w:semiHidden="0" w:uiPriority="70" w:unhideWhenUsed="0"/>
-    <w:lsdException w:name="Colorful Shading Accent 4" w:semiHidden="0" w:uiPriority="71" w:unhideWhenUsed="0"/>
-    <w:lsdException w:name="Colorful List Accent 4" w:semiHidden="0" w:uiPriority="72" w:unhideWhenUsed="0"/>
-    <w:lsdException w:name="Colorful Grid Accent 4" w:semiHidden="0" w:uiPriority="73" w:unhideWhenUsed="0"/>
-    <w:lsdException w:name="Light Shading Accent 5" w:semiHidden="0" w:uiPriority="60" w:unhideWhenUsed="0"/>
-    <w:lsdException w:name="Light List Accent 5" w:semiHidden="0" w:uiPriority="61" w:unhideWhenUsed="0"/>
-    <w:lsdException w:name="Light Grid Accent 5" w:semiHidden="0" w:uiPriority="62" w:unhideWhenUsed="0"/>
-    <w:lsdException w:name="Medium Shading 1 Accent 5" w:semiHidden="0" w:uiPriority="63" w:unhideWhenUsed="0"/>
-    <w:lsdException w:name="Medium Shading 2 Accent 5" w:semiHidden="0" w:uiPriority="64" w:unhideWhenUsed="0"/>
-    <w:lsdException w:name="Medium List 1 Accent 5" w:semiHidden="0" w:uiPriority="65" w:unhideWhenUsed="0"/>
-    <w:lsdException w:name="Medium List 2 Accent 5" w:semiHidden="0" w:uiPriority="66" w:unhideWhenUsed="0"/>
-    <w:lsdException w:name="Medium Grid 1 Accent 5" w:semiHidden="0" w:uiPriority="67" w:unhideWhenUsed="0"/>
-    <w:lsdException w:name="Medium Grid 2 Accent 5" w:semiHidden="0" w:uiPriority="68" w:unhideWhenUsed="0"/>
-    <w:lsdException w:name="Medium Grid 3 Accent 5" w:semiHidden="0" w:uiPriority="69" w:unhideWhenUsed="0"/>
-    <w:lsdException w:name="Dark List Accent 5" w:semiHidden="0" w:uiPriority="70" w:unhideWhenUsed="0"/>
-    <w:lsdException w:name="Colorful Shading Accent 5" w:semiHidden="0" w:uiPriority="71" w:unhideWhenUsed="0"/>
-    <w:lsdException w:name="Colorful List Accent 5" w:semiHidden="0" w:uiPriority="72" w:unhideWhenUsed="0"/>
-    <w:lsdException w:name="Colorful Grid Accent 5" w:semiHidden="0" w:uiPriority="73" w:unhideWhenUsed="0"/>
-    <w:lsdException w:name="Light Shading Accent 6" w:semiHidden="0" w:uiPriority="60" w:unhideWhenUsed="0"/>
-    <w:lsdException w:name="Light List Accent 6" w:semiHidden="0" w:uiPriority="61" w:unhideWhenUsed="0"/>
-    <w:lsdException w:name="Light Grid Accent 6" w:semiHidden="0" w:uiPriority="62" w:unhideWhenUsed="0"/>
-    <w:lsdException w:name="Medium Shading 1 Accent 6" w:semiHidden="0" w:uiPriority="63" w:unhideWhenUsed="0"/>
-    <w:lsdException w:name="Medium Shading 2 Accent 6" w:semiHidden="0" w:uiPriority="64" w:unhideWhenUsed="0"/>
-    <w:lsdException w:name="Medium List 1 Accent 6" w:semiHidden="0" w:uiPriority="65" w:unhideWhenUsed="0"/>
-    <w:lsdException w:name="Medium List 2 Accent 6" w:semiHidden="0" w:uiPriority="66" w:unhideWhenUsed="0"/>
-    <w:lsdException w:name="Medium Grid 1 Accent 6" w:semiHidden="0" w:uiPriority="67" w:unhideWhenUsed="0"/>
-    <w:lsdException w:name="Medium Grid 2 Accent 6" w:semiHidden="0" w:uiPriority="68" w:unhideWhenUsed="0"/>
-    <w:lsdException w:name="Medium Grid 3 Accent 6" w:semiHidden="0" w:uiPriority="69" w:unhideWhenUsed="0"/>
-    <w:lsdException w:name="Dark List Accent 6" w:semiHidden="0" w:uiPriority="70" w:unhideWhenUsed="0"/>
-    <w:lsdException w:name="Colorful Shading Accent 6" w:semiHidden="0" w:uiPriority="71" w:unhideWhenUsed="0"/>
-    <w:lsdException w:name="Colorful List Accent 6" w:semiHidden="0" w:uiPriority="72" w:unhideWhenUsed="0"/>
-    <w:lsdException w:name="Colorful Grid Accent 6" w:semiHidden="0" w:uiPriority="73" w:unhideWhenUsed="0"/>
-    <w:lsdException w:name="Subtle Emphasis" w:semiHidden="0" w:uiPriority="19" w:unhideWhenUsed="0" w:qFormat="1"/>
-    <w:lsdException w:name="Intense Emphasis" w:semiHidden="0" w:uiPriority="21" w:unhideWhenUsed="0" w:qFormat="1"/>
-    <w:lsdException w:name="Subtle Reference" w:semiHidden="0" w:uiPriority="31" w:unhideWhenUsed="0" w:qFormat="1"/>
-    <w:lsdException w:name="Intense Reference" w:semiHidden="0" w:uiPriority="32" w:unhideWhenUsed="0" w:qFormat="1"/>
-    <w:lsdException w:name="Book Title" w:semiHidden="0" w:uiPriority="33" w:unhideWhenUsed="0" w:qFormat="1"/>
-    <w:lsdException w:name="Bibliography" w:uiPriority="37"/>
-    <w:lsdException w:name="TOC Heading" w:uiPriority="39" w:qFormat="1"/>
-  </w:latentStyles>
-  <w:style w:type="paragraph" w:default="1" w:styleId="a">
-    <w:name w:val="Normal"/>
-    <w:qFormat/>
-  </w:style>
-  <w:style w:type="paragraph" w:styleId="1">
-    <w:name w:val="heading 1"/>
-    <w:basedOn w:val="a"/>
-    <w:next w:val="a"/>
-    <w:link w:val="10"/>
-    <w:uiPriority w:val="9"/>
-    <w:qFormat/>
-    <w:rsid w:val="00893CC2"/>
-    <w:pPr>
-      <w:keepNext/>
-      <w:keepLines/>
-      <w:spacing w:before="480" w:after="0"/>
-      <w:outlineLvl w:val="0"/>
-    </w:pPr>
-    <w:rPr>
-      <w:rFonts w:asciiTheme="majorHAnsi" w:eastAsiaTheme="majorEastAsia" w:hAnsiTheme="majorHAnsi" w:cstheme="majorBidi"/>
-      <w:b/>
-      <w:bCs/>
-      <w:color w:val="365F91" w:themeColor="accent1" w:themeShade="BF"/>
-      <w:sz w:val="28"/>
-      <w:szCs w:val="28"/>
-    </w:rPr>
-  </w:style>
-  <w:style w:type="paragraph" w:styleId="2">
-    <w:name w:val="heading 2"/>
-    <w:basedOn w:val="a"/>
-    <w:next w:val="a"/>
-    <w:link w:val="20"/>
-    <w:uiPriority w:val="9"/>
-    <w:unhideWhenUsed/>
-    <w:qFormat/>
-    <w:rsid w:val="009F3288"/>
-    <w:pPr>
-      <w:keepNext/>
-      <w:keepLines/>
-      <w:spacing w:before="200" w:after="0"/>
-      <w:outlineLvl w:val="1"/>
-    </w:pPr>
-    <w:rPr>
-      <w:rFonts w:asciiTheme="majorHAnsi" w:eastAsiaTheme="majorEastAsia" w:hAnsiTheme="majorHAnsi" w:cstheme="majorBidi"/>
-      <w:b/>
-      <w:bCs/>
-      <w:color w:val="4F81BD" w:themeColor="accent1"/>
-      <w:sz w:val="26"/>
-      <w:szCs w:val="26"/>
-    </w:rPr>
-  </w:style>
-  <w:style w:type="character" w:default="1" w:styleId="a0">
-    <w:name w:val="Default Paragraph Font"/>
-    <w:uiPriority w:val="1"/>
-    <w:semiHidden/>
-    <w:unhideWhenUsed/>
-  </w:style>
-  <w:style w:type="table" w:default="1" w:styleId="a1">
-    <w:name w:val="Normal Table"/>
-    <w:uiPriority w:val="99"/>
-    <w:semiHidden/>
-    <w:unhideWhenUsed/>
-    <w:tblPr>
-      <w:tblInd w:w="0" w:type="dxa"/>
-      <w:tblCellMar>
-        <w:top w:w="0" w:type="dxa"/>
-        <w:left w:w="108" w:type="dxa"/>
-        <w:bottom w:w="0" w:type="dxa"/>
-        <w:right w:w="108" w:type="dxa"/>
-      </w:tblCellMar>
-    </w:tblPr>
-  </w:style>
-  <w:style w:type="numbering" w:default="1" w:styleId="a2">
-    <w:name w:val="No List"/>
-    <w:uiPriority w:val="99"/>
-    <w:semiHidden/>
-    <w:unhideWhenUsed/>
-  </w:style>
-  <w:style w:type="character" w:customStyle="1" w:styleId="20">
-    <w:name w:val="Заголовок 2 Знак"/>
-    <w:basedOn w:val="a0"/>
-    <w:link w:val="2"/>
-    <w:uiPriority w:val="9"/>
-    <w:rsid w:val="009F3288"/>
-    <w:rPr>
-      <w:rFonts w:asciiTheme="majorHAnsi" w:eastAsiaTheme="majorEastAsia" w:hAnsiTheme="majorHAnsi" w:cstheme="majorBidi"/>
-      <w:b/>
-      <w:bCs/>
-      <w:color w:val="4F81BD" w:themeColor="accent1"/>
-      <w:sz w:val="26"/>
-      <w:szCs w:val="26"/>
-    </w:rPr>
-  </w:style>
-  <w:style w:type="paragraph" w:styleId="a3">
-    <w:name w:val="List Paragraph"/>
-    <w:basedOn w:val="a"/>
-    <w:uiPriority w:val="34"/>
-    <w:qFormat/>
-    <w:rsid w:val="00D72E0F"/>
-    <w:pPr>
-      <w:ind w:left="720"/>
-      <w:contextualSpacing/>
-    </w:pPr>
-  </w:style>
-  <w:style w:type="paragraph" w:styleId="a4">
-    <w:name w:val="Title"/>
-    <w:basedOn w:val="a"/>
-    <w:next w:val="a"/>
-    <w:link w:val="a5"/>
-    <w:uiPriority w:val="10"/>
-    <w:qFormat/>
-    <w:rsid w:val="00893CC2"/>
-    <w:pPr>
-      <w:pBdr>
-        <w:bottom w:val="single" w:sz="8" w:space="4" w:color="4F81BD" w:themeColor="accent1"/>
-      </w:pBdr>
-      <w:spacing w:after="300" w:line="240" w:lineRule="auto"/>
-      <w:contextualSpacing/>
-    </w:pPr>
-    <w:rPr>
-      <w:rFonts w:asciiTheme="majorHAnsi" w:eastAsiaTheme="majorEastAsia" w:hAnsiTheme="majorHAnsi" w:cstheme="majorBidi"/>
-      <w:color w:val="17365D" w:themeColor="text2" w:themeShade="BF"/>
-      <w:spacing w:val="5"/>
-      <w:kern w:val="28"/>
-      <w:sz w:val="52"/>
-      <w:szCs w:val="52"/>
-    </w:rPr>
-  </w:style>
-  <w:style w:type="character" w:customStyle="1" w:styleId="a5">
-    <w:name w:val="Название Знак"/>
-    <w:basedOn w:val="a0"/>
-    <w:link w:val="a4"/>
-    <w:uiPriority w:val="10"/>
-    <w:rsid w:val="00893CC2"/>
-    <w:rPr>
-      <w:rFonts w:asciiTheme="majorHAnsi" w:eastAsiaTheme="majorEastAsia" w:hAnsiTheme="majorHAnsi" w:cstheme="majorBidi"/>
-      <w:color w:val="17365D" w:themeColor="text2" w:themeShade="BF"/>
-      <w:spacing w:val="5"/>
-      <w:kern w:val="28"/>
-      <w:sz w:val="52"/>
-      <w:szCs w:val="52"/>
-    </w:rPr>
-  </w:style>
-  <w:style w:type="character" w:customStyle="1" w:styleId="10">
-    <w:name w:val="Заголовок 1 Знак"/>
-    <w:basedOn w:val="a0"/>
-    <w:link w:val="1"/>
-    <w:uiPriority w:val="9"/>
-    <w:rsid w:val="00893CC2"/>
-    <w:rPr>
-      <w:rFonts w:asciiTheme="majorHAnsi" w:eastAsiaTheme="majorEastAsia" w:hAnsiTheme="majorHAnsi" w:cstheme="majorBidi"/>
-      <w:b/>
-      <w:bCs/>
-      <w:color w:val="365F91" w:themeColor="accent1" w:themeShade="BF"/>
-      <w:sz w:val="28"/>
-      <w:szCs w:val="28"/>
-    </w:rPr>
-  </w:style>
-  <w:style w:type="paragraph" w:styleId="a6">
-    <w:name w:val="footnote text"/>
-    <w:basedOn w:val="a"/>
-    <w:link w:val="a7"/>
-    <w:uiPriority w:val="99"/>
-    <w:semiHidden/>
-    <w:unhideWhenUsed/>
-    <w:rsid w:val="00453FF9"/>
-    <w:pPr>
-      <w:spacing w:after="0" w:line="240" w:lineRule="auto"/>
-    </w:pPr>
-    <w:rPr>
-      <w:sz w:val="20"/>
-      <w:szCs w:val="20"/>
-    </w:rPr>
-  </w:style>
-  <w:style w:type="character" w:customStyle="1" w:styleId="a7">
-    <w:name w:val="Текст сноски Знак"/>
-    <w:basedOn w:val="a0"/>
-    <w:link w:val="a6"/>
-    <w:uiPriority w:val="99"/>
-    <w:semiHidden/>
-    <w:rsid w:val="00453FF9"/>
-    <w:rPr>
-      <w:sz w:val="20"/>
-      <w:szCs w:val="20"/>
-    </w:rPr>
-  </w:style>
-  <w:style w:type="character" w:styleId="a8">
-    <w:name w:val="footnote reference"/>
-    <w:basedOn w:val="a0"/>
-    <w:uiPriority w:val="99"/>
-    <w:semiHidden/>
-    <w:unhideWhenUsed/>
-    <w:rsid w:val="00453FF9"/>
-    <w:rPr>
-      <w:vertAlign w:val="superscript"/>
-    </w:rPr>
-  </w:style>
-  <w:style w:type="character" w:styleId="a9">
-    <w:name w:val="Hyperlink"/>
-    <w:basedOn w:val="a0"/>
-    <w:uiPriority w:val="99"/>
-    <w:unhideWhenUsed/>
-    <w:rsid w:val="00660A38"/>
-    <w:rPr>
-      <w:color w:val="0000FF" w:themeColor="hyperlink"/>
-      <w:u w:val="single"/>
-    </w:rPr>
-  </w:style>
-  <w:style w:type="paragraph" w:styleId="aa">
-    <w:name w:val="Balloon Text"/>
-    <w:basedOn w:val="a"/>
-    <w:link w:val="ab"/>
-    <w:uiPriority w:val="99"/>
-    <w:semiHidden/>
-    <w:unhideWhenUsed/>
-    <w:rsid w:val="00E463C8"/>
-    <w:pPr>
-      <w:spacing w:after="0" w:line="240" w:lineRule="auto"/>
-    </w:pPr>
-    <w:rPr>
-      <w:rFonts w:ascii="Tahoma" w:hAnsi="Tahoma" w:cs="Tahoma"/>
-      <w:sz w:val="16"/>
-      <w:szCs w:val="16"/>
-    </w:rPr>
-  </w:style>
-  <w:style w:type="character" w:customStyle="1" w:styleId="ab">
-    <w:name w:val="Текст выноски Знак"/>
-    <w:basedOn w:val="a0"/>
-    <w:link w:val="aa"/>
-    <w:uiPriority w:val="99"/>
-    <w:semiHidden/>
-    <w:rsid w:val="00E463C8"/>
-    <w:rPr>
-      <w:rFonts w:ascii="Tahoma" w:hAnsi="Tahoma" w:cs="Tahoma"/>
-      <w:sz w:val="16"/>
-      <w:szCs w:val="16"/>
-    </w:rPr>
-  </w:style>
-  <w:style w:type="paragraph" w:styleId="ac">
-    <w:name w:val="header"/>
-    <w:basedOn w:val="a"/>
-    <w:link w:val="ad"/>
-    <w:uiPriority w:val="99"/>
-    <w:unhideWhenUsed/>
-    <w:rsid w:val="003731A8"/>
-    <w:pPr>
-      <w:tabs>
-        <w:tab w:val="center" w:pos="4677"/>
-        <w:tab w:val="right" w:pos="9355"/>
-      </w:tabs>
-      <w:spacing w:after="0" w:line="240" w:lineRule="auto"/>
-    </w:pPr>
-  </w:style>
-  <w:style w:type="character" w:customStyle="1" w:styleId="ad">
-    <w:name w:val="Верхний колонтитул Знак"/>
-    <w:basedOn w:val="a0"/>
-    <w:link w:val="ac"/>
-    <w:uiPriority w:val="99"/>
-    <w:rsid w:val="003731A8"/>
-  </w:style>
-  <w:style w:type="paragraph" w:styleId="ae">
-    <w:name w:val="footer"/>
-    <w:basedOn w:val="a"/>
-    <w:link w:val="af"/>
-    <w:uiPriority w:val="99"/>
-    <w:unhideWhenUsed/>
-    <w:rsid w:val="003731A8"/>
-    <w:pPr>
-      <w:tabs>
-        <w:tab w:val="center" w:pos="4677"/>
-        <w:tab w:val="right" w:pos="9355"/>
-      </w:tabs>
-      <w:spacing w:after="0" w:line="240" w:lineRule="auto"/>
-    </w:pPr>
-  </w:style>
-  <w:style w:type="character" w:customStyle="1" w:styleId="af">
-    <w:name w:val="Нижний колонтитул Знак"/>
-    <w:basedOn w:val="a0"/>
-    <w:link w:val="ae"/>
-    <w:uiPriority w:val="99"/>
-    <w:rsid w:val="003731A8"/>
   </w:style>
 </w:styles>
 </file>
@@ -5308,11 +4669,41 @@
 </file>
 
 <file path=customXml/item1.xml><?xml version="1.0" encoding="utf-8"?>
+<WrappedLabelHistory xmlns:xsi="http://www.w3.org/2001/XMLSchema-instance" xmlns:xsd="http://www.w3.org/2001/XMLSchema" xmlns="http://www.boldonjames.com/2016/02/Classifier/internal/wrappedLabelHistory">
+  <Value>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</Value>
+</WrappedLabelHistory>
+</file>
+
+<file path=customXml/item2.xml><?xml version="1.0" encoding="utf-8"?>
+<sisl xmlns:xsi="http://www.w3.org/2001/XMLSchema-instance" xmlns:xsd="http://www.w3.org/2001/XMLSchema" xmlns="http://www.boldonjames.com/2008/01/sie/internal/label" sislVersion="0" policy="bd5b5c17-ff0e-4a45-8ade-b1db9e1fb804" origin="userSelected">
+  <element uid="id_classification_nonbusiness" value=""/>
+</sisl>
+</file>
+
+<file path=customXml/item3.xml><?xml version="1.0" encoding="utf-8"?>
 <b:Sources xmlns:b="http://schemas.openxmlformats.org/officeDocument/2006/bibliography" xmlns="http://schemas.openxmlformats.org/officeDocument/2006/bibliography" SelectedStyle="\APA.XSL" StyleName="APA"/>
 </file>
 
 <file path=customXml/itemProps1.xml><?xml version="1.0" encoding="utf-8"?>
-<ds:datastoreItem xmlns:ds="http://schemas.openxmlformats.org/officeDocument/2006/customXml" ds:itemID="{7559B5DB-0684-4850-8BCF-27FBF7A21ABA}">
+<ds:datastoreItem xmlns:ds="http://schemas.openxmlformats.org/officeDocument/2006/customXml" ds:itemID="{55F0261B-9B9B-4CBB-9B4C-C6F453405FBA}">
+  <ds:schemaRefs>
+    <ds:schemaRef ds:uri="http://www.w3.org/2001/XMLSchema"/>
+    <ds:schemaRef ds:uri="http://www.boldonjames.com/2016/02/Classifier/internal/wrappedLabelHistory"/>
+  </ds:schemaRefs>
+</ds:datastoreItem>
+</file>
+
+<file path=customXml/itemProps2.xml><?xml version="1.0" encoding="utf-8"?>
+<ds:datastoreItem xmlns:ds="http://schemas.openxmlformats.org/officeDocument/2006/customXml" ds:itemID="{20EDE46C-9112-4C8C-9F63-175535C47E50}">
+  <ds:schemaRefs>
+    <ds:schemaRef ds:uri="http://www.w3.org/2001/XMLSchema"/>
+    <ds:schemaRef ds:uri="http://www.boldonjames.com/2008/01/sie/internal/label"/>
+  </ds:schemaRefs>
+</ds:datastoreItem>
+</file>
+
+<file path=customXml/itemProps3.xml><?xml version="1.0" encoding="utf-8"?>
+<ds:datastoreItem xmlns:ds="http://schemas.openxmlformats.org/officeDocument/2006/customXml" ds:itemID="{62ADBE7D-62FB-4F08-90DA-29B46DBF12E2}">
   <ds:schemaRefs>
     <ds:schemaRef ds:uri="http://schemas.openxmlformats.org/officeDocument/2006/bibliography"/>
   </ds:schemaRefs>

</xml_diff>

<commit_message>
doc(general): change releases location
</commit_message>
<xml_diff>
--- a/Doc/general_conventions.docx
+++ b/Doc/general_conventions.docx
@@ -1814,37 +1814,22 @@
       <w:r>
         <w:t xml:space="preserve">в </w:t>
       </w:r>
+    </w:p>
+    <w:p>
+      <w:pPr>
+        <w:ind w:firstLine="567"/>
+        <w:jc w:val="both"/>
+      </w:pPr>
       <w:bookmarkStart w:id="0" w:name="_GoBack"/>
       <w:bookmarkEnd w:id="0"/>
       <w:r>
         <w:t>https://github.com/oramake/oramake-framework/releases</w:t>
       </w:r>
-    </w:p>
-    <w:p>
-      <w:pPr>
-        <w:ind w:firstLine="567"/>
-        <w:jc w:val="both"/>
-      </w:pPr>
-      <w:r>
-        <w:t>Замечание</w:t>
-      </w:r>
-      <w:r>
-        <w:t xml:space="preserve">: </w:t>
-      </w:r>
-      <w:r>
-        <w:t xml:space="preserve">Для размещения в данном разделе пользователю </w:t>
-      </w:r>
-      <w:r>
-        <w:rPr>
-          <w:lang w:val="en-US"/>
-        </w:rPr>
-        <w:t>sourceforge</w:t>
-      </w:r>
-      <w:r>
-        <w:t xml:space="preserve"> </w:t>
-      </w:r>
-      <w:r>
-        <w:t>требуются специальные права.</w:t>
+      <w:r>
+        <w:t>.</w:t>
+      </w:r>
+      <w:r>
+        <w:t xml:space="preserve"> </w:t>
       </w:r>
     </w:p>
     <w:p>
@@ -4670,7 +4655,7 @@
 
 <file path=customXml/item1.xml><?xml version="1.0" encoding="utf-8"?>
 <WrappedLabelHistory xmlns:xsi="http://www.w3.org/2001/XMLSchema-instance" xmlns:xsd="http://www.w3.org/2001/XMLSchema" xmlns="http://www.boldonjames.com/2016/02/Classifier/internal/wrappedLabelHistory">
-  <Value>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</Value>
+  <Value>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</Value>
 </WrappedLabelHistory>
 </file>
 
@@ -4685,7 +4670,7 @@
 </file>
 
 <file path=customXml/itemProps1.xml><?xml version="1.0" encoding="utf-8"?>
-<ds:datastoreItem xmlns:ds="http://schemas.openxmlformats.org/officeDocument/2006/customXml" ds:itemID="{55F0261B-9B9B-4CBB-9B4C-C6F453405FBA}">
+<ds:datastoreItem xmlns:ds="http://schemas.openxmlformats.org/officeDocument/2006/customXml" ds:itemID="{7C1838F3-62DE-4922-80B9-EF40758DE82A}">
   <ds:schemaRefs>
     <ds:schemaRef ds:uri="http://www.w3.org/2001/XMLSchema"/>
     <ds:schemaRef ds:uri="http://www.boldonjames.com/2016/02/Classifier/internal/wrappedLabelHistory"/>
@@ -4694,7 +4679,7 @@
 </file>
 
 <file path=customXml/itemProps2.xml><?xml version="1.0" encoding="utf-8"?>
-<ds:datastoreItem xmlns:ds="http://schemas.openxmlformats.org/officeDocument/2006/customXml" ds:itemID="{20EDE46C-9112-4C8C-9F63-175535C47E50}">
+<ds:datastoreItem xmlns:ds="http://schemas.openxmlformats.org/officeDocument/2006/customXml" ds:itemID="{DE2C2329-EB75-412B-B0A9-5EAC5A74FA79}">
   <ds:schemaRefs>
     <ds:schemaRef ds:uri="http://www.w3.org/2001/XMLSchema"/>
     <ds:schemaRef ds:uri="http://www.boldonjames.com/2008/01/sie/internal/label"/>
@@ -4703,7 +4688,7 @@
 </file>
 
 <file path=customXml/itemProps3.xml><?xml version="1.0" encoding="utf-8"?>
-<ds:datastoreItem xmlns:ds="http://schemas.openxmlformats.org/officeDocument/2006/customXml" ds:itemID="{62ADBE7D-62FB-4F08-90DA-29B46DBF12E2}">
+<ds:datastoreItem xmlns:ds="http://schemas.openxmlformats.org/officeDocument/2006/customXml" ds:itemID="{D4D56023-C285-4D96-8751-69952030C766}">
   <ds:schemaRefs>
     <ds:schemaRef ds:uri="http://schemas.openxmlformats.org/officeDocument/2006/bibliography"/>
   </ds:schemaRefs>

</xml_diff>